<commit_message>
Added functionality to recognize different dashboard objects. Not completed
</commit_message>
<xml_diff>
--- a/automationTest/Documentations/Installaton guide.docx
+++ b/automationTest/Documentations/Installaton guide.docx
@@ -114,11 +114,19 @@
       <w:r>
         <w:t xml:space="preserve">Already included. Check: </w:t>
       </w:r>
+      <w:proofErr w:type="spellStart"/>
       <w:r>
         <w:rPr>
           <w:b/>
         </w:rPr>
-        <w:t>automationTest\lib\Apache_poi-3.13</w:t>
+        <w:t>automationTest</w:t>
+      </w:r>
+      <w:proofErr w:type="spellEnd"/>
+      <w:r>
+        <w:rPr>
+          <w:b/>
+        </w:rPr>
+        <w:t>\lib\Apache_poi-3.13</w:t>
       </w:r>
     </w:p>
     <w:p>
@@ -230,11 +238,19 @@
       <w:r>
         <w:t xml:space="preserve"> </w:t>
       </w:r>
+      <w:proofErr w:type="spellStart"/>
       <w:r>
         <w:rPr>
           <w:b/>
         </w:rPr>
-        <w:t>automationTest\lib\selenium-2.48.2</w:t>
+        <w:t>automationTest</w:t>
+      </w:r>
+      <w:proofErr w:type="spellEnd"/>
+      <w:r>
+        <w:rPr>
+          <w:b/>
+        </w:rPr>
+        <w:t>\lib\selenium-2.48.2</w:t>
       </w:r>
     </w:p>
     <w:p>
@@ -390,12 +406,28 @@
       <w:r>
         <w:t xml:space="preserve">Already included. Check: </w:t>
       </w:r>
+      <w:proofErr w:type="spellStart"/>
       <w:r>
         <w:rPr>
           <w:b/>
         </w:rPr>
-        <w:t>automationTest\lib\BrowserDrivers</w:t>
-      </w:r>
+        <w:t>automationTest</w:t>
+      </w:r>
+      <w:proofErr w:type="spellEnd"/>
+      <w:r>
+        <w:rPr>
+          <w:b/>
+        </w:rPr>
+        <w:t>\lib\</w:t>
+      </w:r>
+      <w:proofErr w:type="spellStart"/>
+      <w:r>
+        <w:rPr>
+          <w:b/>
+        </w:rPr>
+        <w:t>BrowserDrivers</w:t>
+      </w:r>
+      <w:proofErr w:type="spellEnd"/>
     </w:p>
     <w:p>
       <w:pPr>
@@ -408,11 +440,16 @@
           <w:b/>
         </w:rPr>
       </w:pPr>
+      <w:proofErr w:type="spellStart"/>
       <w:r>
         <w:t>Auto</w:t>
       </w:r>
       <w:r>
-        <w:t xml:space="preserve">Auth </w:t>
+        <w:t>Auth</w:t>
+      </w:r>
+      <w:proofErr w:type="spellEnd"/>
+      <w:r>
+        <w:t xml:space="preserve"> </w:t>
       </w:r>
       <w:r>
         <w:t>Firefox plugin</w:t>
@@ -489,12 +526,42 @@
       <w:r>
         <w:t xml:space="preserve">Already included. Check: </w:t>
       </w:r>
+      <w:proofErr w:type="spellStart"/>
       <w:r>
         <w:rPr>
           <w:b/>
         </w:rPr>
-        <w:t>automationTest\lib\BrowserDrivers\Firefox_plugin</w:t>
-      </w:r>
+        <w:t>automationTest</w:t>
+      </w:r>
+      <w:proofErr w:type="spellEnd"/>
+      <w:r>
+        <w:rPr>
+          <w:b/>
+        </w:rPr>
+        <w:t>\lib\</w:t>
+      </w:r>
+      <w:proofErr w:type="spellStart"/>
+      <w:r>
+        <w:rPr>
+          <w:b/>
+        </w:rPr>
+        <w:t>BrowserDrivers</w:t>
+      </w:r>
+      <w:proofErr w:type="spellEnd"/>
+      <w:r>
+        <w:rPr>
+          <w:b/>
+        </w:rPr>
+        <w:t>\</w:t>
+      </w:r>
+      <w:proofErr w:type="spellStart"/>
+      <w:r>
+        <w:rPr>
+          <w:b/>
+        </w:rPr>
+        <w:t>Firefox_plugin</w:t>
+      </w:r>
+      <w:proofErr w:type="spellEnd"/>
     </w:p>
     <w:p>
       <w:pPr>
@@ -544,7 +611,1606 @@
           <w:rPr>
             <w:rStyle w:val="Hyperlink"/>
           </w:rPr>
-          <w:t>Li</w:t>
+          <w:t>Link</w:t>
+        </w:r>
+      </w:hyperlink>
+    </w:p>
+    <w:p>
+      <w:pPr>
+        <w:pStyle w:val="NoSpacing"/>
+        <w:numPr>
+          <w:ilvl w:val="0"/>
+          <w:numId w:val="1"/>
+        </w:numPr>
+        <w:rPr>
+          <w:b/>
+        </w:rPr>
+      </w:pPr>
+      <w:r>
+        <w:t>TestNG</w:t>
+      </w:r>
+    </w:p>
+    <w:p>
+      <w:pPr>
+        <w:pStyle w:val="NoSpacing"/>
+        <w:numPr>
+          <w:ilvl w:val="1"/>
+          <w:numId w:val="1"/>
+        </w:numPr>
+        <w:ind w:left="1134"/>
+        <w:rPr>
+          <w:b/>
+        </w:rPr>
+      </w:pPr>
+      <w:r>
+        <w:t xml:space="preserve">Description: testing framework. An </w:t>
+      </w:r>
+      <w:r>
+        <w:t>extension</w:t>
+      </w:r>
+      <w:r>
+        <w:t xml:space="preserve"> of JUnit</w:t>
+      </w:r>
+    </w:p>
+    <w:p>
+      <w:pPr>
+        <w:pStyle w:val="NoSpacing"/>
+        <w:numPr>
+          <w:ilvl w:val="1"/>
+          <w:numId w:val="1"/>
+        </w:numPr>
+        <w:ind w:left="1134"/>
+        <w:rPr>
+          <w:b/>
+        </w:rPr>
+      </w:pPr>
+      <w:hyperlink r:id="rId13" w:history="1">
+        <w:r>
+          <w:rPr>
+            <w:rStyle w:val="Hyperlink"/>
+          </w:rPr>
+          <w:t>Link</w:t>
+        </w:r>
+      </w:hyperlink>
+    </w:p>
+    <w:p>
+      <w:pPr>
+        <w:pStyle w:val="NoSpacing"/>
+        <w:numPr>
+          <w:ilvl w:val="1"/>
+          <w:numId w:val="1"/>
+        </w:numPr>
+        <w:ind w:left="1134"/>
+        <w:rPr>
+          <w:b/>
+        </w:rPr>
+      </w:pPr>
+      <w:r>
+        <w:t xml:space="preserve">Already included. Check: </w:t>
+      </w:r>
+      <w:proofErr w:type="spellStart"/>
+      <w:r>
+        <w:rPr>
+          <w:b/>
+        </w:rPr>
+        <w:t>automationTest</w:t>
+      </w:r>
+      <w:proofErr w:type="spellEnd"/>
+      <w:r>
+        <w:rPr>
+          <w:b/>
+        </w:rPr>
+        <w:t>\lib\selenium-2.48.2</w:t>
+      </w:r>
+      <w:r>
+        <w:rPr>
+          <w:b/>
+        </w:rPr>
+        <w:t>\libs</w:t>
+      </w:r>
+    </w:p>
+    <w:p>
+      <w:pPr>
+        <w:pStyle w:val="NoSpacing"/>
+        <w:numPr>
+          <w:ilvl w:val="0"/>
+          <w:numId w:val="1"/>
+        </w:numPr>
+        <w:rPr>
+          <w:b/>
+        </w:rPr>
+      </w:pPr>
+      <w:proofErr w:type="spellStart"/>
+      <w:r>
+        <w:t>ConEmu</w:t>
+      </w:r>
+      <w:proofErr w:type="spellEnd"/>
+      <w:r>
+        <w:t xml:space="preserve"> (Optional)</w:t>
+      </w:r>
+    </w:p>
+    <w:p>
+      <w:pPr>
+        <w:pStyle w:val="NoSpacing"/>
+        <w:numPr>
+          <w:ilvl w:val="1"/>
+          <w:numId w:val="1"/>
+        </w:numPr>
+        <w:ind w:left="1134"/>
+        <w:rPr>
+          <w:b/>
+        </w:rPr>
+      </w:pPr>
+      <w:r>
+        <w:t xml:space="preserve">Description: </w:t>
+      </w:r>
+      <w:r>
+        <w:t>Better version of command terminal</w:t>
+      </w:r>
+    </w:p>
+    <w:p>
+      <w:pPr>
+        <w:pStyle w:val="NoSpacing"/>
+        <w:numPr>
+          <w:ilvl w:val="1"/>
+          <w:numId w:val="1"/>
+        </w:numPr>
+        <w:ind w:left="1134"/>
+        <w:rPr>
+          <w:b/>
+        </w:rPr>
+      </w:pPr>
+      <w:r>
+        <w:t xml:space="preserve">Keyboard shortcuts: </w:t>
+      </w:r>
+      <w:hyperlink r:id="rId14" w:history="1">
+        <w:r>
+          <w:rPr>
+            <w:rStyle w:val="Hyperlink"/>
+          </w:rPr>
+          <w:t>link</w:t>
+        </w:r>
+      </w:hyperlink>
+    </w:p>
+    <w:p>
+      <w:pPr>
+        <w:pStyle w:val="NoSpacing"/>
+        <w:numPr>
+          <w:ilvl w:val="1"/>
+          <w:numId w:val="1"/>
+        </w:numPr>
+        <w:ind w:left="1134"/>
+        <w:rPr>
+          <w:b/>
+        </w:rPr>
+      </w:pPr>
+      <w:hyperlink r:id="rId15" w:history="1">
+        <w:r>
+          <w:rPr>
+            <w:rStyle w:val="Hyperlink"/>
+          </w:rPr>
+          <w:t>Link</w:t>
+        </w:r>
+      </w:hyperlink>
+    </w:p>
+    <w:p>
+      <w:pPr>
+        <w:pStyle w:val="NoSpacing"/>
+      </w:pPr>
+    </w:p>
+    <w:p>
+      <w:pPr>
+        <w:pStyle w:val="Heading1"/>
+      </w:pPr>
+      <w:r>
+        <w:lastRenderedPageBreak/>
+        <w:t xml:space="preserve">Installation steps: </w:t>
+      </w:r>
+    </w:p>
+    <w:p>
+      <w:pPr>
+        <w:pStyle w:val="Heading2"/>
+      </w:pPr>
+      <w:r>
+        <w:t>Installing Apache ANT</w:t>
+      </w:r>
+    </w:p>
+    <w:p>
+      <w:pPr>
+        <w:pStyle w:val="NoSpacing"/>
+        <w:numPr>
+          <w:ilvl w:val="0"/>
+          <w:numId w:val="2"/>
+        </w:numPr>
+      </w:pPr>
+      <w:r>
+        <w:t>Download Apache ANT.</w:t>
+      </w:r>
+    </w:p>
+    <w:p>
+      <w:pPr>
+        <w:pStyle w:val="NoSpacing"/>
+        <w:numPr>
+          <w:ilvl w:val="0"/>
+          <w:numId w:val="2"/>
+        </w:numPr>
+      </w:pPr>
+      <w:r>
+        <w:t>Extract the contents in the zipped file and place it in C:\Program Files\Apache Ant</w:t>
+      </w:r>
+    </w:p>
+    <w:p>
+      <w:pPr>
+        <w:pStyle w:val="NoSpacing"/>
+        <w:numPr>
+          <w:ilvl w:val="0"/>
+          <w:numId w:val="2"/>
+        </w:numPr>
+      </w:pPr>
+      <w:r>
+        <w:t xml:space="preserve">Add the Apache bin folder to the </w:t>
+      </w:r>
+      <w:r>
+        <w:rPr>
+          <w:u w:val="single"/>
+        </w:rPr>
+        <w:t>System Variables in Path</w:t>
+      </w:r>
+    </w:p>
+    <w:p>
+      <w:pPr>
+        <w:pStyle w:val="NoSpacing"/>
+        <w:numPr>
+          <w:ilvl w:val="1"/>
+          <w:numId w:val="2"/>
+        </w:numPr>
+        <w:ind w:left="1134"/>
+      </w:pPr>
+      <w:r>
+        <w:t>Open file explorer and go to Computer</w:t>
+      </w:r>
+    </w:p>
+    <w:p>
+      <w:pPr>
+        <w:pStyle w:val="NoSpacing"/>
+        <w:numPr>
+          <w:ilvl w:val="1"/>
+          <w:numId w:val="2"/>
+        </w:numPr>
+        <w:ind w:left="1134"/>
+      </w:pPr>
+      <w:r>
+        <w:t>Open System Properties (near toolbar)</w:t>
+      </w:r>
+    </w:p>
+    <w:p>
+      <w:pPr>
+        <w:pStyle w:val="NoSpacing"/>
+        <w:numPr>
+          <w:ilvl w:val="1"/>
+          <w:numId w:val="2"/>
+        </w:numPr>
+        <w:ind w:left="1134"/>
+      </w:pPr>
+      <w:r>
+        <w:t>Open Advanced system settings (left pane)</w:t>
+      </w:r>
+    </w:p>
+    <w:p>
+      <w:pPr>
+        <w:pStyle w:val="NoSpacing"/>
+        <w:numPr>
+          <w:ilvl w:val="1"/>
+          <w:numId w:val="2"/>
+        </w:numPr>
+        <w:ind w:left="1134"/>
+      </w:pPr>
+      <w:r>
+        <w:t xml:space="preserve">Open </w:t>
+      </w:r>
+      <w:r>
+        <w:rPr>
+          <w:u w:val="single"/>
+        </w:rPr>
+        <w:t>Environment Variables</w:t>
+      </w:r>
+      <w:r>
+        <w:t xml:space="preserve"> in the Advanced tab</w:t>
+      </w:r>
+    </w:p>
+    <w:p>
+      <w:pPr>
+        <w:pStyle w:val="NoSpacing"/>
+        <w:numPr>
+          <w:ilvl w:val="1"/>
+          <w:numId w:val="2"/>
+        </w:numPr>
+        <w:ind w:left="1134"/>
+      </w:pPr>
+      <w:r>
+        <w:t xml:space="preserve">In the </w:t>
+      </w:r>
+      <w:r>
+        <w:rPr>
+          <w:u w:val="single"/>
+        </w:rPr>
+        <w:t>System variables</w:t>
+      </w:r>
+      <w:r>
+        <w:t xml:space="preserve"> (</w:t>
+      </w:r>
+      <w:r>
+        <w:t>bottom section</w:t>
+      </w:r>
+      <w:r>
+        <w:t>)</w:t>
+      </w:r>
+      <w:r>
+        <w:t xml:space="preserve"> edit system variable named </w:t>
+      </w:r>
+      <w:r>
+        <w:rPr>
+          <w:b/>
+        </w:rPr>
+        <w:t>Path</w:t>
+      </w:r>
+      <w:r>
+        <w:t xml:space="preserve"> </w:t>
+      </w:r>
+    </w:p>
+    <w:p>
+      <w:pPr>
+        <w:pStyle w:val="NoSpacing"/>
+        <w:numPr>
+          <w:ilvl w:val="1"/>
+          <w:numId w:val="2"/>
+        </w:numPr>
+        <w:ind w:left="1134"/>
+      </w:pPr>
+      <w:r>
+        <w:t>Go to the end of Variable value</w:t>
+      </w:r>
+    </w:p>
+    <w:p>
+      <w:pPr>
+        <w:pStyle w:val="NoSpacing"/>
+        <w:numPr>
+          <w:ilvl w:val="1"/>
+          <w:numId w:val="2"/>
+        </w:numPr>
+        <w:ind w:left="1134"/>
+      </w:pPr>
+      <w:r>
+        <w:t>Add a semicolon of not added</w:t>
+      </w:r>
+    </w:p>
+    <w:p>
+      <w:pPr>
+        <w:pStyle w:val="NoSpacing"/>
+        <w:numPr>
+          <w:ilvl w:val="1"/>
+          <w:numId w:val="2"/>
+        </w:numPr>
+        <w:ind w:left="1134"/>
+      </w:pPr>
+      <w:r>
+        <w:t>Add the Apache ANT bin folder at the end of Variable values.</w:t>
+      </w:r>
+    </w:p>
+    <w:p>
+      <w:pPr>
+        <w:pStyle w:val="NoSpacing"/>
+        <w:numPr>
+          <w:ilvl w:val="2"/>
+          <w:numId w:val="2"/>
+        </w:numPr>
+        <w:ind w:left="1560"/>
+      </w:pPr>
+      <w:r>
+        <w:t xml:space="preserve">If the Apache ANT is located in C:\Program Files\Apache Ant then type </w:t>
+      </w:r>
+      <w:r>
+        <w:rPr>
+          <w:b/>
+        </w:rPr>
+        <w:t>C:\Program Files\Apache Ant\</w:t>
+      </w:r>
+      <w:r>
+        <w:rPr>
+          <w:b/>
+        </w:rPr>
+        <w:t>&lt;apache folder name&gt;\</w:t>
+      </w:r>
+      <w:r>
+        <w:rPr>
+          <w:b/>
+        </w:rPr>
+        <w:t>bin</w:t>
+      </w:r>
+    </w:p>
+    <w:p>
+      <w:pPr>
+        <w:pStyle w:val="NoSpacing"/>
+        <w:numPr>
+          <w:ilvl w:val="1"/>
+          <w:numId w:val="2"/>
+        </w:numPr>
+        <w:ind w:left="1134"/>
+      </w:pPr>
+      <w:r>
+        <w:t>Press OK button</w:t>
+      </w:r>
+    </w:p>
+    <w:p>
+      <w:pPr>
+        <w:pStyle w:val="NoSpacing"/>
+        <w:numPr>
+          <w:ilvl w:val="1"/>
+          <w:numId w:val="2"/>
+        </w:numPr>
+        <w:ind w:left="1134"/>
+      </w:pPr>
+      <w:r>
+        <w:t>Press OK button</w:t>
+      </w:r>
+    </w:p>
+    <w:p>
+      <w:pPr>
+        <w:pStyle w:val="NoSpacing"/>
+        <w:numPr>
+          <w:ilvl w:val="1"/>
+          <w:numId w:val="2"/>
+        </w:numPr>
+        <w:ind w:left="1134"/>
+      </w:pPr>
+      <w:r>
+        <w:t>Press OK button</w:t>
+      </w:r>
+    </w:p>
+    <w:p>
+      <w:pPr>
+        <w:pStyle w:val="NoSpacing"/>
+        <w:numPr>
+          <w:ilvl w:val="0"/>
+          <w:numId w:val="2"/>
+        </w:numPr>
+      </w:pPr>
+      <w:r>
+        <w:t>Set the ANT_HOME environment variable</w:t>
+      </w:r>
+      <w:r>
+        <w:t xml:space="preserve"> for </w:t>
+      </w:r>
+      <w:r>
+        <w:rPr>
+          <w:u w:val="single"/>
+        </w:rPr>
+        <w:t>user variables</w:t>
+      </w:r>
+    </w:p>
+    <w:p>
+      <w:pPr>
+        <w:pStyle w:val="NoSpacing"/>
+        <w:numPr>
+          <w:ilvl w:val="1"/>
+          <w:numId w:val="2"/>
+        </w:numPr>
+        <w:ind w:left="1134"/>
+      </w:pPr>
+      <w:r>
+        <w:t>Open file explorer and go to Computer</w:t>
+      </w:r>
+    </w:p>
+    <w:p>
+      <w:pPr>
+        <w:pStyle w:val="NoSpacing"/>
+        <w:numPr>
+          <w:ilvl w:val="1"/>
+          <w:numId w:val="2"/>
+        </w:numPr>
+        <w:ind w:left="1134"/>
+      </w:pPr>
+      <w:r>
+        <w:t>Open System Properties (near toolbar)</w:t>
+      </w:r>
+    </w:p>
+    <w:p>
+      <w:pPr>
+        <w:pStyle w:val="NoSpacing"/>
+        <w:numPr>
+          <w:ilvl w:val="1"/>
+          <w:numId w:val="2"/>
+        </w:numPr>
+        <w:ind w:left="1134"/>
+      </w:pPr>
+      <w:r>
+        <w:t>Open Advanced system settings (left pane)</w:t>
+      </w:r>
+    </w:p>
+    <w:p>
+      <w:pPr>
+        <w:pStyle w:val="NoSpacing"/>
+        <w:numPr>
+          <w:ilvl w:val="1"/>
+          <w:numId w:val="2"/>
+        </w:numPr>
+        <w:ind w:left="1134"/>
+      </w:pPr>
+      <w:r>
+        <w:t xml:space="preserve">Open </w:t>
+      </w:r>
+      <w:r>
+        <w:rPr>
+          <w:u w:val="single"/>
+        </w:rPr>
+        <w:t>Environment Variables</w:t>
+      </w:r>
+      <w:r>
+        <w:t xml:space="preserve"> in the Advanced tab</w:t>
+      </w:r>
+    </w:p>
+    <w:p>
+      <w:pPr>
+        <w:pStyle w:val="NoSpacing"/>
+        <w:numPr>
+          <w:ilvl w:val="1"/>
+          <w:numId w:val="2"/>
+        </w:numPr>
+        <w:ind w:left="1134"/>
+      </w:pPr>
+      <w:r>
+        <w:t xml:space="preserve">In the </w:t>
+      </w:r>
+      <w:r>
+        <w:rPr>
+          <w:u w:val="single"/>
+        </w:rPr>
+        <w:t>User Variables for &lt;username&gt;</w:t>
+      </w:r>
+      <w:r>
+        <w:t xml:space="preserve"> (top section), click </w:t>
+      </w:r>
+      <w:r>
+        <w:rPr>
+          <w:b/>
+        </w:rPr>
+        <w:t>New</w:t>
+      </w:r>
+      <w:r>
+        <w:t xml:space="preserve"> button</w:t>
+      </w:r>
+    </w:p>
+    <w:p>
+      <w:pPr>
+        <w:pStyle w:val="NoSpacing"/>
+        <w:numPr>
+          <w:ilvl w:val="1"/>
+          <w:numId w:val="2"/>
+        </w:numPr>
+        <w:ind w:left="1134"/>
+      </w:pPr>
+      <w:r>
+        <w:t>Variable name: ANT_HOME</w:t>
+      </w:r>
+    </w:p>
+    <w:p>
+      <w:pPr>
+        <w:pStyle w:val="NoSpacing"/>
+        <w:numPr>
+          <w:ilvl w:val="1"/>
+          <w:numId w:val="2"/>
+        </w:numPr>
+        <w:ind w:left="1134"/>
+      </w:pPr>
+      <w:r>
+        <w:t xml:space="preserve">Variable value: </w:t>
+      </w:r>
+      <w:r>
+        <w:t>C:\Program Files\Apache Ant\apache-ant-1.9.6</w:t>
+      </w:r>
+    </w:p>
+    <w:p>
+      <w:pPr>
+        <w:pStyle w:val="NoSpacing"/>
+        <w:numPr>
+          <w:ilvl w:val="1"/>
+          <w:numId w:val="2"/>
+        </w:numPr>
+        <w:ind w:left="1134"/>
+      </w:pPr>
+      <w:r>
+        <w:t>Press OK button</w:t>
+      </w:r>
+    </w:p>
+    <w:p>
+      <w:pPr>
+        <w:pStyle w:val="NoSpacing"/>
+        <w:numPr>
+          <w:ilvl w:val="1"/>
+          <w:numId w:val="2"/>
+        </w:numPr>
+        <w:ind w:left="1134"/>
+      </w:pPr>
+      <w:r>
+        <w:t>Press OK button</w:t>
+      </w:r>
+    </w:p>
+    <w:p>
+      <w:pPr>
+        <w:pStyle w:val="NoSpacing"/>
+        <w:numPr>
+          <w:ilvl w:val="1"/>
+          <w:numId w:val="2"/>
+        </w:numPr>
+        <w:ind w:left="1134"/>
+      </w:pPr>
+      <w:r>
+        <w:t>Press OK button</w:t>
+      </w:r>
+    </w:p>
+    <w:p>
+      <w:pPr>
+        <w:pStyle w:val="NoSpacing"/>
+        <w:numPr>
+          <w:ilvl w:val="0"/>
+          <w:numId w:val="2"/>
+        </w:numPr>
+      </w:pPr>
+      <w:r>
+        <w:t>Set the JAVA_HOME</w:t>
+      </w:r>
+      <w:r>
+        <w:t xml:space="preserve"> environment variable for </w:t>
+      </w:r>
+      <w:r>
+        <w:rPr>
+          <w:u w:val="single"/>
+        </w:rPr>
+        <w:t>user variables</w:t>
+      </w:r>
+    </w:p>
+    <w:p>
+      <w:pPr>
+        <w:pStyle w:val="NoSpacing"/>
+        <w:numPr>
+          <w:ilvl w:val="1"/>
+          <w:numId w:val="2"/>
+        </w:numPr>
+        <w:ind w:left="1134"/>
+      </w:pPr>
+      <w:r>
+        <w:t>Open file explorer and go to computer</w:t>
+      </w:r>
+    </w:p>
+    <w:p>
+      <w:pPr>
+        <w:pStyle w:val="NoSpacing"/>
+        <w:numPr>
+          <w:ilvl w:val="1"/>
+          <w:numId w:val="2"/>
+        </w:numPr>
+        <w:ind w:left="1134"/>
+      </w:pPr>
+      <w:r>
+        <w:t>Open System Properties (near toolbar)</w:t>
+      </w:r>
+    </w:p>
+    <w:p>
+      <w:pPr>
+        <w:pStyle w:val="NoSpacing"/>
+        <w:numPr>
+          <w:ilvl w:val="1"/>
+          <w:numId w:val="2"/>
+        </w:numPr>
+        <w:ind w:left="1134"/>
+      </w:pPr>
+      <w:r>
+        <w:t>Open Advanced system settings (left pane)</w:t>
+      </w:r>
+    </w:p>
+    <w:p>
+      <w:pPr>
+        <w:pStyle w:val="NoSpacing"/>
+        <w:numPr>
+          <w:ilvl w:val="1"/>
+          <w:numId w:val="2"/>
+        </w:numPr>
+        <w:ind w:left="1134"/>
+      </w:pPr>
+      <w:r>
+        <w:t>Open Environment Variables in Advanced tab</w:t>
+      </w:r>
+    </w:p>
+    <w:p>
+      <w:pPr>
+        <w:pStyle w:val="NoSpacing"/>
+        <w:numPr>
+          <w:ilvl w:val="1"/>
+          <w:numId w:val="2"/>
+        </w:numPr>
+        <w:ind w:left="1134"/>
+      </w:pPr>
+      <w:r>
+        <w:t xml:space="preserve">In the User Variables for &lt;username&gt; (top section), click </w:t>
+      </w:r>
+      <w:r>
+        <w:rPr>
+          <w:b/>
+        </w:rPr>
+        <w:t>New</w:t>
+      </w:r>
+      <w:r>
+        <w:t xml:space="preserve"> button</w:t>
+      </w:r>
+    </w:p>
+    <w:p>
+      <w:pPr>
+        <w:pStyle w:val="NoSpacing"/>
+        <w:numPr>
+          <w:ilvl w:val="1"/>
+          <w:numId w:val="2"/>
+        </w:numPr>
+        <w:ind w:left="1134"/>
+      </w:pPr>
+      <w:r>
+        <w:t>Variable name: JAVA_HOME</w:t>
+      </w:r>
+    </w:p>
+    <w:p>
+      <w:pPr>
+        <w:pStyle w:val="NoSpacing"/>
+        <w:numPr>
+          <w:ilvl w:val="1"/>
+          <w:numId w:val="2"/>
+        </w:numPr>
+        <w:ind w:left="1134"/>
+      </w:pPr>
+      <w:r>
+        <w:t>Variable value: &lt;the location of the Java JDK&gt;</w:t>
+      </w:r>
+    </w:p>
+    <w:p>
+      <w:pPr>
+        <w:pStyle w:val="NoSpacing"/>
+        <w:numPr>
+          <w:ilvl w:val="2"/>
+          <w:numId w:val="2"/>
+        </w:numPr>
+        <w:ind w:left="1560"/>
+      </w:pPr>
+      <w:r>
+        <w:t xml:space="preserve">Ex: </w:t>
+      </w:r>
+      <w:r>
+        <w:t>C:\Program Files\Java\jdk1.8.0_66</w:t>
+      </w:r>
+    </w:p>
+    <w:p>
+      <w:pPr>
+        <w:pStyle w:val="NoSpacing"/>
+        <w:numPr>
+          <w:ilvl w:val="1"/>
+          <w:numId w:val="2"/>
+        </w:numPr>
+        <w:ind w:left="1134"/>
+      </w:pPr>
+      <w:r>
+        <w:t>Press OK button</w:t>
+      </w:r>
+    </w:p>
+    <w:p>
+      <w:pPr>
+        <w:pStyle w:val="NoSpacing"/>
+        <w:numPr>
+          <w:ilvl w:val="1"/>
+          <w:numId w:val="2"/>
+        </w:numPr>
+        <w:ind w:left="1134"/>
+      </w:pPr>
+      <w:r>
+        <w:t>Press OK button</w:t>
+      </w:r>
+    </w:p>
+    <w:p>
+      <w:pPr>
+        <w:pStyle w:val="NoSpacing"/>
+        <w:numPr>
+          <w:ilvl w:val="1"/>
+          <w:numId w:val="2"/>
+        </w:numPr>
+        <w:ind w:left="1134"/>
+      </w:pPr>
+      <w:r>
+        <w:t>Press OK button</w:t>
+      </w:r>
+    </w:p>
+    <w:p>
+      <w:pPr>
+        <w:pStyle w:val="NoSpacing"/>
+        <w:numPr>
+          <w:ilvl w:val="0"/>
+          <w:numId w:val="2"/>
+        </w:numPr>
+      </w:pPr>
+      <w:r>
+        <w:t>Testing Apache is configured correctly</w:t>
+      </w:r>
+    </w:p>
+    <w:p>
+      <w:pPr>
+        <w:pStyle w:val="NoSpacing"/>
+        <w:numPr>
+          <w:ilvl w:val="1"/>
+          <w:numId w:val="2"/>
+        </w:numPr>
+        <w:ind w:left="1134"/>
+      </w:pPr>
+      <w:r>
+        <w:t>Open command terminal</w:t>
+      </w:r>
+    </w:p>
+    <w:p>
+      <w:pPr>
+        <w:pStyle w:val="NoSpacing"/>
+        <w:numPr>
+          <w:ilvl w:val="1"/>
+          <w:numId w:val="2"/>
+        </w:numPr>
+        <w:ind w:left="1134"/>
+      </w:pPr>
+      <w:r>
+        <w:t xml:space="preserve">Type </w:t>
+      </w:r>
+      <w:r>
+        <w:t>ant -version</w:t>
+      </w:r>
+    </w:p>
+    <w:p>
+      <w:pPr>
+        <w:pStyle w:val="NoSpacing"/>
+        <w:numPr>
+          <w:ilvl w:val="1"/>
+          <w:numId w:val="2"/>
+        </w:numPr>
+        <w:ind w:left="1134"/>
+      </w:pPr>
+      <w:r>
+        <w:t>The message should be the Apache ANT version</w:t>
+      </w:r>
+    </w:p>
+    <w:p>
+      <w:pPr>
+        <w:pStyle w:val="NoSpacing"/>
+        <w:numPr>
+          <w:ilvl w:val="1"/>
+          <w:numId w:val="2"/>
+        </w:numPr>
+        <w:ind w:left="1134"/>
+      </w:pPr>
+      <w:r>
+        <w:t>If the ANT version</w:t>
+      </w:r>
+      <w:r>
+        <w:t xml:space="preserve"> is displayed, t</w:t>
+      </w:r>
+      <w:r>
+        <w:t>he Apache ANT is setup correctly</w:t>
+      </w:r>
+    </w:p>
+    <w:p>
+      <w:pPr>
+        <w:pStyle w:val="NoSpacing"/>
+        <w:numPr>
+          <w:ilvl w:val="1"/>
+          <w:numId w:val="2"/>
+        </w:numPr>
+        <w:ind w:left="1134"/>
+      </w:pPr>
+      <w:r>
+        <w:t xml:space="preserve">If the </w:t>
+      </w:r>
+      <w:r>
+        <w:t>ANT version</w:t>
+      </w:r>
+      <w:r>
+        <w:t xml:space="preserve"> is not displayed, check the steps again. If still the problem persists, read </w:t>
+      </w:r>
+    </w:p>
+    <w:p>
+      <w:pPr>
+        <w:pStyle w:val="NoSpacing"/>
+        <w:numPr>
+          <w:ilvl w:val="2"/>
+          <w:numId w:val="2"/>
+        </w:numPr>
+        <w:ind w:left="1560"/>
+      </w:pPr>
+      <w:hyperlink r:id="rId16" w:anchor="installing" w:history="1">
+        <w:r>
+          <w:rPr>
+            <w:rStyle w:val="Hyperlink"/>
+          </w:rPr>
+          <w:t>Apache ANT installation guide</w:t>
+        </w:r>
+      </w:hyperlink>
+      <w:r>
+        <w:t xml:space="preserve"> </w:t>
+      </w:r>
+    </w:p>
+    <w:p>
+      <w:pPr>
+        <w:pStyle w:val="NoSpacing"/>
+        <w:numPr>
+          <w:ilvl w:val="2"/>
+          <w:numId w:val="2"/>
+        </w:numPr>
+        <w:ind w:left="1560"/>
+      </w:pPr>
+      <w:r>
+        <w:t>A</w:t>
+      </w:r>
+      <w:r>
+        <w:t xml:space="preserve"> </w:t>
+      </w:r>
+      <w:hyperlink r:id="rId17" w:history="1">
+        <w:r>
+          <w:rPr>
+            <w:rStyle w:val="Hyperlink"/>
+          </w:rPr>
+          <w:t>video</w:t>
+        </w:r>
+      </w:hyperlink>
+      <w:r>
+        <w:t xml:space="preserve"> that shows the steps.</w:t>
+      </w:r>
+      <w:r>
+        <w:t xml:space="preserve"> Note: the video puts the Apache ANT folder in C:\Program Files. This installation guide places it in C:\Program Files\Apache Ant </w:t>
+      </w:r>
+    </w:p>
+    <w:p>
+      <w:pPr>
+        <w:pStyle w:val="Heading2"/>
+      </w:pPr>
+      <w:r>
+        <w:t xml:space="preserve">Installing eclipse and </w:t>
+      </w:r>
+      <w:r>
+        <w:t>its</w:t>
+      </w:r>
+      <w:r>
+        <w:t xml:space="preserve"> plugins.</w:t>
+      </w:r>
+    </w:p>
+    <w:p>
+      <w:pPr>
+        <w:pStyle w:val="ListParagraph"/>
+        <w:numPr>
+          <w:ilvl w:val="0"/>
+          <w:numId w:val="3"/>
+        </w:numPr>
+      </w:pPr>
+      <w:r>
+        <w:t>Open file explorer</w:t>
+      </w:r>
+    </w:p>
+    <w:p>
+      <w:pPr>
+        <w:pStyle w:val="ListParagraph"/>
+        <w:numPr>
+          <w:ilvl w:val="0"/>
+          <w:numId w:val="3"/>
+        </w:numPr>
+      </w:pPr>
+      <w:r>
+        <w:t xml:space="preserve">Go to </w:t>
+      </w:r>
+      <w:hyperlink r:id="rId18" w:history="1">
+        <w:r>
+          <w:rPr>
+            <w:rStyle w:val="Hyperlink"/>
+          </w:rPr>
+          <w:t>\\CGYBUILD1\esidev</w:t>
+        </w:r>
+      </w:hyperlink>
+    </w:p>
+    <w:p>
+      <w:pPr>
+        <w:pStyle w:val="ListParagraph"/>
+        <w:numPr>
+          <w:ilvl w:val="0"/>
+          <w:numId w:val="3"/>
+        </w:numPr>
+      </w:pPr>
+      <w:r>
+        <w:t>Copy eclipse4.2.1 folder and place it in C:\eclipse</w:t>
+      </w:r>
+    </w:p>
+    <w:p>
+      <w:pPr>
+        <w:pStyle w:val="ListParagraph"/>
+        <w:numPr>
+          <w:ilvl w:val="0"/>
+          <w:numId w:val="3"/>
+        </w:numPr>
+      </w:pPr>
+      <w:r>
+        <w:t>Go to C:\eclipse\eclipse4.2.1</w:t>
+      </w:r>
+    </w:p>
+    <w:p>
+      <w:pPr>
+        <w:pStyle w:val="ListParagraph"/>
+        <w:numPr>
+          <w:ilvl w:val="0"/>
+          <w:numId w:val="3"/>
+        </w:numPr>
+      </w:pPr>
+      <w:r>
+        <w:t>Create a shortcut for eclipse.exe and place it on the Desktop for easy access</w:t>
+      </w:r>
+    </w:p>
+    <w:p>
+      <w:pPr>
+        <w:pStyle w:val="ListParagraph"/>
+        <w:numPr>
+          <w:ilvl w:val="0"/>
+          <w:numId w:val="3"/>
+        </w:numPr>
+      </w:pPr>
+      <w:r>
+        <w:t>Open eclipse.exe</w:t>
+      </w:r>
+    </w:p>
+    <w:p>
+      <w:pPr>
+        <w:pStyle w:val="ListParagraph"/>
+        <w:numPr>
+          <w:ilvl w:val="0"/>
+          <w:numId w:val="3"/>
+        </w:numPr>
+      </w:pPr>
+      <w:r>
+        <w:t>Define an eclipse workspace when the dialog box appears. This is where the eclipse projects w</w:t>
+      </w:r>
+      <w:r>
+        <w:t>ill be located</w:t>
+      </w:r>
+      <w:r>
+        <w:t>. Remember the location</w:t>
+      </w:r>
+    </w:p>
+    <w:p>
+      <w:pPr>
+        <w:pStyle w:val="ListParagraph"/>
+        <w:numPr>
+          <w:ilvl w:val="0"/>
+          <w:numId w:val="3"/>
+        </w:numPr>
+      </w:pPr>
+      <w:r>
+        <w:t>Close eclipse</w:t>
+      </w:r>
+    </w:p>
+    <w:p>
+      <w:pPr>
+        <w:pStyle w:val="Heading3"/>
+      </w:pPr>
+      <w:r>
+        <w:t>Installing TestNG on eclipse</w:t>
+      </w:r>
+    </w:p>
+    <w:p>
+      <w:pPr>
+        <w:pStyle w:val="ListParagraph"/>
+        <w:numPr>
+          <w:ilvl w:val="0"/>
+          <w:numId w:val="4"/>
+        </w:numPr>
+      </w:pPr>
+      <w:r>
+        <w:t>Option 1</w:t>
+      </w:r>
+    </w:p>
+    <w:p>
+      <w:pPr>
+        <w:pStyle w:val="ListParagraph"/>
+        <w:numPr>
+          <w:ilvl w:val="1"/>
+          <w:numId w:val="4"/>
+        </w:numPr>
+        <w:ind w:left="1134"/>
+      </w:pPr>
+      <w:r>
+        <w:t>Open eclipse</w:t>
+      </w:r>
+    </w:p>
+    <w:p>
+      <w:pPr>
+        <w:pStyle w:val="ListParagraph"/>
+        <w:numPr>
+          <w:ilvl w:val="1"/>
+          <w:numId w:val="4"/>
+        </w:numPr>
+        <w:ind w:left="1134"/>
+      </w:pPr>
+      <w:r>
+        <w:t xml:space="preserve">Go to </w:t>
+      </w:r>
+      <w:hyperlink r:id="rId19" w:history="1">
+        <w:r>
+          <w:rPr>
+            <w:rStyle w:val="Hyperlink"/>
+          </w:rPr>
+          <w:t>TestNG for eclipse</w:t>
+        </w:r>
+      </w:hyperlink>
+    </w:p>
+    <w:p>
+      <w:pPr>
+        <w:pStyle w:val="ListParagraph"/>
+        <w:numPr>
+          <w:ilvl w:val="1"/>
+          <w:numId w:val="4"/>
+        </w:numPr>
+        <w:ind w:left="1134"/>
+      </w:pPr>
+      <w:r>
+        <w:rPr>
+          <w:b/>
+        </w:rPr>
+        <w:t>Click and drag</w:t>
+      </w:r>
+      <w:r>
+        <w:t xml:space="preserve"> the Install button on the </w:t>
+      </w:r>
+      <w:r>
+        <w:t>web</w:t>
+      </w:r>
+      <w:r>
+        <w:t>page to eclipse while it’s open.</w:t>
+      </w:r>
+    </w:p>
+    <w:p>
+      <w:pPr>
+        <w:pStyle w:val="ListParagraph"/>
+        <w:numPr>
+          <w:ilvl w:val="1"/>
+          <w:numId w:val="4"/>
+        </w:numPr>
+        <w:ind w:left="1134"/>
+      </w:pPr>
+      <w:r>
+        <w:t>Install TestNG</w:t>
+      </w:r>
+    </w:p>
+    <w:p>
+      <w:pPr>
+        <w:pStyle w:val="ListParagraph"/>
+        <w:numPr>
+          <w:ilvl w:val="0"/>
+          <w:numId w:val="4"/>
+        </w:numPr>
+      </w:pPr>
+      <w:r>
+        <w:t>Option 2</w:t>
+      </w:r>
+    </w:p>
+    <w:p>
+      <w:pPr>
+        <w:pStyle w:val="ListParagraph"/>
+        <w:numPr>
+          <w:ilvl w:val="1"/>
+          <w:numId w:val="4"/>
+        </w:numPr>
+        <w:ind w:left="1134"/>
+      </w:pPr>
+      <w:r>
+        <w:t>Open eclipse</w:t>
+      </w:r>
+    </w:p>
+    <w:p>
+      <w:pPr>
+        <w:pStyle w:val="ListParagraph"/>
+        <w:numPr>
+          <w:ilvl w:val="1"/>
+          <w:numId w:val="4"/>
+        </w:numPr>
+        <w:ind w:left="1134"/>
+      </w:pPr>
+      <w:r>
+        <w:t>Go to Help &gt; Install New Software</w:t>
+      </w:r>
+    </w:p>
+    <w:p>
+      <w:pPr>
+        <w:pStyle w:val="ListParagraph"/>
+        <w:numPr>
+          <w:ilvl w:val="1"/>
+          <w:numId w:val="4"/>
+        </w:numPr>
+        <w:ind w:left="1134"/>
+      </w:pPr>
+      <w:r>
+        <w:t>Click the Add button</w:t>
+      </w:r>
+    </w:p>
+    <w:p>
+      <w:pPr>
+        <w:pStyle w:val="ListParagraph"/>
+        <w:numPr>
+          <w:ilvl w:val="2"/>
+          <w:numId w:val="4"/>
+        </w:numPr>
+        <w:ind w:left="1560"/>
+      </w:pPr>
+      <w:r>
+        <w:t>Name: TestNG</w:t>
+      </w:r>
+    </w:p>
+    <w:p>
+      <w:pPr>
+        <w:pStyle w:val="ListParagraph"/>
+        <w:numPr>
+          <w:ilvl w:val="2"/>
+          <w:numId w:val="4"/>
+        </w:numPr>
+        <w:ind w:left="1560"/>
+      </w:pPr>
+      <w:r>
+        <w:t xml:space="preserve">Location: </w:t>
+      </w:r>
+      <w:hyperlink r:id="rId20" w:history="1">
+        <w:r>
+          <w:rPr>
+            <w:rStyle w:val="Hyperlink"/>
+            <w:rFonts w:ascii="Tahoma" w:hAnsi="Tahoma" w:cs="Tahoma"/>
+            <w:sz w:val="18"/>
+            <w:szCs w:val="18"/>
+          </w:rPr>
+          <w:t>http://beust.com/eclipse</w:t>
+        </w:r>
+      </w:hyperlink>
+    </w:p>
+    <w:p>
+      <w:pPr>
+        <w:pStyle w:val="ListParagraph"/>
+        <w:numPr>
+          <w:ilvl w:val="1"/>
+          <w:numId w:val="4"/>
+        </w:numPr>
+        <w:ind w:left="1134"/>
+      </w:pPr>
+      <w:r>
+        <w:rPr>
+          <w:rFonts w:ascii="Tahoma" w:hAnsi="Tahoma" w:cs="Tahoma"/>
+          <w:color w:val="000000"/>
+          <w:sz w:val="18"/>
+          <w:szCs w:val="18"/>
+        </w:rPr>
+        <w:t>Select TestNG</w:t>
+      </w:r>
+    </w:p>
+    <w:p>
+      <w:pPr>
+        <w:pStyle w:val="ListParagraph"/>
+        <w:numPr>
+          <w:ilvl w:val="1"/>
+          <w:numId w:val="4"/>
+        </w:numPr>
+        <w:ind w:left="1134"/>
+      </w:pPr>
+      <w:r>
+        <w:rPr>
+          <w:rFonts w:ascii="Tahoma" w:hAnsi="Tahoma" w:cs="Tahoma"/>
+          <w:color w:val="000000"/>
+          <w:sz w:val="18"/>
+          <w:szCs w:val="18"/>
+        </w:rPr>
+        <w:t>Install TestNG</w:t>
+      </w:r>
+    </w:p>
+    <w:p>
+      <w:pPr>
+        <w:pStyle w:val="ListParagraph"/>
+        <w:numPr>
+          <w:ilvl w:val="1"/>
+          <w:numId w:val="4"/>
+        </w:numPr>
+        <w:ind w:left="1134"/>
+      </w:pPr>
+      <w:r>
+        <w:rPr>
+          <w:rFonts w:ascii="Tahoma" w:hAnsi="Tahoma" w:cs="Tahoma"/>
+          <w:color w:val="000000"/>
+          <w:sz w:val="18"/>
+          <w:szCs w:val="18"/>
+        </w:rPr>
+        <w:t>Restart eclipse</w:t>
+      </w:r>
+    </w:p>
+    <w:p>
+      <w:pPr>
+        <w:pStyle w:val="Heading3"/>
+      </w:pPr>
+      <w:r>
+        <w:t>Installing Git on eclipse</w:t>
+      </w:r>
+    </w:p>
+    <w:p>
+      <w:pPr>
+        <w:pStyle w:val="NoSpacing"/>
+        <w:numPr>
+          <w:ilvl w:val="0"/>
+          <w:numId w:val="9"/>
+        </w:numPr>
+      </w:pPr>
+      <w:r>
+        <w:t>Open Eclipse</w:t>
+      </w:r>
+    </w:p>
+    <w:p>
+      <w:pPr>
+        <w:pStyle w:val="NoSpacing"/>
+        <w:numPr>
+          <w:ilvl w:val="0"/>
+          <w:numId w:val="9"/>
+        </w:numPr>
+      </w:pPr>
+      <w:r>
+        <w:t>Go to Help &gt; Install New Software</w:t>
+      </w:r>
+    </w:p>
+    <w:p>
+      <w:pPr>
+        <w:pStyle w:val="NoSpacing"/>
+        <w:numPr>
+          <w:ilvl w:val="0"/>
+          <w:numId w:val="9"/>
+        </w:numPr>
+      </w:pPr>
+      <w:r>
+        <w:t>Click the Add button</w:t>
+      </w:r>
+    </w:p>
+    <w:p>
+      <w:pPr>
+        <w:pStyle w:val="NoSpacing"/>
+        <w:numPr>
+          <w:ilvl w:val="1"/>
+          <w:numId w:val="9"/>
+        </w:numPr>
+        <w:ind w:left="1134"/>
+      </w:pPr>
+      <w:r>
+        <w:t xml:space="preserve">Name: </w:t>
+      </w:r>
+      <w:proofErr w:type="spellStart"/>
+      <w:r>
+        <w:t>Egit</w:t>
+      </w:r>
+      <w:proofErr w:type="spellEnd"/>
+    </w:p>
+    <w:p>
+      <w:pPr>
+        <w:pStyle w:val="NoSpacing"/>
+        <w:numPr>
+          <w:ilvl w:val="1"/>
+          <w:numId w:val="9"/>
+        </w:numPr>
+        <w:ind w:left="1134"/>
+      </w:pPr>
+      <w:r>
+        <w:t xml:space="preserve">Location: </w:t>
+      </w:r>
+      <w:hyperlink r:id="rId21" w:history="1">
+        <w:r>
+          <w:rPr>
+            <w:rStyle w:val="Hyperlink"/>
+          </w:rPr>
+          <w:t>http://download.eclipse.org/egit/updates/</w:t>
+        </w:r>
+      </w:hyperlink>
+    </w:p>
+    <w:p>
+      <w:pPr>
+        <w:pStyle w:val="NoSpacing"/>
+        <w:numPr>
+          <w:ilvl w:val="0"/>
+          <w:numId w:val="9"/>
+        </w:numPr>
+      </w:pPr>
+      <w:r>
+        <w:t xml:space="preserve">Make sure the drop down for work with is selected to </w:t>
+      </w:r>
+      <w:proofErr w:type="spellStart"/>
+      <w:r>
+        <w:t>Egit</w:t>
+      </w:r>
+      <w:proofErr w:type="spellEnd"/>
+    </w:p>
+    <w:p>
+      <w:pPr>
+        <w:pStyle w:val="NoSpacing"/>
+        <w:numPr>
+          <w:ilvl w:val="0"/>
+          <w:numId w:val="9"/>
+        </w:numPr>
+      </w:pPr>
+      <w:r>
+        <w:t>Select the Eclipse Git Team Provider</w:t>
+      </w:r>
+    </w:p>
+    <w:p>
+      <w:pPr>
+        <w:pStyle w:val="NoSpacing"/>
+        <w:numPr>
+          <w:ilvl w:val="0"/>
+          <w:numId w:val="9"/>
+        </w:numPr>
+      </w:pPr>
+      <w:r>
+        <w:t xml:space="preserve">Install </w:t>
+      </w:r>
+      <w:proofErr w:type="spellStart"/>
+      <w:r>
+        <w:t>EG</w:t>
+      </w:r>
+      <w:r>
+        <w:t>it</w:t>
+      </w:r>
+      <w:proofErr w:type="spellEnd"/>
+    </w:p>
+    <w:p>
+      <w:pPr>
+        <w:pStyle w:val="NoSpacing"/>
+        <w:numPr>
+          <w:ilvl w:val="0"/>
+          <w:numId w:val="9"/>
+        </w:numPr>
+      </w:pPr>
+      <w:r>
+        <w:t>Restart eclipse.</w:t>
+      </w:r>
+    </w:p>
+    <w:p>
+      <w:pPr>
+        <w:pStyle w:val="NoSpacing"/>
+      </w:pPr>
+    </w:p>
+    <w:p>
+      <w:pPr>
+        <w:pStyle w:val="Heading3"/>
+      </w:pPr>
+      <w:r>
+        <w:t>Getting eclipse project from Git</w:t>
+      </w:r>
+    </w:p>
+    <w:p>
+      <w:pPr>
+        <w:pStyle w:val="ListParagraph"/>
+        <w:numPr>
+          <w:ilvl w:val="0"/>
+          <w:numId w:val="11"/>
+        </w:numPr>
+      </w:pPr>
+      <w:r>
+        <w:t xml:space="preserve">Install </w:t>
+      </w:r>
+      <w:hyperlink r:id="rId22" w:history="1">
+        <w:r>
+          <w:rPr>
+            <w:rStyle w:val="Hyperlink"/>
+          </w:rPr>
+          <w:t>Git Bash</w:t>
+        </w:r>
+      </w:hyperlink>
+    </w:p>
+    <w:p>
+      <w:pPr>
+        <w:pStyle w:val="ListParagraph"/>
+        <w:numPr>
+          <w:ilvl w:val="0"/>
+          <w:numId w:val="11"/>
+        </w:numPr>
+      </w:pPr>
+      <w:r>
+        <w:t>Open Git CMD</w:t>
+      </w:r>
+    </w:p>
+    <w:p>
+      <w:pPr>
+        <w:pStyle w:val="ListParagraph"/>
+        <w:numPr>
+          <w:ilvl w:val="0"/>
+          <w:numId w:val="11"/>
+        </w:numPr>
+      </w:pPr>
+      <w:r>
+        <w:t>Go to a directory where will the git repository will be. Ex: C:\gitR</w:t>
+      </w:r>
+      <w:r>
+        <w:t>epository</w:t>
+      </w:r>
+    </w:p>
+    <w:p>
+      <w:pPr>
+        <w:pStyle w:val="ListParagraph"/>
+        <w:numPr>
+          <w:ilvl w:val="0"/>
+          <w:numId w:val="11"/>
+        </w:numPr>
+      </w:pPr>
+      <w:r>
+        <w:lastRenderedPageBreak/>
+        <w:t xml:space="preserve">Type </w:t>
+      </w:r>
+      <w:r>
+        <w:rPr>
+          <w:b/>
+        </w:rPr>
+        <w:t xml:space="preserve">git </w:t>
+      </w:r>
+      <w:proofErr w:type="spellStart"/>
+      <w:r>
+        <w:rPr>
+          <w:b/>
+        </w:rPr>
+        <w:t>init</w:t>
+      </w:r>
+      <w:proofErr w:type="spellEnd"/>
+    </w:p>
+    <w:p>
+      <w:pPr>
+        <w:pStyle w:val="ListParagraph"/>
+        <w:numPr>
+          <w:ilvl w:val="0"/>
+          <w:numId w:val="11"/>
+        </w:numPr>
+      </w:pPr>
+      <w:r>
+        <w:t>Go back to eclipse</w:t>
+      </w:r>
+    </w:p>
+    <w:p>
+      <w:pPr>
+        <w:pStyle w:val="ListParagraph"/>
+        <w:numPr>
+          <w:ilvl w:val="0"/>
+          <w:numId w:val="11"/>
+        </w:numPr>
+      </w:pPr>
+      <w:r>
+        <w:t>Click on Window &gt; Open Perspective &gt; Other &gt; Git</w:t>
+      </w:r>
+    </w:p>
+    <w:p>
+      <w:pPr>
+        <w:pStyle w:val="ListParagraph"/>
+        <w:numPr>
+          <w:ilvl w:val="0"/>
+          <w:numId w:val="11"/>
+        </w:numPr>
+      </w:pPr>
+      <w:bookmarkStart w:id="0" w:name="_GoBack"/>
+      <w:bookmarkEnd w:id="0"/>
+    </w:p>
+    <w:p>
+      <w:pPr>
+        <w:pStyle w:val="ListParagraph"/>
+        <w:numPr>
+          <w:ilvl w:val="0"/>
+          <w:numId w:val="11"/>
+        </w:numPr>
+      </w:pPr>
+      <w:r>
+        <w:t xml:space="preserve">Extra help: </w:t>
+      </w:r>
+      <w:hyperlink r:id="rId23" w:history="1">
+        <w:r>
+          <w:rPr>
+            <w:rStyle w:val="Hyperlink"/>
+          </w:rPr>
+          <w:t>li</w:t>
         </w:r>
         <w:r>
           <w:rPr>
@@ -559,184 +2225,8 @@
           <w:t>k</w:t>
         </w:r>
       </w:hyperlink>
-    </w:p>
-    <w:p>
-      <w:pPr>
-        <w:pStyle w:val="NoSpacing"/>
-        <w:numPr>
-          <w:ilvl w:val="0"/>
-          <w:numId w:val="1"/>
-        </w:numPr>
-        <w:rPr>
-          <w:b/>
-        </w:rPr>
-      </w:pPr>
-      <w:r>
-        <w:t>TestNG</w:t>
-      </w:r>
-    </w:p>
-    <w:p>
-      <w:pPr>
-        <w:pStyle w:val="NoSpacing"/>
-        <w:numPr>
-          <w:ilvl w:val="1"/>
-          <w:numId w:val="1"/>
-        </w:numPr>
-        <w:ind w:left="1134"/>
-        <w:rPr>
-          <w:b/>
-        </w:rPr>
-      </w:pPr>
-      <w:r>
-        <w:t xml:space="preserve">Description: testing framework. An </w:t>
-      </w:r>
-      <w:r>
-        <w:t>extension</w:t>
-      </w:r>
-      <w:r>
-        <w:t xml:space="preserve"> of JUnit</w:t>
-      </w:r>
-    </w:p>
-    <w:p>
-      <w:pPr>
-        <w:pStyle w:val="NoSpacing"/>
-        <w:numPr>
-          <w:ilvl w:val="1"/>
-          <w:numId w:val="1"/>
-        </w:numPr>
-        <w:ind w:left="1134"/>
-        <w:rPr>
-          <w:b/>
-        </w:rPr>
-      </w:pPr>
-      <w:hyperlink r:id="rId13" w:history="1">
-        <w:r>
-          <w:rPr>
-            <w:rStyle w:val="Hyperlink"/>
-          </w:rPr>
-          <w:t>Link</w:t>
-        </w:r>
-      </w:hyperlink>
-    </w:p>
-    <w:p>
-      <w:pPr>
-        <w:pStyle w:val="NoSpacing"/>
-        <w:numPr>
-          <w:ilvl w:val="1"/>
-          <w:numId w:val="1"/>
-        </w:numPr>
-        <w:ind w:left="1134"/>
-        <w:rPr>
-          <w:b/>
-        </w:rPr>
-      </w:pPr>
-      <w:r>
-        <w:t xml:space="preserve">Already included. Check: </w:t>
-      </w:r>
-      <w:r>
-        <w:rPr>
-          <w:b/>
-        </w:rPr>
-        <w:t>automationTest\lib\selenium-2.48.2</w:t>
-      </w:r>
-      <w:r>
-        <w:rPr>
-          <w:b/>
-        </w:rPr>
-        <w:t>\libs</w:t>
-      </w:r>
-    </w:p>
-    <w:p>
-      <w:pPr>
-        <w:pStyle w:val="NoSpacing"/>
-        <w:numPr>
-          <w:ilvl w:val="0"/>
-          <w:numId w:val="1"/>
-        </w:numPr>
-        <w:rPr>
-          <w:b/>
-        </w:rPr>
-      </w:pPr>
-      <w:r>
-        <w:t>ConEmu (Optional)</w:t>
-      </w:r>
-    </w:p>
-    <w:p>
-      <w:pPr>
-        <w:pStyle w:val="NoSpacing"/>
-        <w:numPr>
-          <w:ilvl w:val="1"/>
-          <w:numId w:val="1"/>
-        </w:numPr>
-        <w:ind w:left="1134"/>
-        <w:rPr>
-          <w:b/>
-        </w:rPr>
-      </w:pPr>
-      <w:r>
-        <w:t xml:space="preserve">Description: </w:t>
-      </w:r>
-      <w:r>
-        <w:t>Better version of command terminal</w:t>
-      </w:r>
-    </w:p>
-    <w:p>
-      <w:pPr>
-        <w:pStyle w:val="NoSpacing"/>
-        <w:numPr>
-          <w:ilvl w:val="1"/>
-          <w:numId w:val="1"/>
-        </w:numPr>
-        <w:ind w:left="1134"/>
-        <w:rPr>
-          <w:b/>
-        </w:rPr>
-      </w:pPr>
-      <w:r>
-        <w:t xml:space="preserve">Keyboard shortcuts: </w:t>
-      </w:r>
-      <w:hyperlink r:id="rId14" w:history="1">
-        <w:r>
-          <w:rPr>
-            <w:rStyle w:val="Hyperlink"/>
-          </w:rPr>
-          <w:t>link</w:t>
-        </w:r>
-      </w:hyperlink>
-    </w:p>
-    <w:p>
-      <w:pPr>
-        <w:pStyle w:val="NoSpacing"/>
-        <w:numPr>
-          <w:ilvl w:val="1"/>
-          <w:numId w:val="1"/>
-        </w:numPr>
-        <w:ind w:left="1134"/>
-        <w:rPr>
-          <w:b/>
-        </w:rPr>
-      </w:pPr>
-      <w:hyperlink r:id="rId15" w:history="1">
-        <w:r>
-          <w:rPr>
-            <w:rStyle w:val="Hyperlink"/>
-          </w:rPr>
-          <w:t>Link</w:t>
-        </w:r>
-      </w:hyperlink>
-    </w:p>
-    <w:p>
-      <w:pPr>
-        <w:pStyle w:val="NoSpacing"/>
-      </w:pPr>
-    </w:p>
-    <w:p>
-      <w:pPr>
-        <w:pStyle w:val="Heading1"/>
-      </w:pPr>
-      <w:r>
-        <w:lastRenderedPageBreak/>
-        <w:t xml:space="preserve">Installation steps: </w:t>
+      <w:r>
+        <w:t xml:space="preserve">, </w:t>
       </w:r>
     </w:p>
     <w:p>
@@ -744,1016 +2234,33 @@
         <w:pStyle w:val="Heading2"/>
       </w:pPr>
       <w:r>
-        <w:t>Installing Apache ANT</w:t>
-      </w:r>
-    </w:p>
-    <w:p>
-      <w:pPr>
-        <w:pStyle w:val="NoSpacing"/>
-        <w:numPr>
-          <w:ilvl w:val="0"/>
-          <w:numId w:val="2"/>
-        </w:numPr>
-      </w:pPr>
-      <w:r>
-        <w:t>Download Apache ANT.</w:t>
-      </w:r>
-    </w:p>
-    <w:p>
-      <w:pPr>
-        <w:pStyle w:val="NoSpacing"/>
-        <w:numPr>
-          <w:ilvl w:val="0"/>
-          <w:numId w:val="2"/>
-        </w:numPr>
-      </w:pPr>
-      <w:r>
-        <w:t>Extract the contents in the zipped file and place it in C:\Program Files\Apache Ant</w:t>
-      </w:r>
-    </w:p>
-    <w:p>
-      <w:pPr>
-        <w:pStyle w:val="NoSpacing"/>
-        <w:numPr>
-          <w:ilvl w:val="0"/>
-          <w:numId w:val="2"/>
-        </w:numPr>
-      </w:pPr>
-      <w:r>
-        <w:t xml:space="preserve">Add the Apache bin folder to the </w:t>
-      </w:r>
-      <w:r>
-        <w:rPr>
-          <w:u w:val="single"/>
-        </w:rPr>
-        <w:t>System Variables in Path</w:t>
-      </w:r>
-    </w:p>
-    <w:p>
-      <w:pPr>
-        <w:pStyle w:val="NoSpacing"/>
-        <w:numPr>
-          <w:ilvl w:val="1"/>
-          <w:numId w:val="2"/>
-        </w:numPr>
-        <w:ind w:left="1134"/>
-      </w:pPr>
-      <w:r>
-        <w:t>Open file explorer and go to Computer</w:t>
-      </w:r>
-    </w:p>
-    <w:p>
-      <w:pPr>
-        <w:pStyle w:val="NoSpacing"/>
-        <w:numPr>
-          <w:ilvl w:val="1"/>
-          <w:numId w:val="2"/>
-        </w:numPr>
-        <w:ind w:left="1134"/>
-      </w:pPr>
-      <w:r>
-        <w:t>Open System Properties (near toolbar)</w:t>
-      </w:r>
-    </w:p>
-    <w:p>
-      <w:pPr>
-        <w:pStyle w:val="NoSpacing"/>
-        <w:numPr>
-          <w:ilvl w:val="1"/>
-          <w:numId w:val="2"/>
-        </w:numPr>
-        <w:ind w:left="1134"/>
-      </w:pPr>
-      <w:r>
-        <w:t>Open Advanced system settings (left pane)</w:t>
-      </w:r>
-    </w:p>
-    <w:p>
-      <w:pPr>
-        <w:pStyle w:val="NoSpacing"/>
-        <w:numPr>
-          <w:ilvl w:val="1"/>
-          <w:numId w:val="2"/>
-        </w:numPr>
-        <w:ind w:left="1134"/>
-      </w:pPr>
-      <w:r>
-        <w:t xml:space="preserve">Open </w:t>
-      </w:r>
-      <w:r>
-        <w:rPr>
-          <w:u w:val="single"/>
-        </w:rPr>
-        <w:t>Environment Variables</w:t>
-      </w:r>
-      <w:r>
-        <w:t xml:space="preserve"> in the Advanced tab</w:t>
-      </w:r>
-    </w:p>
-    <w:p>
-      <w:pPr>
-        <w:pStyle w:val="NoSpacing"/>
-        <w:numPr>
-          <w:ilvl w:val="1"/>
-          <w:numId w:val="2"/>
-        </w:numPr>
-        <w:ind w:left="1134"/>
-      </w:pPr>
-      <w:r>
-        <w:t xml:space="preserve">In the </w:t>
-      </w:r>
-      <w:r>
-        <w:rPr>
-          <w:u w:val="single"/>
-        </w:rPr>
-        <w:t>System variables</w:t>
-      </w:r>
-      <w:r>
-        <w:t xml:space="preserve"> (</w:t>
-      </w:r>
-      <w:r>
-        <w:t>bottom section</w:t>
-      </w:r>
-      <w:r>
-        <w:t>)</w:t>
-      </w:r>
-      <w:r>
-        <w:t xml:space="preserve"> edit system variable named </w:t>
-      </w:r>
-      <w:r>
-        <w:rPr>
-          <w:b/>
-        </w:rPr>
-        <w:t>Path</w:t>
-      </w:r>
-      <w:r>
-        <w:t xml:space="preserve"> </w:t>
-      </w:r>
-    </w:p>
-    <w:p>
-      <w:pPr>
-        <w:pStyle w:val="NoSpacing"/>
-        <w:numPr>
-          <w:ilvl w:val="1"/>
-          <w:numId w:val="2"/>
-        </w:numPr>
-        <w:ind w:left="1134"/>
-      </w:pPr>
-      <w:r>
-        <w:t>Go to the end of Variable value</w:t>
-      </w:r>
-    </w:p>
-    <w:p>
-      <w:pPr>
-        <w:pStyle w:val="NoSpacing"/>
-        <w:numPr>
-          <w:ilvl w:val="1"/>
-          <w:numId w:val="2"/>
-        </w:numPr>
-        <w:ind w:left="1134"/>
-      </w:pPr>
-      <w:r>
-        <w:t>Add a semicolon of not added</w:t>
-      </w:r>
-    </w:p>
-    <w:p>
-      <w:pPr>
-        <w:pStyle w:val="NoSpacing"/>
-        <w:numPr>
-          <w:ilvl w:val="1"/>
-          <w:numId w:val="2"/>
-        </w:numPr>
-        <w:ind w:left="1134"/>
-      </w:pPr>
-      <w:r>
-        <w:t>Add the Apache ANT bin folder at the end of Variable values.</w:t>
-      </w:r>
-    </w:p>
-    <w:p>
-      <w:pPr>
-        <w:pStyle w:val="NoSpacing"/>
-        <w:numPr>
-          <w:ilvl w:val="2"/>
-          <w:numId w:val="2"/>
-        </w:numPr>
-        <w:ind w:left="1560"/>
-      </w:pPr>
-      <w:r>
-        <w:t xml:space="preserve">If the Apache ANT is located in C:\Program Files\Apache Ant then type </w:t>
-      </w:r>
-      <w:r>
-        <w:rPr>
-          <w:b/>
-        </w:rPr>
-        <w:t>C:\Program Files\Apache Ant\</w:t>
-      </w:r>
-      <w:r>
-        <w:rPr>
-          <w:b/>
-        </w:rPr>
-        <w:t>&lt;apache folder name&gt;\</w:t>
-      </w:r>
-      <w:r>
-        <w:rPr>
-          <w:b/>
-        </w:rPr>
-        <w:t>bin</w:t>
-      </w:r>
-    </w:p>
-    <w:p>
-      <w:pPr>
-        <w:pStyle w:val="NoSpacing"/>
-        <w:numPr>
-          <w:ilvl w:val="1"/>
-          <w:numId w:val="2"/>
-        </w:numPr>
-        <w:ind w:left="1134"/>
-      </w:pPr>
-      <w:r>
-        <w:t>Press OK button</w:t>
-      </w:r>
-    </w:p>
-    <w:p>
-      <w:pPr>
-        <w:pStyle w:val="NoSpacing"/>
-        <w:numPr>
-          <w:ilvl w:val="1"/>
-          <w:numId w:val="2"/>
-        </w:numPr>
-        <w:ind w:left="1134"/>
-      </w:pPr>
-      <w:r>
-        <w:t>Press OK button</w:t>
-      </w:r>
-    </w:p>
-    <w:p>
-      <w:pPr>
-        <w:pStyle w:val="NoSpacing"/>
-        <w:numPr>
-          <w:ilvl w:val="1"/>
-          <w:numId w:val="2"/>
-        </w:numPr>
-        <w:ind w:left="1134"/>
-      </w:pPr>
-      <w:r>
-        <w:t>Press OK button</w:t>
-      </w:r>
-    </w:p>
-    <w:p>
-      <w:pPr>
-        <w:pStyle w:val="NoSpacing"/>
-        <w:numPr>
-          <w:ilvl w:val="0"/>
-          <w:numId w:val="2"/>
-        </w:numPr>
-      </w:pPr>
-      <w:r>
-        <w:t>Set the ANT_HOME environment variable</w:t>
-      </w:r>
-      <w:r>
-        <w:t xml:space="preserve"> for </w:t>
-      </w:r>
-      <w:r>
-        <w:rPr>
-          <w:u w:val="single"/>
-        </w:rPr>
-        <w:t>user variables</w:t>
-      </w:r>
-    </w:p>
-    <w:p>
-      <w:pPr>
-        <w:pStyle w:val="NoSpacing"/>
-        <w:numPr>
-          <w:ilvl w:val="1"/>
-          <w:numId w:val="2"/>
-        </w:numPr>
-        <w:ind w:left="1134"/>
-      </w:pPr>
-      <w:r>
-        <w:t>Open file explorer and go to Computer</w:t>
-      </w:r>
-    </w:p>
-    <w:p>
-      <w:pPr>
-        <w:pStyle w:val="NoSpacing"/>
-        <w:numPr>
-          <w:ilvl w:val="1"/>
-          <w:numId w:val="2"/>
-        </w:numPr>
-        <w:ind w:left="1134"/>
-      </w:pPr>
-      <w:r>
-        <w:t>Open System Properties (near toolbar)</w:t>
-      </w:r>
-    </w:p>
-    <w:p>
-      <w:pPr>
-        <w:pStyle w:val="NoSpacing"/>
-        <w:numPr>
-          <w:ilvl w:val="1"/>
-          <w:numId w:val="2"/>
-        </w:numPr>
-        <w:ind w:left="1134"/>
-      </w:pPr>
-      <w:r>
-        <w:t>Open Advanced system settings (left pane)</w:t>
-      </w:r>
-    </w:p>
-    <w:p>
-      <w:pPr>
-        <w:pStyle w:val="NoSpacing"/>
-        <w:numPr>
-          <w:ilvl w:val="1"/>
-          <w:numId w:val="2"/>
-        </w:numPr>
-        <w:ind w:left="1134"/>
-      </w:pPr>
-      <w:r>
-        <w:t xml:space="preserve">Open </w:t>
-      </w:r>
-      <w:r>
-        <w:rPr>
-          <w:u w:val="single"/>
-        </w:rPr>
-        <w:t>Environment Variables</w:t>
-      </w:r>
-      <w:r>
-        <w:t xml:space="preserve"> in the Advanced tab</w:t>
-      </w:r>
-    </w:p>
-    <w:p>
-      <w:pPr>
-        <w:pStyle w:val="NoSpacing"/>
-        <w:numPr>
-          <w:ilvl w:val="1"/>
-          <w:numId w:val="2"/>
-        </w:numPr>
-        <w:ind w:left="1134"/>
-      </w:pPr>
-      <w:r>
-        <w:t xml:space="preserve">In the </w:t>
-      </w:r>
-      <w:r>
-        <w:rPr>
-          <w:u w:val="single"/>
-        </w:rPr>
-        <w:t>User Variables for &lt;username&gt;</w:t>
-      </w:r>
-      <w:r>
-        <w:t xml:space="preserve"> (top section), click </w:t>
-      </w:r>
-      <w:r>
-        <w:rPr>
-          <w:b/>
-        </w:rPr>
-        <w:t>New</w:t>
-      </w:r>
-      <w:r>
-        <w:t xml:space="preserve"> button</w:t>
-      </w:r>
-    </w:p>
-    <w:p>
-      <w:pPr>
-        <w:pStyle w:val="NoSpacing"/>
-        <w:numPr>
-          <w:ilvl w:val="1"/>
-          <w:numId w:val="2"/>
-        </w:numPr>
-        <w:ind w:left="1134"/>
-      </w:pPr>
-      <w:r>
-        <w:t>Variable name: ANT_HOME</w:t>
-      </w:r>
-    </w:p>
-    <w:p>
-      <w:pPr>
-        <w:pStyle w:val="NoSpacing"/>
-        <w:numPr>
-          <w:ilvl w:val="1"/>
-          <w:numId w:val="2"/>
-        </w:numPr>
-        <w:ind w:left="1134"/>
-      </w:pPr>
-      <w:r>
-        <w:t xml:space="preserve">Variable value: </w:t>
-      </w:r>
-      <w:r>
-        <w:t>C:\Program Files\Apache Ant\apache-ant-1.9.6</w:t>
-      </w:r>
-    </w:p>
-    <w:p>
-      <w:pPr>
-        <w:pStyle w:val="NoSpacing"/>
-        <w:numPr>
-          <w:ilvl w:val="1"/>
-          <w:numId w:val="2"/>
-        </w:numPr>
-        <w:ind w:left="1134"/>
-      </w:pPr>
-      <w:r>
-        <w:t>Press OK button</w:t>
-      </w:r>
-    </w:p>
-    <w:p>
-      <w:pPr>
-        <w:pStyle w:val="NoSpacing"/>
-        <w:numPr>
-          <w:ilvl w:val="1"/>
-          <w:numId w:val="2"/>
-        </w:numPr>
-        <w:ind w:left="1134"/>
-      </w:pPr>
-      <w:r>
-        <w:t>Press OK button</w:t>
-      </w:r>
-    </w:p>
-    <w:p>
-      <w:pPr>
-        <w:pStyle w:val="NoSpacing"/>
-        <w:numPr>
-          <w:ilvl w:val="1"/>
-          <w:numId w:val="2"/>
-        </w:numPr>
-        <w:ind w:left="1134"/>
-      </w:pPr>
-      <w:r>
-        <w:t>Press OK button</w:t>
-      </w:r>
-    </w:p>
-    <w:p>
-      <w:pPr>
-        <w:pStyle w:val="NoSpacing"/>
-        <w:numPr>
-          <w:ilvl w:val="0"/>
-          <w:numId w:val="2"/>
-        </w:numPr>
-      </w:pPr>
-      <w:r>
-        <w:t>Set the JAVA_HOME</w:t>
-      </w:r>
-      <w:r>
-        <w:t xml:space="preserve"> environment variable for </w:t>
-      </w:r>
-      <w:r>
-        <w:rPr>
-          <w:u w:val="single"/>
-        </w:rPr>
-        <w:t>user variables</w:t>
-      </w:r>
-    </w:p>
-    <w:p>
-      <w:pPr>
-        <w:pStyle w:val="NoSpacing"/>
-        <w:numPr>
-          <w:ilvl w:val="1"/>
-          <w:numId w:val="2"/>
-        </w:numPr>
-        <w:ind w:left="1134"/>
-      </w:pPr>
-      <w:r>
-        <w:t>Open file explorer and go to computer</w:t>
-      </w:r>
-    </w:p>
-    <w:p>
-      <w:pPr>
-        <w:pStyle w:val="NoSpacing"/>
-        <w:numPr>
-          <w:ilvl w:val="1"/>
-          <w:numId w:val="2"/>
-        </w:numPr>
-        <w:ind w:left="1134"/>
-      </w:pPr>
-      <w:r>
-        <w:t>Open System Properties (near toolbar)</w:t>
-      </w:r>
-    </w:p>
-    <w:p>
-      <w:pPr>
-        <w:pStyle w:val="NoSpacing"/>
-        <w:numPr>
-          <w:ilvl w:val="1"/>
-          <w:numId w:val="2"/>
-        </w:numPr>
-        <w:ind w:left="1134"/>
-      </w:pPr>
-      <w:r>
-        <w:t>Open Advanced system settings (left pane)</w:t>
-      </w:r>
-    </w:p>
-    <w:p>
-      <w:pPr>
-        <w:pStyle w:val="NoSpacing"/>
-        <w:numPr>
-          <w:ilvl w:val="1"/>
-          <w:numId w:val="2"/>
-        </w:numPr>
-        <w:ind w:left="1134"/>
-      </w:pPr>
-      <w:r>
-        <w:t>Open Environment Variables in Advanced tab</w:t>
-      </w:r>
-    </w:p>
-    <w:p>
-      <w:pPr>
-        <w:pStyle w:val="NoSpacing"/>
-        <w:numPr>
-          <w:ilvl w:val="1"/>
-          <w:numId w:val="2"/>
-        </w:numPr>
-        <w:ind w:left="1134"/>
-      </w:pPr>
-      <w:r>
-        <w:t xml:space="preserve">In the User Variables for &lt;username&gt; (top section), click </w:t>
-      </w:r>
-      <w:r>
-        <w:rPr>
-          <w:b/>
-        </w:rPr>
-        <w:t>New</w:t>
-      </w:r>
-      <w:r>
-        <w:t xml:space="preserve"> button</w:t>
-      </w:r>
-    </w:p>
-    <w:p>
-      <w:pPr>
-        <w:pStyle w:val="NoSpacing"/>
-        <w:numPr>
-          <w:ilvl w:val="1"/>
-          <w:numId w:val="2"/>
-        </w:numPr>
-        <w:ind w:left="1134"/>
-      </w:pPr>
-      <w:r>
-        <w:t>Variable name: JAVA_HOME</w:t>
-      </w:r>
-    </w:p>
-    <w:p>
-      <w:pPr>
-        <w:pStyle w:val="NoSpacing"/>
-        <w:numPr>
-          <w:ilvl w:val="1"/>
-          <w:numId w:val="2"/>
-        </w:numPr>
-        <w:ind w:left="1134"/>
-      </w:pPr>
-      <w:r>
-        <w:t>Variable value: &lt;the location of the Java JDK&gt;</w:t>
-      </w:r>
-    </w:p>
-    <w:p>
-      <w:pPr>
-        <w:pStyle w:val="NoSpacing"/>
-        <w:numPr>
-          <w:ilvl w:val="2"/>
-          <w:numId w:val="2"/>
-        </w:numPr>
-        <w:ind w:left="1560"/>
-      </w:pPr>
-      <w:r>
-        <w:t xml:space="preserve">Ex: </w:t>
-      </w:r>
-      <w:r>
-        <w:t>C:\Program Files\Java\jdk1.8.0_66</w:t>
-      </w:r>
-    </w:p>
-    <w:p>
-      <w:pPr>
-        <w:pStyle w:val="NoSpacing"/>
-        <w:numPr>
-          <w:ilvl w:val="1"/>
-          <w:numId w:val="2"/>
-        </w:numPr>
-        <w:ind w:left="1134"/>
-      </w:pPr>
-      <w:r>
-        <w:t>Press OK button</w:t>
-      </w:r>
-    </w:p>
-    <w:p>
-      <w:pPr>
-        <w:pStyle w:val="NoSpacing"/>
-        <w:numPr>
-          <w:ilvl w:val="1"/>
-          <w:numId w:val="2"/>
-        </w:numPr>
-        <w:ind w:left="1134"/>
-      </w:pPr>
-      <w:r>
-        <w:t>Press OK button</w:t>
-      </w:r>
-    </w:p>
-    <w:p>
-      <w:pPr>
-        <w:pStyle w:val="NoSpacing"/>
-        <w:numPr>
-          <w:ilvl w:val="1"/>
-          <w:numId w:val="2"/>
-        </w:numPr>
-        <w:ind w:left="1134"/>
-      </w:pPr>
-      <w:r>
-        <w:t>Press OK button</w:t>
-      </w:r>
-    </w:p>
-    <w:p>
-      <w:pPr>
-        <w:pStyle w:val="NoSpacing"/>
-        <w:numPr>
-          <w:ilvl w:val="0"/>
-          <w:numId w:val="2"/>
-        </w:numPr>
-      </w:pPr>
-      <w:r>
-        <w:t>Testing Apache is configured correctly</w:t>
-      </w:r>
-    </w:p>
-    <w:p>
-      <w:pPr>
-        <w:pStyle w:val="NoSpacing"/>
-        <w:numPr>
-          <w:ilvl w:val="1"/>
-          <w:numId w:val="2"/>
-        </w:numPr>
-        <w:ind w:left="1134"/>
-      </w:pPr>
-      <w:r>
-        <w:t>Open command terminal</w:t>
-      </w:r>
-    </w:p>
-    <w:p>
-      <w:pPr>
-        <w:pStyle w:val="NoSpacing"/>
-        <w:numPr>
-          <w:ilvl w:val="1"/>
-          <w:numId w:val="2"/>
-        </w:numPr>
-        <w:ind w:left="1134"/>
-      </w:pPr>
-      <w:r>
-        <w:t xml:space="preserve">Type </w:t>
-      </w:r>
-      <w:r>
-        <w:t>ant -version</w:t>
-      </w:r>
-    </w:p>
-    <w:p>
-      <w:pPr>
-        <w:pStyle w:val="NoSpacing"/>
-        <w:numPr>
-          <w:ilvl w:val="1"/>
-          <w:numId w:val="2"/>
-        </w:numPr>
-        <w:ind w:left="1134"/>
-      </w:pPr>
-      <w:r>
-        <w:t>The message should be the Apache ANT version</w:t>
-      </w:r>
-    </w:p>
-    <w:p>
-      <w:pPr>
-        <w:pStyle w:val="NoSpacing"/>
-        <w:numPr>
-          <w:ilvl w:val="1"/>
-          <w:numId w:val="2"/>
-        </w:numPr>
-        <w:ind w:left="1134"/>
-      </w:pPr>
-      <w:r>
-        <w:t>If the ANT version</w:t>
-      </w:r>
-      <w:r>
-        <w:t xml:space="preserve"> is displayed, t</w:t>
-      </w:r>
-      <w:r>
-        <w:t>he Apache ANT is setup correctly</w:t>
-      </w:r>
-    </w:p>
-    <w:p>
-      <w:pPr>
-        <w:pStyle w:val="NoSpacing"/>
-        <w:numPr>
-          <w:ilvl w:val="1"/>
-          <w:numId w:val="2"/>
-        </w:numPr>
-        <w:ind w:left="1134"/>
-      </w:pPr>
-      <w:r>
-        <w:t xml:space="preserve">If the </w:t>
-      </w:r>
-      <w:r>
-        <w:t>ANT version</w:t>
-      </w:r>
-      <w:r>
-        <w:t xml:space="preserve"> is not displayed, check the steps again. If still the problem persists, read </w:t>
-      </w:r>
-    </w:p>
-    <w:p>
-      <w:pPr>
-        <w:pStyle w:val="NoSpacing"/>
-        <w:numPr>
-          <w:ilvl w:val="2"/>
-          <w:numId w:val="2"/>
-        </w:numPr>
-        <w:ind w:left="1560"/>
-      </w:pPr>
-      <w:hyperlink r:id="rId16" w:anchor="installing" w:history="1">
-        <w:r>
-          <w:rPr>
-            <w:rStyle w:val="Hyperlink"/>
-          </w:rPr>
-          <w:t>Apache ANT installation guide</w:t>
-        </w:r>
-      </w:hyperlink>
-      <w:r>
-        <w:t xml:space="preserve"> </w:t>
-      </w:r>
-    </w:p>
-    <w:p>
-      <w:pPr>
-        <w:pStyle w:val="NoSpacing"/>
-        <w:numPr>
-          <w:ilvl w:val="2"/>
-          <w:numId w:val="2"/>
-        </w:numPr>
-        <w:ind w:left="1560"/>
-      </w:pPr>
-      <w:r>
-        <w:t>A</w:t>
-      </w:r>
-      <w:r>
-        <w:t xml:space="preserve"> </w:t>
-      </w:r>
-      <w:hyperlink r:id="rId17" w:history="1">
-        <w:r>
-          <w:rPr>
-            <w:rStyle w:val="Hyperlink"/>
-          </w:rPr>
-          <w:t>video</w:t>
-        </w:r>
-      </w:hyperlink>
-      <w:r>
-        <w:t xml:space="preserve"> that shows the steps.</w:t>
-      </w:r>
-      <w:r>
-        <w:t xml:space="preserve"> Note: the video puts the Apache ANT folder in C:\Program Files. This installation guide places it in C:\Program Files\Apache Ant </w:t>
-      </w:r>
-    </w:p>
-    <w:p>
-      <w:pPr>
-        <w:pStyle w:val="Heading2"/>
-      </w:pPr>
-      <w:r>
-        <w:t xml:space="preserve">Installing eclipse and </w:t>
-      </w:r>
-      <w:r>
-        <w:t>its</w:t>
-      </w:r>
-      <w:r>
-        <w:t xml:space="preserve"> plugins.</w:t>
-      </w:r>
-    </w:p>
-    <w:p>
-      <w:pPr>
-        <w:pStyle w:val="ListParagraph"/>
-        <w:numPr>
-          <w:ilvl w:val="0"/>
-          <w:numId w:val="3"/>
-        </w:numPr>
-      </w:pPr>
-      <w:r>
-        <w:t>Open file explorer</w:t>
-      </w:r>
-    </w:p>
-    <w:p>
-      <w:pPr>
-        <w:pStyle w:val="ListParagraph"/>
-        <w:numPr>
-          <w:ilvl w:val="0"/>
-          <w:numId w:val="3"/>
+        <w:t>Installing Selenium IDE on Firefox</w:t>
+      </w:r>
+    </w:p>
+    <w:p>
+      <w:pPr>
+        <w:pStyle w:val="NoSpacing"/>
+        <w:numPr>
+          <w:ilvl w:val="0"/>
+          <w:numId w:val="5"/>
+        </w:numPr>
+      </w:pPr>
+      <w:r>
+        <w:t>Open Mozilla Firefox</w:t>
+      </w:r>
+    </w:p>
+    <w:p>
+      <w:pPr>
+        <w:pStyle w:val="NoSpacing"/>
+        <w:numPr>
+          <w:ilvl w:val="0"/>
+          <w:numId w:val="5"/>
         </w:numPr>
       </w:pPr>
       <w:r>
         <w:t xml:space="preserve">Go to </w:t>
       </w:r>
-      <w:hyperlink r:id="rId18" w:history="1">
-        <w:r>
-          <w:rPr>
-            <w:rStyle w:val="Hyperlink"/>
-          </w:rPr>
-          <w:t>\\CGYBUILD1\esidev</w:t>
-        </w:r>
-      </w:hyperlink>
-    </w:p>
-    <w:p>
-      <w:pPr>
-        <w:pStyle w:val="ListParagraph"/>
-        <w:numPr>
-          <w:ilvl w:val="0"/>
-          <w:numId w:val="3"/>
-        </w:numPr>
-      </w:pPr>
-      <w:r>
-        <w:t>Copy eclipse4.2.1 folder and place it in C:\eclipse</w:t>
-      </w:r>
-    </w:p>
-    <w:p>
-      <w:pPr>
-        <w:pStyle w:val="ListParagraph"/>
-        <w:numPr>
-          <w:ilvl w:val="0"/>
-          <w:numId w:val="3"/>
-        </w:numPr>
-      </w:pPr>
-      <w:r>
-        <w:t>Go to C:\eclipse\eclipse4.2.1</w:t>
-      </w:r>
-    </w:p>
-    <w:p>
-      <w:pPr>
-        <w:pStyle w:val="ListParagraph"/>
-        <w:numPr>
-          <w:ilvl w:val="0"/>
-          <w:numId w:val="3"/>
-        </w:numPr>
-      </w:pPr>
-      <w:r>
-        <w:t>Create a shortcut for eclipse.exe and place it on the Desktop for easy access</w:t>
-      </w:r>
-    </w:p>
-    <w:p>
-      <w:pPr>
-        <w:pStyle w:val="ListParagraph"/>
-        <w:numPr>
-          <w:ilvl w:val="0"/>
-          <w:numId w:val="3"/>
-        </w:numPr>
-      </w:pPr>
-      <w:r>
-        <w:t>Open eclipse.exe</w:t>
-      </w:r>
-    </w:p>
-    <w:p>
-      <w:pPr>
-        <w:pStyle w:val="ListParagraph"/>
-        <w:numPr>
-          <w:ilvl w:val="0"/>
-          <w:numId w:val="3"/>
-        </w:numPr>
-      </w:pPr>
-      <w:r>
-        <w:t>Define an eclipse workspace when the dialog box appears. This is where the eclipse projects w</w:t>
-      </w:r>
-      <w:r>
-        <w:t>ill be located and where the Apache ANT file be executed in. Remember the location</w:t>
-      </w:r>
-    </w:p>
-    <w:p>
-      <w:pPr>
-        <w:pStyle w:val="ListParagraph"/>
-        <w:numPr>
-          <w:ilvl w:val="0"/>
-          <w:numId w:val="3"/>
-        </w:numPr>
-      </w:pPr>
-      <w:r>
-        <w:t>Close eclipse</w:t>
-      </w:r>
-    </w:p>
-    <w:p>
-      <w:pPr>
-        <w:pStyle w:val="Heading3"/>
-      </w:pPr>
-      <w:r>
-        <w:t>Installing TestNG on eclipse</w:t>
-      </w:r>
-    </w:p>
-    <w:p>
-      <w:pPr>
-        <w:pStyle w:val="ListParagraph"/>
-        <w:numPr>
-          <w:ilvl w:val="0"/>
-          <w:numId w:val="4"/>
-        </w:numPr>
-      </w:pPr>
-      <w:r>
-        <w:t>Open eclipse</w:t>
-      </w:r>
-    </w:p>
-    <w:p>
-      <w:pPr>
-        <w:pStyle w:val="ListParagraph"/>
-        <w:numPr>
-          <w:ilvl w:val="0"/>
-          <w:numId w:val="4"/>
-        </w:numPr>
-      </w:pPr>
-      <w:r>
-        <w:t xml:space="preserve">Go to </w:t>
-      </w:r>
-      <w:hyperlink r:id="rId19" w:history="1">
-        <w:r>
-          <w:rPr>
-            <w:rStyle w:val="Hyperlink"/>
-          </w:rPr>
-          <w:t>TestNG for eclipse</w:t>
-        </w:r>
-      </w:hyperlink>
-    </w:p>
-    <w:p>
-      <w:pPr>
-        <w:pStyle w:val="ListParagraph"/>
-        <w:numPr>
-          <w:ilvl w:val="0"/>
-          <w:numId w:val="4"/>
-        </w:numPr>
-      </w:pPr>
-      <w:r>
-        <w:rPr>
-          <w:b/>
-        </w:rPr>
-        <w:t>Click and drag</w:t>
-      </w:r>
-      <w:r>
-        <w:t xml:space="preserve"> the Install button on the </w:t>
-      </w:r>
-      <w:r>
-        <w:t>web</w:t>
-      </w:r>
-      <w:r>
-        <w:t>page to eclipse while it’s open.</w:t>
-      </w:r>
-    </w:p>
-    <w:p>
-      <w:pPr>
-        <w:pStyle w:val="ListParagraph"/>
-        <w:numPr>
-          <w:ilvl w:val="0"/>
-          <w:numId w:val="4"/>
-        </w:numPr>
-      </w:pPr>
-      <w:r>
-        <w:t>Install TestNG</w:t>
-      </w:r>
-    </w:p>
-    <w:p>
-      <w:pPr>
-        <w:pStyle w:val="Heading3"/>
-      </w:pPr>
-      <w:r>
-        <w:t>Installing Git on eclipse</w:t>
-      </w:r>
-    </w:p>
-    <w:p>
-      <w:pPr>
-        <w:pStyle w:val="NoSpacing"/>
-      </w:pPr>
-    </w:p>
-    <w:p>
-      <w:pPr>
-        <w:pStyle w:val="Heading3"/>
-      </w:pPr>
-      <w:r>
-        <w:t>Getting eclipse project from Git</w:t>
-      </w:r>
-    </w:p>
-    <w:p>
-      <w:pPr>
-        <w:pStyle w:val="NoSpacing"/>
-      </w:pPr>
-    </w:p>
-    <w:p>
-      <w:pPr>
-        <w:pStyle w:val="Heading2"/>
-      </w:pPr>
-      <w:r>
-        <w:t>Installing Selenium IDE on Firefox</w:t>
-      </w:r>
-    </w:p>
-    <w:p>
-      <w:pPr>
-        <w:pStyle w:val="NoSpacing"/>
-        <w:numPr>
-          <w:ilvl w:val="0"/>
-          <w:numId w:val="5"/>
-        </w:numPr>
-      </w:pPr>
-      <w:r>
-        <w:t>Open Mozilla Firefox</w:t>
-      </w:r>
-    </w:p>
-    <w:p>
-      <w:pPr>
-        <w:pStyle w:val="NoSpacing"/>
-        <w:numPr>
-          <w:ilvl w:val="0"/>
-          <w:numId w:val="5"/>
-        </w:numPr>
-      </w:pPr>
-      <w:r>
-        <w:t xml:space="preserve">Go to </w:t>
-      </w:r>
-      <w:hyperlink r:id="rId20" w:history="1">
+      <w:hyperlink r:id="rId24" w:history="1">
         <w:r>
           <w:rPr>
             <w:rStyle w:val="Hyperlink"/>
@@ -1804,13 +2311,21 @@
         <w:pStyle w:val="Heading2"/>
       </w:pPr>
       <w:r>
-        <w:t>Installing Auto</w:t>
+        <w:t xml:space="preserve">Installing </w:t>
+      </w:r>
+      <w:proofErr w:type="spellStart"/>
+      <w:r>
+        <w:t>Auto</w:t>
       </w:r>
       <w:r>
         <w:t>A</w:t>
       </w:r>
       <w:r>
-        <w:t>uth on Firefox</w:t>
+        <w:t>uth</w:t>
+      </w:r>
+      <w:proofErr w:type="spellEnd"/>
+      <w:r>
+        <w:t xml:space="preserve"> on Firefox</w:t>
       </w:r>
     </w:p>
     <w:p>
@@ -1836,7 +2351,8 @@
       <w:r>
         <w:t xml:space="preserve">Go to </w:t>
       </w:r>
-      <w:hyperlink r:id="rId21" w:history="1">
+      <w:hyperlink r:id="rId25" w:history="1">
+        <w:proofErr w:type="spellStart"/>
         <w:r>
           <w:rPr>
             <w:rStyle w:val="Hyperlink"/>
@@ -1847,7 +2363,14 @@
           <w:rPr>
             <w:rStyle w:val="Hyperlink"/>
           </w:rPr>
-          <w:t>Auth on Firefox</w:t>
+          <w:t>Auth</w:t>
+        </w:r>
+        <w:proofErr w:type="spellEnd"/>
+        <w:r>
+          <w:rPr>
+            <w:rStyle w:val="Hyperlink"/>
+          </w:rPr>
+          <w:t xml:space="preserve"> on Firefox</w:t>
         </w:r>
       </w:hyperlink>
     </w:p>
@@ -1911,7 +2434,15 @@
         <w:ind w:left="1134"/>
       </w:pPr>
       <w:r>
-        <w:t xml:space="preserve">Go to esi.activity and enter the credentials. </w:t>
+        <w:t xml:space="preserve">Go to </w:t>
+      </w:r>
+      <w:proofErr w:type="spellStart"/>
+      <w:r>
+        <w:t>esi.activity</w:t>
+      </w:r>
+      <w:proofErr w:type="spellEnd"/>
+      <w:r>
+        <w:t xml:space="preserve"> and enter the credentials. </w:t>
       </w:r>
     </w:p>
     <w:p>
@@ -1963,8 +2494,13 @@
         <w:ind w:left="1134"/>
       </w:pPr>
       <w:r>
-        <w:t>Go to esi.activity</w:t>
-      </w:r>
+        <w:t xml:space="preserve">Go to </w:t>
+      </w:r>
+      <w:proofErr w:type="spellStart"/>
+      <w:r>
+        <w:t>esi.activity</w:t>
+      </w:r>
+      <w:proofErr w:type="spellEnd"/>
     </w:p>
     <w:p>
       <w:pPr>
@@ -1989,7 +2525,6 @@
         <w:pStyle w:val="Heading2"/>
       </w:pPr>
       <w:r>
-        <w:lastRenderedPageBreak/>
         <w:t>Installing Firebug on Firefox</w:t>
       </w:r>
     </w:p>
@@ -2088,8 +2623,6 @@
       <w:r>
         <w:t>” option</w:t>
       </w:r>
-      <w:bookmarkStart w:id="0" w:name="_GoBack"/>
-      <w:bookmarkEnd w:id="0"/>
     </w:p>
     <w:p>
       <w:pPr>
@@ -2126,7 +2659,15 @@
         <w:pStyle w:val="Heading2"/>
       </w:pPr>
       <w:r>
-        <w:t>Installing ConEmu (Optional)</w:t>
+        <w:t xml:space="preserve">Installing </w:t>
+      </w:r>
+      <w:proofErr w:type="spellStart"/>
+      <w:r>
+        <w:t>ConEmu</w:t>
+      </w:r>
+      <w:proofErr w:type="spellEnd"/>
+      <w:r>
+        <w:t xml:space="preserve"> (Optional)</w:t>
       </w:r>
     </w:p>
     <w:p>
@@ -2140,7 +2681,7 @@
       <w:r>
         <w:t xml:space="preserve">Go to </w:t>
       </w:r>
-      <w:hyperlink r:id="rId22" w:history="1">
+      <w:hyperlink r:id="rId26" w:history="1">
         <w:r>
           <w:rPr>
             <w:rStyle w:val="Hyperlink"/>
@@ -2158,7 +2699,15 @@
         </w:numPr>
       </w:pPr>
       <w:r>
-        <w:t>Download ConEmu (Preview installer 32 bit, 64 bit)</w:t>
+        <w:t xml:space="preserve">Download </w:t>
+      </w:r>
+      <w:proofErr w:type="spellStart"/>
+      <w:r>
+        <w:t>ConEmu</w:t>
+      </w:r>
+      <w:proofErr w:type="spellEnd"/>
+      <w:r>
+        <w:t xml:space="preserve"> (Preview installer 32 bit, 64 bit)</w:t>
       </w:r>
     </w:p>
     <w:p>
@@ -2172,9 +2721,11 @@
       <w:r>
         <w:t xml:space="preserve">Install </w:t>
       </w:r>
+      <w:proofErr w:type="spellStart"/>
       <w:r>
         <w:t>ConEmu</w:t>
       </w:r>
+      <w:proofErr w:type="spellEnd"/>
     </w:p>
     <w:p>
       <w:pPr>
@@ -2433,6 +2984,232 @@
     </w:lvl>
   </w:abstractNum>
   <w:abstractNum w:abstractNumId="2" w15:restartNumberingAfterBreak="0">
+    <w:nsid w:val="3D75009C"/>
+    <w:multiLevelType w:val="hybridMultilevel"/>
+    <w:tmpl w:val="FD7649C6"/>
+    <w:lvl w:ilvl="0" w:tplc="10090001">
+      <w:start w:val="1"/>
+      <w:numFmt w:val="bullet"/>
+      <w:lvlText w:val=""/>
+      <w:lvlJc w:val="left"/>
+      <w:pPr>
+        <w:ind w:left="720" w:hanging="360"/>
+      </w:pPr>
+      <w:rPr>
+        <w:rFonts w:ascii="Symbol" w:hAnsi="Symbol" w:hint="default"/>
+      </w:rPr>
+    </w:lvl>
+    <w:lvl w:ilvl="1" w:tplc="10090003" w:tentative="1">
+      <w:start w:val="1"/>
+      <w:numFmt w:val="bullet"/>
+      <w:lvlText w:val="o"/>
+      <w:lvlJc w:val="left"/>
+      <w:pPr>
+        <w:ind w:left="1440" w:hanging="360"/>
+      </w:pPr>
+      <w:rPr>
+        <w:rFonts w:ascii="Courier New" w:hAnsi="Courier New" w:cs="Courier New" w:hint="default"/>
+      </w:rPr>
+    </w:lvl>
+    <w:lvl w:ilvl="2" w:tplc="10090005" w:tentative="1">
+      <w:start w:val="1"/>
+      <w:numFmt w:val="bullet"/>
+      <w:lvlText w:val=""/>
+      <w:lvlJc w:val="left"/>
+      <w:pPr>
+        <w:ind w:left="2160" w:hanging="360"/>
+      </w:pPr>
+      <w:rPr>
+        <w:rFonts w:ascii="Wingdings" w:hAnsi="Wingdings" w:hint="default"/>
+      </w:rPr>
+    </w:lvl>
+    <w:lvl w:ilvl="3" w:tplc="10090001" w:tentative="1">
+      <w:start w:val="1"/>
+      <w:numFmt w:val="bullet"/>
+      <w:lvlText w:val=""/>
+      <w:lvlJc w:val="left"/>
+      <w:pPr>
+        <w:ind w:left="2880" w:hanging="360"/>
+      </w:pPr>
+      <w:rPr>
+        <w:rFonts w:ascii="Symbol" w:hAnsi="Symbol" w:hint="default"/>
+      </w:rPr>
+    </w:lvl>
+    <w:lvl w:ilvl="4" w:tplc="10090003" w:tentative="1">
+      <w:start w:val="1"/>
+      <w:numFmt w:val="bullet"/>
+      <w:lvlText w:val="o"/>
+      <w:lvlJc w:val="left"/>
+      <w:pPr>
+        <w:ind w:left="3600" w:hanging="360"/>
+      </w:pPr>
+      <w:rPr>
+        <w:rFonts w:ascii="Courier New" w:hAnsi="Courier New" w:cs="Courier New" w:hint="default"/>
+      </w:rPr>
+    </w:lvl>
+    <w:lvl w:ilvl="5" w:tplc="10090005" w:tentative="1">
+      <w:start w:val="1"/>
+      <w:numFmt w:val="bullet"/>
+      <w:lvlText w:val=""/>
+      <w:lvlJc w:val="left"/>
+      <w:pPr>
+        <w:ind w:left="4320" w:hanging="360"/>
+      </w:pPr>
+      <w:rPr>
+        <w:rFonts w:ascii="Wingdings" w:hAnsi="Wingdings" w:hint="default"/>
+      </w:rPr>
+    </w:lvl>
+    <w:lvl w:ilvl="6" w:tplc="10090001" w:tentative="1">
+      <w:start w:val="1"/>
+      <w:numFmt w:val="bullet"/>
+      <w:lvlText w:val=""/>
+      <w:lvlJc w:val="left"/>
+      <w:pPr>
+        <w:ind w:left="5040" w:hanging="360"/>
+      </w:pPr>
+      <w:rPr>
+        <w:rFonts w:ascii="Symbol" w:hAnsi="Symbol" w:hint="default"/>
+      </w:rPr>
+    </w:lvl>
+    <w:lvl w:ilvl="7" w:tplc="10090003" w:tentative="1">
+      <w:start w:val="1"/>
+      <w:numFmt w:val="bullet"/>
+      <w:lvlText w:val="o"/>
+      <w:lvlJc w:val="left"/>
+      <w:pPr>
+        <w:ind w:left="5760" w:hanging="360"/>
+      </w:pPr>
+      <w:rPr>
+        <w:rFonts w:ascii="Courier New" w:hAnsi="Courier New" w:cs="Courier New" w:hint="default"/>
+      </w:rPr>
+    </w:lvl>
+    <w:lvl w:ilvl="8" w:tplc="10090005" w:tentative="1">
+      <w:start w:val="1"/>
+      <w:numFmt w:val="bullet"/>
+      <w:lvlText w:val=""/>
+      <w:lvlJc w:val="left"/>
+      <w:pPr>
+        <w:ind w:left="6480" w:hanging="360"/>
+      </w:pPr>
+      <w:rPr>
+        <w:rFonts w:ascii="Wingdings" w:hAnsi="Wingdings" w:hint="default"/>
+      </w:rPr>
+    </w:lvl>
+  </w:abstractNum>
+  <w:abstractNum w:abstractNumId="3" w15:restartNumberingAfterBreak="0">
+    <w:nsid w:val="43844E41"/>
+    <w:multiLevelType w:val="hybridMultilevel"/>
+    <w:tmpl w:val="8DF8091E"/>
+    <w:lvl w:ilvl="0" w:tplc="10090001">
+      <w:start w:val="1"/>
+      <w:numFmt w:val="bullet"/>
+      <w:lvlText w:val=""/>
+      <w:lvlJc w:val="left"/>
+      <w:pPr>
+        <w:ind w:left="720" w:hanging="360"/>
+      </w:pPr>
+      <w:rPr>
+        <w:rFonts w:ascii="Symbol" w:hAnsi="Symbol" w:hint="default"/>
+      </w:rPr>
+    </w:lvl>
+    <w:lvl w:ilvl="1" w:tplc="10090003" w:tentative="1">
+      <w:start w:val="1"/>
+      <w:numFmt w:val="bullet"/>
+      <w:lvlText w:val="o"/>
+      <w:lvlJc w:val="left"/>
+      <w:pPr>
+        <w:ind w:left="1440" w:hanging="360"/>
+      </w:pPr>
+      <w:rPr>
+        <w:rFonts w:ascii="Courier New" w:hAnsi="Courier New" w:cs="Courier New" w:hint="default"/>
+      </w:rPr>
+    </w:lvl>
+    <w:lvl w:ilvl="2" w:tplc="10090005" w:tentative="1">
+      <w:start w:val="1"/>
+      <w:numFmt w:val="bullet"/>
+      <w:lvlText w:val=""/>
+      <w:lvlJc w:val="left"/>
+      <w:pPr>
+        <w:ind w:left="2160" w:hanging="360"/>
+      </w:pPr>
+      <w:rPr>
+        <w:rFonts w:ascii="Wingdings" w:hAnsi="Wingdings" w:hint="default"/>
+      </w:rPr>
+    </w:lvl>
+    <w:lvl w:ilvl="3" w:tplc="10090001" w:tentative="1">
+      <w:start w:val="1"/>
+      <w:numFmt w:val="bullet"/>
+      <w:lvlText w:val=""/>
+      <w:lvlJc w:val="left"/>
+      <w:pPr>
+        <w:ind w:left="2880" w:hanging="360"/>
+      </w:pPr>
+      <w:rPr>
+        <w:rFonts w:ascii="Symbol" w:hAnsi="Symbol" w:hint="default"/>
+      </w:rPr>
+    </w:lvl>
+    <w:lvl w:ilvl="4" w:tplc="10090003" w:tentative="1">
+      <w:start w:val="1"/>
+      <w:numFmt w:val="bullet"/>
+      <w:lvlText w:val="o"/>
+      <w:lvlJc w:val="left"/>
+      <w:pPr>
+        <w:ind w:left="3600" w:hanging="360"/>
+      </w:pPr>
+      <w:rPr>
+        <w:rFonts w:ascii="Courier New" w:hAnsi="Courier New" w:cs="Courier New" w:hint="default"/>
+      </w:rPr>
+    </w:lvl>
+    <w:lvl w:ilvl="5" w:tplc="10090005" w:tentative="1">
+      <w:start w:val="1"/>
+      <w:numFmt w:val="bullet"/>
+      <w:lvlText w:val=""/>
+      <w:lvlJc w:val="left"/>
+      <w:pPr>
+        <w:ind w:left="4320" w:hanging="360"/>
+      </w:pPr>
+      <w:rPr>
+        <w:rFonts w:ascii="Wingdings" w:hAnsi="Wingdings" w:hint="default"/>
+      </w:rPr>
+    </w:lvl>
+    <w:lvl w:ilvl="6" w:tplc="10090001" w:tentative="1">
+      <w:start w:val="1"/>
+      <w:numFmt w:val="bullet"/>
+      <w:lvlText w:val=""/>
+      <w:lvlJc w:val="left"/>
+      <w:pPr>
+        <w:ind w:left="5040" w:hanging="360"/>
+      </w:pPr>
+      <w:rPr>
+        <w:rFonts w:ascii="Symbol" w:hAnsi="Symbol" w:hint="default"/>
+      </w:rPr>
+    </w:lvl>
+    <w:lvl w:ilvl="7" w:tplc="10090003" w:tentative="1">
+      <w:start w:val="1"/>
+      <w:numFmt w:val="bullet"/>
+      <w:lvlText w:val="o"/>
+      <w:lvlJc w:val="left"/>
+      <w:pPr>
+        <w:ind w:left="5760" w:hanging="360"/>
+      </w:pPr>
+      <w:rPr>
+        <w:rFonts w:ascii="Courier New" w:hAnsi="Courier New" w:cs="Courier New" w:hint="default"/>
+      </w:rPr>
+    </w:lvl>
+    <w:lvl w:ilvl="8" w:tplc="10090005" w:tentative="1">
+      <w:start w:val="1"/>
+      <w:numFmt w:val="bullet"/>
+      <w:lvlText w:val=""/>
+      <w:lvlJc w:val="left"/>
+      <w:pPr>
+        <w:ind w:left="6480" w:hanging="360"/>
+      </w:pPr>
+      <w:rPr>
+        <w:rFonts w:ascii="Wingdings" w:hAnsi="Wingdings" w:hint="default"/>
+      </w:rPr>
+    </w:lvl>
+  </w:abstractNum>
+  <w:abstractNum w:abstractNumId="4" w15:restartNumberingAfterBreak="0">
     <w:nsid w:val="4A155A5C"/>
     <w:multiLevelType w:val="hybridMultilevel"/>
     <w:tmpl w:val="79C02478"/>
@@ -2545,7 +3322,7 @@
       </w:rPr>
     </w:lvl>
   </w:abstractNum>
-  <w:abstractNum w:abstractNumId="3" w15:restartNumberingAfterBreak="0">
+  <w:abstractNum w:abstractNumId="5" w15:restartNumberingAfterBreak="0">
     <w:nsid w:val="596C3E0B"/>
     <w:multiLevelType w:val="hybridMultilevel"/>
     <w:tmpl w:val="B6FEADB0"/>
@@ -2658,7 +3435,120 @@
       </w:rPr>
     </w:lvl>
   </w:abstractNum>
-  <w:abstractNum w:abstractNumId="4" w15:restartNumberingAfterBreak="0">
+  <w:abstractNum w:abstractNumId="6" w15:restartNumberingAfterBreak="0">
+    <w:nsid w:val="69442CFC"/>
+    <w:multiLevelType w:val="hybridMultilevel"/>
+    <w:tmpl w:val="FC20EF2E"/>
+    <w:lvl w:ilvl="0" w:tplc="10090001">
+      <w:start w:val="1"/>
+      <w:numFmt w:val="bullet"/>
+      <w:lvlText w:val=""/>
+      <w:lvlJc w:val="left"/>
+      <w:pPr>
+        <w:ind w:left="720" w:hanging="360"/>
+      </w:pPr>
+      <w:rPr>
+        <w:rFonts w:ascii="Symbol" w:hAnsi="Symbol" w:hint="default"/>
+      </w:rPr>
+    </w:lvl>
+    <w:lvl w:ilvl="1" w:tplc="10090003">
+      <w:start w:val="1"/>
+      <w:numFmt w:val="bullet"/>
+      <w:lvlText w:val="o"/>
+      <w:lvlJc w:val="left"/>
+      <w:pPr>
+        <w:ind w:left="1440" w:hanging="360"/>
+      </w:pPr>
+      <w:rPr>
+        <w:rFonts w:ascii="Courier New" w:hAnsi="Courier New" w:cs="Courier New" w:hint="default"/>
+      </w:rPr>
+    </w:lvl>
+    <w:lvl w:ilvl="2" w:tplc="10090005" w:tentative="1">
+      <w:start w:val="1"/>
+      <w:numFmt w:val="bullet"/>
+      <w:lvlText w:val=""/>
+      <w:lvlJc w:val="left"/>
+      <w:pPr>
+        <w:ind w:left="2160" w:hanging="360"/>
+      </w:pPr>
+      <w:rPr>
+        <w:rFonts w:ascii="Wingdings" w:hAnsi="Wingdings" w:hint="default"/>
+      </w:rPr>
+    </w:lvl>
+    <w:lvl w:ilvl="3" w:tplc="10090001" w:tentative="1">
+      <w:start w:val="1"/>
+      <w:numFmt w:val="bullet"/>
+      <w:lvlText w:val=""/>
+      <w:lvlJc w:val="left"/>
+      <w:pPr>
+        <w:ind w:left="2880" w:hanging="360"/>
+      </w:pPr>
+      <w:rPr>
+        <w:rFonts w:ascii="Symbol" w:hAnsi="Symbol" w:hint="default"/>
+      </w:rPr>
+    </w:lvl>
+    <w:lvl w:ilvl="4" w:tplc="10090003" w:tentative="1">
+      <w:start w:val="1"/>
+      <w:numFmt w:val="bullet"/>
+      <w:lvlText w:val="o"/>
+      <w:lvlJc w:val="left"/>
+      <w:pPr>
+        <w:ind w:left="3600" w:hanging="360"/>
+      </w:pPr>
+      <w:rPr>
+        <w:rFonts w:ascii="Courier New" w:hAnsi="Courier New" w:cs="Courier New" w:hint="default"/>
+      </w:rPr>
+    </w:lvl>
+    <w:lvl w:ilvl="5" w:tplc="10090005" w:tentative="1">
+      <w:start w:val="1"/>
+      <w:numFmt w:val="bullet"/>
+      <w:lvlText w:val=""/>
+      <w:lvlJc w:val="left"/>
+      <w:pPr>
+        <w:ind w:left="4320" w:hanging="360"/>
+      </w:pPr>
+      <w:rPr>
+        <w:rFonts w:ascii="Wingdings" w:hAnsi="Wingdings" w:hint="default"/>
+      </w:rPr>
+    </w:lvl>
+    <w:lvl w:ilvl="6" w:tplc="10090001" w:tentative="1">
+      <w:start w:val="1"/>
+      <w:numFmt w:val="bullet"/>
+      <w:lvlText w:val=""/>
+      <w:lvlJc w:val="left"/>
+      <w:pPr>
+        <w:ind w:left="5040" w:hanging="360"/>
+      </w:pPr>
+      <w:rPr>
+        <w:rFonts w:ascii="Symbol" w:hAnsi="Symbol" w:hint="default"/>
+      </w:rPr>
+    </w:lvl>
+    <w:lvl w:ilvl="7" w:tplc="10090003" w:tentative="1">
+      <w:start w:val="1"/>
+      <w:numFmt w:val="bullet"/>
+      <w:lvlText w:val="o"/>
+      <w:lvlJc w:val="left"/>
+      <w:pPr>
+        <w:ind w:left="5760" w:hanging="360"/>
+      </w:pPr>
+      <w:rPr>
+        <w:rFonts w:ascii="Courier New" w:hAnsi="Courier New" w:cs="Courier New" w:hint="default"/>
+      </w:rPr>
+    </w:lvl>
+    <w:lvl w:ilvl="8" w:tplc="10090005" w:tentative="1">
+      <w:start w:val="1"/>
+      <w:numFmt w:val="bullet"/>
+      <w:lvlText w:val=""/>
+      <w:lvlJc w:val="left"/>
+      <w:pPr>
+        <w:ind w:left="6480" w:hanging="360"/>
+      </w:pPr>
+      <w:rPr>
+        <w:rFonts w:ascii="Wingdings" w:hAnsi="Wingdings" w:hint="default"/>
+      </w:rPr>
+    </w:lvl>
+  </w:abstractNum>
+  <w:abstractNum w:abstractNumId="7" w15:restartNumberingAfterBreak="0">
     <w:nsid w:val="6B6E1AA0"/>
     <w:multiLevelType w:val="hybridMultilevel"/>
     <w:tmpl w:val="46300D68"/>
@@ -2771,7 +3661,7 @@
       </w:rPr>
     </w:lvl>
   </w:abstractNum>
-  <w:abstractNum w:abstractNumId="5" w15:restartNumberingAfterBreak="0">
+  <w:abstractNum w:abstractNumId="8" w15:restartNumberingAfterBreak="0">
     <w:nsid w:val="77054014"/>
     <w:multiLevelType w:val="hybridMultilevel"/>
     <w:tmpl w:val="FDD6B5FE"/>
@@ -2884,7 +3774,7 @@
       </w:rPr>
     </w:lvl>
   </w:abstractNum>
-  <w:abstractNum w:abstractNumId="6" w15:restartNumberingAfterBreak="0">
+  <w:abstractNum w:abstractNumId="9" w15:restartNumberingAfterBreak="0">
     <w:nsid w:val="770D0CF5"/>
     <w:multiLevelType w:val="hybridMultilevel"/>
     <w:tmpl w:val="7D70DA14"/>
@@ -2997,7 +3887,7 @@
       </w:rPr>
     </w:lvl>
   </w:abstractNum>
-  <w:abstractNum w:abstractNumId="7" w15:restartNumberingAfterBreak="0">
+  <w:abstractNum w:abstractNumId="10" w15:restartNumberingAfterBreak="0">
     <w:nsid w:val="7F7C1CDB"/>
     <w:multiLevelType w:val="hybridMultilevel"/>
     <w:tmpl w:val="668C725A"/>
@@ -3013,7 +3903,7 @@
         <w:rFonts w:ascii="Symbol" w:hAnsi="Symbol" w:hint="default"/>
       </w:rPr>
     </w:lvl>
-    <w:lvl w:ilvl="1" w:tplc="10090003" w:tentative="1">
+    <w:lvl w:ilvl="1" w:tplc="10090003">
       <w:start w:val="1"/>
       <w:numFmt w:val="bullet"/>
       <w:lvlText w:val="o"/>
@@ -3025,7 +3915,7 @@
         <w:rFonts w:ascii="Courier New" w:hAnsi="Courier New" w:cs="Courier New" w:hint="default"/>
       </w:rPr>
     </w:lvl>
-    <w:lvl w:ilvl="2" w:tplc="10090005" w:tentative="1">
+    <w:lvl w:ilvl="2" w:tplc="10090005">
       <w:start w:val="1"/>
       <w:numFmt w:val="bullet"/>
       <w:lvlText w:val=""/>
@@ -3117,22 +4007,31 @@
     <w:abstractNumId w:val="1"/>
   </w:num>
   <w:num w:numId="3">
+    <w:abstractNumId w:val="4"/>
+  </w:num>
+  <w:num w:numId="4">
+    <w:abstractNumId w:val="10"/>
+  </w:num>
+  <w:num w:numId="5">
+    <w:abstractNumId w:val="5"/>
+  </w:num>
+  <w:num w:numId="6">
+    <w:abstractNumId w:val="9"/>
+  </w:num>
+  <w:num w:numId="7">
+    <w:abstractNumId w:val="8"/>
+  </w:num>
+  <w:num w:numId="8">
+    <w:abstractNumId w:val="7"/>
+  </w:num>
+  <w:num w:numId="9">
+    <w:abstractNumId w:val="6"/>
+  </w:num>
+  <w:num w:numId="10">
     <w:abstractNumId w:val="2"/>
   </w:num>
-  <w:num w:numId="4">
-    <w:abstractNumId w:val="7"/>
-  </w:num>
-  <w:num w:numId="5">
+  <w:num w:numId="11">
     <w:abstractNumId w:val="3"/>
-  </w:num>
-  <w:num w:numId="6">
-    <w:abstractNumId w:val="6"/>
-  </w:num>
-  <w:num w:numId="7">
-    <w:abstractNumId w:val="5"/>
-  </w:num>
-  <w:num w:numId="8">
-    <w:abstractNumId w:val="4"/>
   </w:num>
 </w:numbering>
 </file>

</xml_diff>

<commit_message>
Updating how to get projects from git
</commit_message>
<xml_diff>
--- a/automationTest/Documentations/Installaton guide.docx
+++ b/automationTest/Documentations/Installaton guide.docx
@@ -2053,10 +2053,7 @@
       </w:r>
       <w:proofErr w:type="spellStart"/>
       <w:r>
-        <w:t>EG</w:t>
-      </w:r>
-      <w:r>
-        <w:t>it</w:t>
+        <w:t>EGit</w:t>
       </w:r>
       <w:proofErr w:type="spellEnd"/>
     </w:p>
@@ -2126,10 +2123,7 @@
         </w:numPr>
       </w:pPr>
       <w:r>
-        <w:t>Go to a directory where will the git repository will be. Ex: C:\gitR</w:t>
-      </w:r>
-      <w:r>
-        <w:t>epository</w:t>
+        <w:t>Go to a directory where will the git repository will be. Ex: C:\gitRepository</w:t>
       </w:r>
     </w:p>
     <w:p>
@@ -2180,7 +2174,7 @@
         </w:numPr>
       </w:pPr>
       <w:r>
-        <w:t>Click on Window &gt; Open Perspective &gt; Other &gt; Git</w:t>
+        <w:t>File &gt; Import &gt; Projects from Git</w:t>
       </w:r>
     </w:p>
     <w:p>
@@ -2191,8 +2185,84 @@
           <w:numId w:val="11"/>
         </w:numPr>
       </w:pPr>
+      <w:r>
+        <w:t>Clone URI</w:t>
+      </w:r>
+    </w:p>
+    <w:p>
+      <w:pPr>
+        <w:pStyle w:val="ListParagraph"/>
+        <w:numPr>
+          <w:ilvl w:val="0"/>
+          <w:numId w:val="11"/>
+        </w:numPr>
+      </w:pPr>
+      <w:r>
+        <w:t xml:space="preserve">Paste the URI. Get it from </w:t>
+      </w:r>
+      <w:proofErr w:type="spellStart"/>
+      <w:r>
+        <w:t>github</w:t>
+      </w:r>
+      <w:proofErr w:type="spellEnd"/>
+      <w:r>
+        <w:t xml:space="preserve"> repository online.</w:t>
+      </w:r>
+    </w:p>
+    <w:p>
+      <w:pPr>
+        <w:pStyle w:val="ListParagraph"/>
+        <w:numPr>
+          <w:ilvl w:val="0"/>
+          <w:numId w:val="11"/>
+        </w:numPr>
+      </w:pPr>
+      <w:r>
+        <w:t>When defining local destination, make sure it’s the same directory as the one git repository will be. Ex: C:\gitRepository</w:t>
+      </w:r>
+    </w:p>
+    <w:p>
+      <w:pPr>
+        <w:pStyle w:val="ListParagraph"/>
+        <w:numPr>
+          <w:ilvl w:val="0"/>
+          <w:numId w:val="11"/>
+        </w:numPr>
+      </w:pPr>
+      <w:r>
+        <w:t>Import the project as an existing eclipse project</w:t>
+      </w:r>
       <w:bookmarkStart w:id="0" w:name="_GoBack"/>
       <w:bookmarkEnd w:id="0"/>
+    </w:p>
+    <w:p>
+      <w:pPr>
+        <w:pStyle w:val="ListParagraph"/>
+        <w:numPr>
+          <w:ilvl w:val="0"/>
+          <w:numId w:val="11"/>
+        </w:numPr>
+      </w:pPr>
+      <w:r>
+        <w:t xml:space="preserve">If user authentication pops up, provide </w:t>
+      </w:r>
+      <w:proofErr w:type="spellStart"/>
+      <w:r>
+        <w:t>github</w:t>
+      </w:r>
+      <w:proofErr w:type="spellEnd"/>
+      <w:r>
+        <w:t xml:space="preserve"> username and password</w:t>
+      </w:r>
+    </w:p>
+    <w:p>
+      <w:pPr>
+        <w:pStyle w:val="ListParagraph"/>
+        <w:numPr>
+          <w:ilvl w:val="0"/>
+          <w:numId w:val="11"/>
+        </w:numPr>
+      </w:pPr>
     </w:p>
     <w:p>
       <w:pPr>
@@ -2210,19 +2280,7 @@
           <w:rPr>
             <w:rStyle w:val="Hyperlink"/>
           </w:rPr>
-          <w:t>li</w:t>
-        </w:r>
-        <w:r>
-          <w:rPr>
-            <w:rStyle w:val="Hyperlink"/>
-          </w:rPr>
-          <w:t>n</w:t>
-        </w:r>
-        <w:r>
-          <w:rPr>
-            <w:rStyle w:val="Hyperlink"/>
-          </w:rPr>
-          <w:t>k</w:t>
+          <w:t>link</w:t>
         </w:r>
       </w:hyperlink>
       <w:r>
@@ -2699,6 +2757,7 @@
         </w:numPr>
       </w:pPr>
       <w:r>
+        <w:lastRenderedPageBreak/>
         <w:t xml:space="preserve">Download </w:t>
       </w:r>
       <w:proofErr w:type="spellStart"/>

</xml_diff>

<commit_message>
Finish updating Installation guide
</commit_message>
<xml_diff>
--- a/automationTest/Documentations/Installaton guide.docx
+++ b/automationTest/Documentations/Installaton guide.docx
@@ -114,19 +114,11 @@
       <w:r>
         <w:t xml:space="preserve">Already included. Check: </w:t>
       </w:r>
-      <w:proofErr w:type="spellStart"/>
       <w:r>
         <w:rPr>
           <w:b/>
         </w:rPr>
-        <w:t>automationTest</w:t>
-      </w:r>
-      <w:proofErr w:type="spellEnd"/>
-      <w:r>
-        <w:rPr>
-          <w:b/>
-        </w:rPr>
-        <w:t>\lib\Apache_poi-3.13</w:t>
+        <w:t>automationTest\lib\Apache_poi-3.13</w:t>
       </w:r>
     </w:p>
     <w:p>
@@ -238,19 +230,11 @@
       <w:r>
         <w:t xml:space="preserve"> </w:t>
       </w:r>
-      <w:proofErr w:type="spellStart"/>
       <w:r>
         <w:rPr>
           <w:b/>
         </w:rPr>
-        <w:t>automationTest</w:t>
-      </w:r>
-      <w:proofErr w:type="spellEnd"/>
-      <w:r>
-        <w:rPr>
-          <w:b/>
-        </w:rPr>
-        <w:t>\lib\selenium-2.48.2</w:t>
+        <w:t>automationTest\lib\selenium-2.48.2</w:t>
       </w:r>
     </w:p>
     <w:p>
@@ -406,50 +390,29 @@
       <w:r>
         <w:t xml:space="preserve">Already included. Check: </w:t>
       </w:r>
-      <w:proofErr w:type="spellStart"/>
       <w:r>
         <w:rPr>
           <w:b/>
         </w:rPr>
-        <w:t>automationTest</w:t>
-      </w:r>
-      <w:proofErr w:type="spellEnd"/>
-      <w:r>
+        <w:t>automationTest\lib\BrowserDrivers</w:t>
+      </w:r>
+    </w:p>
+    <w:p>
+      <w:pPr>
+        <w:pStyle w:val="NoSpacing"/>
+        <w:numPr>
+          <w:ilvl w:val="0"/>
+          <w:numId w:val="1"/>
+        </w:numPr>
         <w:rPr>
           <w:b/>
         </w:rPr>
-        <w:t>\lib\</w:t>
-      </w:r>
-      <w:proofErr w:type="spellStart"/>
-      <w:r>
-        <w:rPr>
-          <w:b/>
-        </w:rPr>
-        <w:t>BrowserDrivers</w:t>
-      </w:r>
-      <w:proofErr w:type="spellEnd"/>
-    </w:p>
-    <w:p>
-      <w:pPr>
-        <w:pStyle w:val="NoSpacing"/>
-        <w:numPr>
-          <w:ilvl w:val="0"/>
-          <w:numId w:val="1"/>
-        </w:numPr>
-        <w:rPr>
-          <w:b/>
-        </w:rPr>
-      </w:pPr>
-      <w:proofErr w:type="spellStart"/>
+      </w:pPr>
       <w:r>
         <w:t>Auto</w:t>
       </w:r>
       <w:r>
-        <w:t>Auth</w:t>
-      </w:r>
-      <w:proofErr w:type="spellEnd"/>
-      <w:r>
-        <w:t xml:space="preserve"> </w:t>
+        <w:t xml:space="preserve">Auth </w:t>
       </w:r>
       <w:r>
         <w:t>Firefox plugin</w:t>
@@ -526,42 +489,12 @@
       <w:r>
         <w:t xml:space="preserve">Already included. Check: </w:t>
       </w:r>
-      <w:proofErr w:type="spellStart"/>
       <w:r>
         <w:rPr>
           <w:b/>
         </w:rPr>
-        <w:t>automationTest</w:t>
-      </w:r>
-      <w:proofErr w:type="spellEnd"/>
-      <w:r>
-        <w:rPr>
-          <w:b/>
-        </w:rPr>
-        <w:t>\lib\</w:t>
-      </w:r>
-      <w:proofErr w:type="spellStart"/>
-      <w:r>
-        <w:rPr>
-          <w:b/>
-        </w:rPr>
-        <w:t>BrowserDrivers</w:t>
-      </w:r>
-      <w:proofErr w:type="spellEnd"/>
-      <w:r>
-        <w:rPr>
-          <w:b/>
-        </w:rPr>
-        <w:t>\</w:t>
-      </w:r>
-      <w:proofErr w:type="spellStart"/>
-      <w:r>
-        <w:rPr>
-          <w:b/>
-        </w:rPr>
-        <w:t>Firefox_plugin</w:t>
-      </w:r>
-      <w:proofErr w:type="spellEnd"/>
+        <w:t>automationTest\lib\BrowserDrivers\Firefox_plugin</w:t>
+      </w:r>
     </w:p>
     <w:p>
       <w:pPr>
@@ -688,45 +621,32 @@
       <w:r>
         <w:t xml:space="preserve">Already included. Check: </w:t>
       </w:r>
-      <w:proofErr w:type="spellStart"/>
       <w:r>
         <w:rPr>
           <w:b/>
         </w:rPr>
-        <w:t>automationTest</w:t>
-      </w:r>
-      <w:proofErr w:type="spellEnd"/>
+        <w:t>automationTest\lib\selenium-2.48.2</w:t>
+      </w:r>
       <w:r>
         <w:rPr>
           <w:b/>
         </w:rPr>
-        <w:t>\lib\selenium-2.48.2</w:t>
-      </w:r>
-      <w:r>
+        <w:t>\libs</w:t>
+      </w:r>
+    </w:p>
+    <w:p>
+      <w:pPr>
+        <w:pStyle w:val="NoSpacing"/>
+        <w:numPr>
+          <w:ilvl w:val="0"/>
+          <w:numId w:val="1"/>
+        </w:numPr>
         <w:rPr>
           <w:b/>
         </w:rPr>
-        <w:t>\libs</w:t>
-      </w:r>
-    </w:p>
-    <w:p>
-      <w:pPr>
-        <w:pStyle w:val="NoSpacing"/>
-        <w:numPr>
-          <w:ilvl w:val="0"/>
-          <w:numId w:val="1"/>
-        </w:numPr>
-        <w:rPr>
-          <w:b/>
-        </w:rPr>
-      </w:pPr>
-      <w:proofErr w:type="spellStart"/>
-      <w:r>
-        <w:t>ConEmu</w:t>
-      </w:r>
-      <w:proofErr w:type="spellEnd"/>
-      <w:r>
-        <w:t xml:space="preserve"> (Optional)</w:t>
+      </w:pPr>
+      <w:r>
+        <w:t>ConEmu (Optional)</w:t>
       </w:r>
     </w:p>
     <w:p>
@@ -1982,13 +1902,8 @@
         <w:ind w:left="1134"/>
       </w:pPr>
       <w:r>
-        <w:t xml:space="preserve">Name: </w:t>
-      </w:r>
-      <w:proofErr w:type="spellStart"/>
-      <w:r>
-        <w:t>Egit</w:t>
-      </w:r>
-      <w:proofErr w:type="spellEnd"/>
+        <w:t>Name: Egit</w:t>
+      </w:r>
     </w:p>
     <w:p>
       <w:pPr>
@@ -2020,13 +1935,8 @@
         </w:numPr>
       </w:pPr>
       <w:r>
-        <w:t xml:space="preserve">Make sure the drop down for work with is selected to </w:t>
-      </w:r>
-      <w:proofErr w:type="spellStart"/>
-      <w:r>
-        <w:t>Egit</w:t>
-      </w:r>
-      <w:proofErr w:type="spellEnd"/>
+        <w:t>Make sure the drop down for work with is selected to Egit</w:t>
+      </w:r>
     </w:p>
     <w:p>
       <w:pPr>
@@ -2049,13 +1959,8 @@
         </w:numPr>
       </w:pPr>
       <w:r>
-        <w:t xml:space="preserve">Install </w:t>
-      </w:r>
-      <w:proofErr w:type="spellStart"/>
-      <w:r>
-        <w:t>EGit</w:t>
-      </w:r>
-      <w:proofErr w:type="spellEnd"/>
+        <w:t>Install EGit</w:t>
+      </w:r>
     </w:p>
     <w:p>
       <w:pPr>
@@ -2142,16 +2047,8 @@
         <w:rPr>
           <w:b/>
         </w:rPr>
-        <w:t xml:space="preserve">git </w:t>
-      </w:r>
-      <w:proofErr w:type="spellStart"/>
-      <w:r>
-        <w:rPr>
-          <w:b/>
-        </w:rPr>
-        <w:t>init</w:t>
-      </w:r>
-      <w:proofErr w:type="spellEnd"/>
+        <w:t>git init</w:t>
+      </w:r>
     </w:p>
     <w:p>
       <w:pPr>
@@ -2198,15 +2095,7 @@
         </w:numPr>
       </w:pPr>
       <w:r>
-        <w:t xml:space="preserve">Paste the URI. Get it from </w:t>
-      </w:r>
-      <w:proofErr w:type="spellStart"/>
-      <w:r>
-        <w:t>github</w:t>
-      </w:r>
-      <w:proofErr w:type="spellEnd"/>
-      <w:r>
-        <w:t xml:space="preserve"> repository online.</w:t>
+        <w:t>Paste the URI. Get it from github repository online.</w:t>
       </w:r>
     </w:p>
     <w:p>
@@ -2231,38 +2120,33 @@
       </w:pPr>
       <w:r>
         <w:t>Import the project as an existing eclipse project</w:t>
+      </w:r>
+    </w:p>
+    <w:p>
+      <w:pPr>
+        <w:pStyle w:val="ListParagraph"/>
+        <w:numPr>
+          <w:ilvl w:val="0"/>
+          <w:numId w:val="11"/>
+        </w:numPr>
+      </w:pPr>
+      <w:r>
+        <w:t>If user authentication pops up, provide github username and password</w:t>
+      </w:r>
+    </w:p>
+    <w:p>
+      <w:pPr>
+        <w:pStyle w:val="ListParagraph"/>
+        <w:numPr>
+          <w:ilvl w:val="0"/>
+          <w:numId w:val="11"/>
+        </w:numPr>
+      </w:pPr>
+      <w:r>
+        <w:t>Finish</w:t>
       </w:r>
       <w:bookmarkStart w:id="0" w:name="_GoBack"/>
       <w:bookmarkEnd w:id="0"/>
-    </w:p>
-    <w:p>
-      <w:pPr>
-        <w:pStyle w:val="ListParagraph"/>
-        <w:numPr>
-          <w:ilvl w:val="0"/>
-          <w:numId w:val="11"/>
-        </w:numPr>
-      </w:pPr>
-      <w:r>
-        <w:t xml:space="preserve">If user authentication pops up, provide </w:t>
-      </w:r>
-      <w:proofErr w:type="spellStart"/>
-      <w:r>
-        <w:t>github</w:t>
-      </w:r>
-      <w:proofErr w:type="spellEnd"/>
-      <w:r>
-        <w:t xml:space="preserve"> username and password</w:t>
-      </w:r>
-    </w:p>
-    <w:p>
-      <w:pPr>
-        <w:pStyle w:val="ListParagraph"/>
-        <w:numPr>
-          <w:ilvl w:val="0"/>
-          <w:numId w:val="11"/>
-        </w:numPr>
-      </w:pPr>
     </w:p>
     <w:p>
       <w:pPr>
@@ -2369,21 +2253,13 @@
         <w:pStyle w:val="Heading2"/>
       </w:pPr>
       <w:r>
-        <w:t xml:space="preserve">Installing </w:t>
-      </w:r>
-      <w:proofErr w:type="spellStart"/>
-      <w:r>
-        <w:t>Auto</w:t>
+        <w:t>Installing Auto</w:t>
       </w:r>
       <w:r>
         <w:t>A</w:t>
       </w:r>
       <w:r>
-        <w:t>uth</w:t>
-      </w:r>
-      <w:proofErr w:type="spellEnd"/>
-      <w:r>
-        <w:t xml:space="preserve"> on Firefox</w:t>
+        <w:t>uth on Firefox</w:t>
       </w:r>
     </w:p>
     <w:p>
@@ -2410,7 +2286,6 @@
         <w:t xml:space="preserve">Go to </w:t>
       </w:r>
       <w:hyperlink r:id="rId25" w:history="1">
-        <w:proofErr w:type="spellStart"/>
         <w:r>
           <w:rPr>
             <w:rStyle w:val="Hyperlink"/>
@@ -2421,14 +2296,7 @@
           <w:rPr>
             <w:rStyle w:val="Hyperlink"/>
           </w:rPr>
-          <w:t>Auth</w:t>
-        </w:r>
-        <w:proofErr w:type="spellEnd"/>
-        <w:r>
-          <w:rPr>
-            <w:rStyle w:val="Hyperlink"/>
-          </w:rPr>
-          <w:t xml:space="preserve"> on Firefox</w:t>
+          <w:t>Auth on Firefox</w:t>
         </w:r>
       </w:hyperlink>
     </w:p>
@@ -2492,15 +2360,7 @@
         <w:ind w:left="1134"/>
       </w:pPr>
       <w:r>
-        <w:t xml:space="preserve">Go to </w:t>
-      </w:r>
-      <w:proofErr w:type="spellStart"/>
-      <w:r>
-        <w:t>esi.activity</w:t>
-      </w:r>
-      <w:proofErr w:type="spellEnd"/>
-      <w:r>
-        <w:t xml:space="preserve"> and enter the credentials. </w:t>
+        <w:t xml:space="preserve">Go to esi.activity and enter the credentials. </w:t>
       </w:r>
     </w:p>
     <w:p>
@@ -2552,13 +2412,8 @@
         <w:ind w:left="1134"/>
       </w:pPr>
       <w:r>
-        <w:t xml:space="preserve">Go to </w:t>
-      </w:r>
-      <w:proofErr w:type="spellStart"/>
-      <w:r>
-        <w:t>esi.activity</w:t>
-      </w:r>
-      <w:proofErr w:type="spellEnd"/>
+        <w:t>Go to esi.activity</w:t>
+      </w:r>
     </w:p>
     <w:p>
       <w:pPr>
@@ -2717,15 +2572,7 @@
         <w:pStyle w:val="Heading2"/>
       </w:pPr>
       <w:r>
-        <w:t xml:space="preserve">Installing </w:t>
-      </w:r>
-      <w:proofErr w:type="spellStart"/>
-      <w:r>
-        <w:t>ConEmu</w:t>
-      </w:r>
-      <w:proofErr w:type="spellEnd"/>
-      <w:r>
-        <w:t xml:space="preserve"> (Optional)</w:t>
+        <w:t>Installing ConEmu (Optional)</w:t>
       </w:r>
     </w:p>
     <w:p>
@@ -2758,33 +2605,23 @@
       </w:pPr>
       <w:r>
         <w:lastRenderedPageBreak/>
-        <w:t xml:space="preserve">Download </w:t>
-      </w:r>
-      <w:proofErr w:type="spellStart"/>
+        <w:t>Download ConEmu (Preview installer 32 bit, 64 bit)</w:t>
+      </w:r>
+    </w:p>
+    <w:p>
+      <w:pPr>
+        <w:pStyle w:val="NoSpacing"/>
+        <w:numPr>
+          <w:ilvl w:val="0"/>
+          <w:numId w:val="7"/>
+        </w:numPr>
+      </w:pPr>
+      <w:r>
+        <w:t xml:space="preserve">Install </w:t>
+      </w:r>
       <w:r>
         <w:t>ConEmu</w:t>
       </w:r>
-      <w:proofErr w:type="spellEnd"/>
-      <w:r>
-        <w:t xml:space="preserve"> (Preview installer 32 bit, 64 bit)</w:t>
-      </w:r>
-    </w:p>
-    <w:p>
-      <w:pPr>
-        <w:pStyle w:val="NoSpacing"/>
-        <w:numPr>
-          <w:ilvl w:val="0"/>
-          <w:numId w:val="7"/>
-        </w:numPr>
-      </w:pPr>
-      <w:r>
-        <w:t xml:space="preserve">Install </w:t>
-      </w:r>
-      <w:proofErr w:type="spellStart"/>
-      <w:r>
-        <w:t>ConEmu</w:t>
-      </w:r>
-      <w:proofErr w:type="spellEnd"/>
     </w:p>
     <w:p>
       <w:pPr>

</xml_diff>

<commit_message>
Finished updating Installation guide
</commit_message>
<xml_diff>
--- a/automationTest/Documentations/Installaton guide.docx
+++ b/automationTest/Documentations/Installaton guide.docx
@@ -2,12 +2,1379 @@
 <file path=word/document.xml><?xml version="1.0" encoding="utf-8"?>
 <w:document xmlns:wpc="http://schemas.microsoft.com/office/word/2010/wordprocessingCanvas" xmlns:mc="http://schemas.openxmlformats.org/markup-compatibility/2006" xmlns:o="urn:schemas-microsoft-com:office:office" xmlns:r="http://schemas.openxmlformats.org/officeDocument/2006/relationships" xmlns:m="http://schemas.openxmlformats.org/officeDocument/2006/math" xmlns:v="urn:schemas-microsoft-com:vml" xmlns:wp14="http://schemas.microsoft.com/office/word/2010/wordprocessingDrawing" xmlns:wp="http://schemas.openxmlformats.org/drawingml/2006/wordprocessingDrawing" xmlns:w10="urn:schemas-microsoft-com:office:word" xmlns:w="http://schemas.openxmlformats.org/wordprocessingml/2006/main" xmlns:w14="http://schemas.microsoft.com/office/word/2010/wordml" xmlns:w15="http://schemas.microsoft.com/office/word/2012/wordml" xmlns:wpg="http://schemas.microsoft.com/office/word/2010/wordprocessingGroup" xmlns:wpi="http://schemas.microsoft.com/office/word/2010/wordprocessingInk" xmlns:wne="http://schemas.microsoft.com/office/word/2006/wordml" xmlns:wps="http://schemas.microsoft.com/office/word/2010/wordprocessingShape" mc:Ignorable="w14 w15 wp14">
   <w:body>
+    <w:sdt>
+      <w:sdtPr>
+        <w:id w:val="8110465"/>
+        <w:docPartObj>
+          <w:docPartGallery w:val="Cover Pages"/>
+          <w:docPartUnique/>
+        </w:docPartObj>
+      </w:sdtPr>
+      <w:sdtContent>
+        <w:p/>
+        <w:p>
+          <w:r>
+            <w:rPr>
+              <w:noProof/>
+              <w:lang w:eastAsia="en-CA"/>
+            </w:rPr>
+            <mc:AlternateContent>
+              <mc:Choice Requires="wps">
+                <w:drawing>
+                  <wp:anchor distT="0" distB="0" distL="182880" distR="182880" simplePos="0" relativeHeight="251660288" behindDoc="0" locked="0" layoutInCell="1" allowOverlap="1">
+                    <wp:simplePos x="0" y="0"/>
+                    <mc:AlternateContent>
+                      <mc:Choice Requires="wp14">
+                        <wp:positionH relativeFrom="margin">
+                          <wp14:pctPosHOffset>7700</wp14:pctPosHOffset>
+                        </wp:positionH>
+                      </mc:Choice>
+                      <mc:Fallback>
+                        <wp:positionH relativeFrom="page">
+                          <wp:posOffset>1371600</wp:posOffset>
+                        </wp:positionH>
+                      </mc:Fallback>
+                    </mc:AlternateContent>
+                    <mc:AlternateContent>
+                      <mc:Choice Requires="wp14">
+                        <wp:positionV relativeFrom="page">
+                          <wp14:pctPosVOffset>54000</wp14:pctPosVOffset>
+                        </wp:positionV>
+                      </mc:Choice>
+                      <mc:Fallback>
+                        <wp:positionV relativeFrom="page">
+                          <wp:posOffset>5431155</wp:posOffset>
+                        </wp:positionV>
+                      </mc:Fallback>
+                    </mc:AlternateContent>
+                    <wp:extent cx="4686300" cy="6720840"/>
+                    <wp:effectExtent l="0" t="0" r="10160" b="3810"/>
+                    <wp:wrapSquare wrapText="bothSides"/>
+                    <wp:docPr id="131" name="Text Box 131"/>
+                    <wp:cNvGraphicFramePr/>
+                    <a:graphic xmlns:a="http://schemas.openxmlformats.org/drawingml/2006/main">
+                      <a:graphicData uri="http://schemas.microsoft.com/office/word/2010/wordprocessingShape">
+                        <wps:wsp>
+                          <wps:cNvSpPr txBox="1"/>
+                          <wps:spPr>
+                            <a:xfrm>
+                              <a:off x="0" y="0"/>
+                              <a:ext cx="4686300" cy="6720840"/>
+                            </a:xfrm>
+                            <a:prstGeom prst="rect">
+                              <a:avLst/>
+                            </a:prstGeom>
+                            <a:noFill/>
+                            <a:ln w="6350">
+                              <a:noFill/>
+                            </a:ln>
+                            <a:effectLst/>
+                          </wps:spPr>
+                          <wps:style>
+                            <a:lnRef idx="0">
+                              <a:schemeClr val="accent1"/>
+                            </a:lnRef>
+                            <a:fillRef idx="0">
+                              <a:schemeClr val="accent1"/>
+                            </a:fillRef>
+                            <a:effectRef idx="0">
+                              <a:schemeClr val="accent1"/>
+                            </a:effectRef>
+                            <a:fontRef idx="minor">
+                              <a:schemeClr val="dk1"/>
+                            </a:fontRef>
+                          </wps:style>
+                          <wps:txbx>
+                            <w:txbxContent>
+                              <w:p>
+                                <w:pPr>
+                                  <w:pStyle w:val="NoSpacing"/>
+                                  <w:spacing w:before="40" w:after="560" w:line="216" w:lineRule="auto"/>
+                                  <w:rPr>
+                                    <w:color w:val="5B9BD5" w:themeColor="accent1"/>
+                                    <w:sz w:val="72"/>
+                                    <w:szCs w:val="72"/>
+                                  </w:rPr>
+                                </w:pPr>
+                                <w:sdt>
+                                  <w:sdtPr>
+                                    <w:rPr>
+                                      <w:color w:val="5B9BD5" w:themeColor="accent1"/>
+                                      <w:sz w:val="72"/>
+                                      <w:szCs w:val="72"/>
+                                    </w:rPr>
+                                    <w:alias w:val="Title"/>
+                                    <w:tag w:val=""/>
+                                    <w:id w:val="151731938"/>
+                                    <w:dataBinding w:prefixMappings="xmlns:ns0='http://purl.org/dc/elements/1.1/' xmlns:ns1='http://schemas.openxmlformats.org/package/2006/metadata/core-properties' " w:xpath="/ns1:coreProperties[1]/ns0:title[1]" w:storeItemID="{6C3C8BC8-F283-45AE-878A-BAB7291924A1}"/>
+                                    <w:text/>
+                                  </w:sdtPr>
+                                  <w:sdtContent>
+                                    <w:r>
+                                      <w:rPr>
+                                        <w:color w:val="5B9BD5" w:themeColor="accent1"/>
+                                        <w:sz w:val="72"/>
+                                        <w:szCs w:val="72"/>
+                                      </w:rPr>
+                                      <w:t>Automation Framework Installation guide</w:t>
+                                    </w:r>
+                                  </w:sdtContent>
+                                </w:sdt>
+                              </w:p>
+                              <w:sdt>
+                                <w:sdtPr>
+                                  <w:rPr>
+                                    <w:caps/>
+                                    <w:color w:val="1F3864" w:themeColor="accent5" w:themeShade="80"/>
+                                    <w:sz w:val="28"/>
+                                    <w:szCs w:val="28"/>
+                                  </w:rPr>
+                                  <w:alias w:val="Subtitle"/>
+                                  <w:tag w:val=""/>
+                                  <w:id w:val="-2090151685"/>
+                                  <w:showingPlcHdr/>
+                                  <w:dataBinding w:prefixMappings="xmlns:ns0='http://purl.org/dc/elements/1.1/' xmlns:ns1='http://schemas.openxmlformats.org/package/2006/metadata/core-properties' " w:xpath="/ns1:coreProperties[1]/ns0:subject[1]" w:storeItemID="{6C3C8BC8-F283-45AE-878A-BAB7291924A1}"/>
+                                  <w:text/>
+                                </w:sdtPr>
+                                <w:sdtContent>
+                                  <w:p>
+                                    <w:pPr>
+                                      <w:pStyle w:val="NoSpacing"/>
+                                      <w:spacing w:before="40" w:after="40"/>
+                                      <w:rPr>
+                                        <w:caps/>
+                                        <w:color w:val="1F3864" w:themeColor="accent5" w:themeShade="80"/>
+                                        <w:sz w:val="28"/>
+                                        <w:szCs w:val="28"/>
+                                      </w:rPr>
+                                    </w:pPr>
+                                    <w:r>
+                                      <w:rPr>
+                                        <w:caps/>
+                                        <w:color w:val="1F3864" w:themeColor="accent5" w:themeShade="80"/>
+                                        <w:sz w:val="28"/>
+                                        <w:szCs w:val="28"/>
+                                      </w:rPr>
+                                      <w:t xml:space="preserve">     </w:t>
+                                    </w:r>
+                                  </w:p>
+                                </w:sdtContent>
+                              </w:sdt>
+                              <w:sdt>
+                                <w:sdtPr>
+                                  <w:rPr>
+                                    <w:caps/>
+                                    <w:color w:val="4472C4" w:themeColor="accent5"/>
+                                    <w:sz w:val="24"/>
+                                    <w:szCs w:val="24"/>
+                                  </w:rPr>
+                                  <w:alias w:val="Author"/>
+                                  <w:tag w:val=""/>
+                                  <w:id w:val="-1536112409"/>
+                                  <w:dataBinding w:prefixMappings="xmlns:ns0='http://purl.org/dc/elements/1.1/' xmlns:ns1='http://schemas.openxmlformats.org/package/2006/metadata/core-properties' " w:xpath="/ns1:coreProperties[1]/ns0:creator[1]" w:storeItemID="{6C3C8BC8-F283-45AE-878A-BAB7291924A1}"/>
+                                  <w:text/>
+                                </w:sdtPr>
+                                <w:sdtContent>
+                                  <w:p>
+                                    <w:pPr>
+                                      <w:pStyle w:val="NoSpacing"/>
+                                      <w:spacing w:before="80" w:after="40"/>
+                                      <w:rPr>
+                                        <w:caps/>
+                                        <w:color w:val="4472C4" w:themeColor="accent5"/>
+                                        <w:sz w:val="24"/>
+                                        <w:szCs w:val="24"/>
+                                      </w:rPr>
+                                    </w:pPr>
+                                    <w:r>
+                                      <w:rPr>
+                                        <w:caps/>
+                                        <w:color w:val="4472C4" w:themeColor="accent5"/>
+                                        <w:sz w:val="24"/>
+                                        <w:szCs w:val="24"/>
+                                      </w:rPr>
+                                      <w:t>Muhammad U. Bari</w:t>
+                                    </w:r>
+                                  </w:p>
+                                </w:sdtContent>
+                              </w:sdt>
+                            </w:txbxContent>
+                          </wps:txbx>
+                          <wps:bodyPr rot="0" spcFirstLastPara="0" vertOverflow="overflow" horzOverflow="overflow" vert="horz" wrap="square" lIns="0" tIns="0" rIns="0" bIns="0" numCol="1" spcCol="0" rtlCol="0" fromWordArt="0" anchor="t" anchorCtr="0" forceAA="0" compatLnSpc="1">
+                            <a:prstTxWarp prst="textNoShape">
+                              <a:avLst/>
+                            </a:prstTxWarp>
+                            <a:spAutoFit/>
+                          </wps:bodyPr>
+                        </wps:wsp>
+                      </a:graphicData>
+                    </a:graphic>
+                    <wp14:sizeRelH relativeFrom="margin">
+                      <wp14:pctWidth>79000</wp14:pctWidth>
+                    </wp14:sizeRelH>
+                    <wp14:sizeRelV relativeFrom="page">
+                      <wp14:pctHeight>35000</wp14:pctHeight>
+                    </wp14:sizeRelV>
+                  </wp:anchor>
+                </w:drawing>
+              </mc:Choice>
+              <mc:Fallback>
+                <w:pict>
+                  <v:shapetype id="_x0000_t202" coordsize="21600,21600" o:spt="202" path="m,l,21600r21600,l21600,xe">
+                    <v:stroke joinstyle="miter"/>
+                    <v:path gradientshapeok="t" o:connecttype="rect"/>
+                  </v:shapetype>
+                  <v:shape id="Text Box 131" o:spid="_x0000_s1026" type="#_x0000_t202" style="position:absolute;margin-left:0;margin-top:0;width:369pt;height:529.2pt;z-index:251660288;visibility:visible;mso-wrap-style:square;mso-width-percent:790;mso-height-percent:350;mso-left-percent:77;mso-top-percent:540;mso-wrap-distance-left:14.4pt;mso-wrap-distance-top:0;mso-wrap-distance-right:14.4pt;mso-wrap-distance-bottom:0;mso-position-horizontal-relative:margin;mso-position-vertical-relative:page;mso-width-percent:790;mso-height-percent:350;mso-left-percent:77;mso-top-percent:540;mso-width-relative:margin;mso-height-relative:page;v-text-anchor:top" o:gfxdata="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" filled="f" stroked="f" strokeweight=".5pt">
+                    <v:textbox style="mso-fit-shape-to-text:t" inset="0,0,0,0">
+                      <w:txbxContent>
+                        <w:p>
+                          <w:pPr>
+                            <w:pStyle w:val="NoSpacing"/>
+                            <w:spacing w:before="40" w:after="560" w:line="216" w:lineRule="auto"/>
+                            <w:rPr>
+                              <w:color w:val="5B9BD5" w:themeColor="accent1"/>
+                              <w:sz w:val="72"/>
+                              <w:szCs w:val="72"/>
+                            </w:rPr>
+                          </w:pPr>
+                          <w:sdt>
+                            <w:sdtPr>
+                              <w:rPr>
+                                <w:color w:val="5B9BD5" w:themeColor="accent1"/>
+                                <w:sz w:val="72"/>
+                                <w:szCs w:val="72"/>
+                              </w:rPr>
+                              <w:alias w:val="Title"/>
+                              <w:tag w:val=""/>
+                              <w:id w:val="151731938"/>
+                              <w:dataBinding w:prefixMappings="xmlns:ns0='http://purl.org/dc/elements/1.1/' xmlns:ns1='http://schemas.openxmlformats.org/package/2006/metadata/core-properties' " w:xpath="/ns1:coreProperties[1]/ns0:title[1]" w:storeItemID="{6C3C8BC8-F283-45AE-878A-BAB7291924A1}"/>
+                              <w:text/>
+                            </w:sdtPr>
+                            <w:sdtContent>
+                              <w:r>
+                                <w:rPr>
+                                  <w:color w:val="5B9BD5" w:themeColor="accent1"/>
+                                  <w:sz w:val="72"/>
+                                  <w:szCs w:val="72"/>
+                                </w:rPr>
+                                <w:t>Automation Framework Installation guide</w:t>
+                              </w:r>
+                            </w:sdtContent>
+                          </w:sdt>
+                        </w:p>
+                        <w:sdt>
+                          <w:sdtPr>
+                            <w:rPr>
+                              <w:caps/>
+                              <w:color w:val="1F3864" w:themeColor="accent5" w:themeShade="80"/>
+                              <w:sz w:val="28"/>
+                              <w:szCs w:val="28"/>
+                            </w:rPr>
+                            <w:alias w:val="Subtitle"/>
+                            <w:tag w:val=""/>
+                            <w:id w:val="-2090151685"/>
+                            <w:showingPlcHdr/>
+                            <w:dataBinding w:prefixMappings="xmlns:ns0='http://purl.org/dc/elements/1.1/' xmlns:ns1='http://schemas.openxmlformats.org/package/2006/metadata/core-properties' " w:xpath="/ns1:coreProperties[1]/ns0:subject[1]" w:storeItemID="{6C3C8BC8-F283-45AE-878A-BAB7291924A1}"/>
+                            <w:text/>
+                          </w:sdtPr>
+                          <w:sdtContent>
+                            <w:p>
+                              <w:pPr>
+                                <w:pStyle w:val="NoSpacing"/>
+                                <w:spacing w:before="40" w:after="40"/>
+                                <w:rPr>
+                                  <w:caps/>
+                                  <w:color w:val="1F3864" w:themeColor="accent5" w:themeShade="80"/>
+                                  <w:sz w:val="28"/>
+                                  <w:szCs w:val="28"/>
+                                </w:rPr>
+                              </w:pPr>
+                              <w:r>
+                                <w:rPr>
+                                  <w:caps/>
+                                  <w:color w:val="1F3864" w:themeColor="accent5" w:themeShade="80"/>
+                                  <w:sz w:val="28"/>
+                                  <w:szCs w:val="28"/>
+                                </w:rPr>
+                                <w:t xml:space="preserve">     </w:t>
+                              </w:r>
+                            </w:p>
+                          </w:sdtContent>
+                        </w:sdt>
+                        <w:sdt>
+                          <w:sdtPr>
+                            <w:rPr>
+                              <w:caps/>
+                              <w:color w:val="4472C4" w:themeColor="accent5"/>
+                              <w:sz w:val="24"/>
+                              <w:szCs w:val="24"/>
+                            </w:rPr>
+                            <w:alias w:val="Author"/>
+                            <w:tag w:val=""/>
+                            <w:id w:val="-1536112409"/>
+                            <w:dataBinding w:prefixMappings="xmlns:ns0='http://purl.org/dc/elements/1.1/' xmlns:ns1='http://schemas.openxmlformats.org/package/2006/metadata/core-properties' " w:xpath="/ns1:coreProperties[1]/ns0:creator[1]" w:storeItemID="{6C3C8BC8-F283-45AE-878A-BAB7291924A1}"/>
+                            <w:text/>
+                          </w:sdtPr>
+                          <w:sdtContent>
+                            <w:p>
+                              <w:pPr>
+                                <w:pStyle w:val="NoSpacing"/>
+                                <w:spacing w:before="80" w:after="40"/>
+                                <w:rPr>
+                                  <w:caps/>
+                                  <w:color w:val="4472C4" w:themeColor="accent5"/>
+                                  <w:sz w:val="24"/>
+                                  <w:szCs w:val="24"/>
+                                </w:rPr>
+                              </w:pPr>
+                              <w:r>
+                                <w:rPr>
+                                  <w:caps/>
+                                  <w:color w:val="4472C4" w:themeColor="accent5"/>
+                                  <w:sz w:val="24"/>
+                                  <w:szCs w:val="24"/>
+                                </w:rPr>
+                                <w:t>Muhammad U. Bari</w:t>
+                              </w:r>
+                            </w:p>
+                          </w:sdtContent>
+                        </w:sdt>
+                      </w:txbxContent>
+                    </v:textbox>
+                    <w10:wrap type="square" anchorx="margin" anchory="page"/>
+                  </v:shape>
+                </w:pict>
+              </mc:Fallback>
+            </mc:AlternateContent>
+          </w:r>
+          <w:r>
+            <w:rPr>
+              <w:noProof/>
+              <w:lang w:eastAsia="en-CA"/>
+            </w:rPr>
+            <mc:AlternateContent>
+              <mc:Choice Requires="wps">
+                <w:drawing>
+                  <wp:anchor distT="0" distB="0" distL="114300" distR="114300" simplePos="0" relativeHeight="251659264" behindDoc="0" locked="0" layoutInCell="1" allowOverlap="1">
+                    <wp:simplePos x="0" y="0"/>
+                    <wp:positionH relativeFrom="margin">
+                      <wp:align>right</wp:align>
+                    </wp:positionH>
+                    <mc:AlternateContent>
+                      <mc:Choice Requires="wp14">
+                        <wp:positionV relativeFrom="page">
+                          <wp14:pctPosVOffset>2300</wp14:pctPosVOffset>
+                        </wp:positionV>
+                      </mc:Choice>
+                      <mc:Fallback>
+                        <wp:positionV relativeFrom="page">
+                          <wp:posOffset>231140</wp:posOffset>
+                        </wp:positionV>
+                      </mc:Fallback>
+                    </mc:AlternateContent>
+                    <wp:extent cx="594360" cy="987552"/>
+                    <wp:effectExtent l="0" t="0" r="0" b="5080"/>
+                    <wp:wrapNone/>
+                    <wp:docPr id="132" name="Rectangle 132"/>
+                    <wp:cNvGraphicFramePr>
+                      <a:graphicFrameLocks xmlns:a="http://schemas.openxmlformats.org/drawingml/2006/main" noChangeAspect="1"/>
+                    </wp:cNvGraphicFramePr>
+                    <a:graphic xmlns:a="http://schemas.openxmlformats.org/drawingml/2006/main">
+                      <a:graphicData uri="http://schemas.microsoft.com/office/word/2010/wordprocessingShape">
+                        <wps:wsp>
+                          <wps:cNvSpPr>
+                            <a:spLocks noChangeAspect="1"/>
+                          </wps:cNvSpPr>
+                          <wps:spPr>
+                            <a:xfrm>
+                              <a:off x="0" y="0"/>
+                              <a:ext cx="594360" cy="987552"/>
+                            </a:xfrm>
+                            <a:prstGeom prst="rect">
+                              <a:avLst/>
+                            </a:prstGeom>
+                            <a:ln>
+                              <a:noFill/>
+                            </a:ln>
+                          </wps:spPr>
+                          <wps:style>
+                            <a:lnRef idx="2">
+                              <a:schemeClr val="accent1">
+                                <a:shade val="50000"/>
+                              </a:schemeClr>
+                            </a:lnRef>
+                            <a:fillRef idx="1">
+                              <a:schemeClr val="accent1"/>
+                            </a:fillRef>
+                            <a:effectRef idx="0">
+                              <a:schemeClr val="accent1"/>
+                            </a:effectRef>
+                            <a:fontRef idx="minor">
+                              <a:schemeClr val="lt1"/>
+                            </a:fontRef>
+                          </wps:style>
+                          <wps:txbx>
+                            <w:txbxContent>
+                              <w:sdt>
+                                <w:sdtPr>
+                                  <w:rPr>
+                                    <w:color w:val="FFFFFF" w:themeColor="background1"/>
+                                    <w:sz w:val="24"/>
+                                    <w:szCs w:val="24"/>
+                                  </w:rPr>
+                                  <w:alias w:val="Year"/>
+                                  <w:tag w:val=""/>
+                                  <w:id w:val="-785116381"/>
+                                  <w:dataBinding w:prefixMappings="xmlns:ns0='http://schemas.microsoft.com/office/2006/coverPageProps' " w:xpath="/ns0:CoverPageProperties[1]/ns0:PublishDate[1]" w:storeItemID="{55AF091B-3C7A-41E3-B477-F2FDAA23CFDA}"/>
+                                  <w:date w:fullDate="2015-12-18T00:00:00Z">
+                                    <w:dateFormat w:val="yyyy"/>
+                                    <w:lid w:val="en-US"/>
+                                    <w:storeMappedDataAs w:val="dateTime"/>
+                                    <w:calendar w:val="gregorian"/>
+                                  </w:date>
+                                </w:sdtPr>
+                                <w:sdtContent>
+                                  <w:p>
+                                    <w:pPr>
+                                      <w:pStyle w:val="NoSpacing"/>
+                                      <w:jc w:val="right"/>
+                                      <w:rPr>
+                                        <w:color w:val="FFFFFF" w:themeColor="background1"/>
+                                        <w:sz w:val="24"/>
+                                        <w:szCs w:val="24"/>
+                                      </w:rPr>
+                                    </w:pPr>
+                                    <w:r>
+                                      <w:rPr>
+                                        <w:color w:val="FFFFFF" w:themeColor="background1"/>
+                                        <w:sz w:val="24"/>
+                                        <w:szCs w:val="24"/>
+                                        <w:lang w:val="en-US"/>
+                                      </w:rPr>
+                                      <w:t>2015</w:t>
+                                    </w:r>
+                                  </w:p>
+                                </w:sdtContent>
+                              </w:sdt>
+                            </w:txbxContent>
+                          </wps:txbx>
+                          <wps:bodyPr rot="0" spcFirstLastPara="0" vertOverflow="overflow" horzOverflow="overflow" vert="horz" wrap="square" lIns="45720" tIns="45720" rIns="45720" bIns="45720" numCol="1" spcCol="0" rtlCol="0" fromWordArt="0" anchor="b" anchorCtr="0" forceAA="0" compatLnSpc="1">
+                            <a:prstTxWarp prst="textNoShape">
+                              <a:avLst/>
+                            </a:prstTxWarp>
+                            <a:noAutofit/>
+                          </wps:bodyPr>
+                        </wps:wsp>
+                      </a:graphicData>
+                    </a:graphic>
+                    <wp14:sizeRelH relativeFrom="page">
+                      <wp14:pctWidth>7600</wp14:pctWidth>
+                    </wp14:sizeRelH>
+                    <wp14:sizeRelV relativeFrom="page">
+                      <wp14:pctHeight>9800</wp14:pctHeight>
+                    </wp14:sizeRelV>
+                  </wp:anchor>
+                </w:drawing>
+              </mc:Choice>
+              <mc:Fallback>
+                <w:pict>
+                  <v:rect id="Rectangle 132" o:spid="_x0000_s1027" style="position:absolute;margin-left:-4.4pt;margin-top:0;width:46.8pt;height:77.75pt;z-index:251659264;visibility:visible;mso-wrap-style:square;mso-width-percent:76;mso-height-percent:98;mso-top-percent:23;mso-wrap-distance-left:9pt;mso-wrap-distance-top:0;mso-wrap-distance-right:9pt;mso-wrap-distance-bottom:0;mso-position-horizontal:right;mso-position-horizontal-relative:margin;mso-position-vertical-relative:page;mso-width-percent:76;mso-height-percent:98;mso-top-percent:23;mso-width-relative:page;mso-height-relative:page;v-text-anchor:bottom" o:gfxdata="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" fillcolor="#5b9bd5 [3204]" stroked="f" strokeweight="1pt">
+                    <v:path arrowok="t"/>
+                    <o:lock v:ext="edit" aspectratio="t"/>
+                    <v:textbox inset="3.6pt,,3.6pt">
+                      <w:txbxContent>
+                        <w:sdt>
+                          <w:sdtPr>
+                            <w:rPr>
+                              <w:color w:val="FFFFFF" w:themeColor="background1"/>
+                              <w:sz w:val="24"/>
+                              <w:szCs w:val="24"/>
+                            </w:rPr>
+                            <w:alias w:val="Year"/>
+                            <w:tag w:val=""/>
+                            <w:id w:val="-785116381"/>
+                            <w:dataBinding w:prefixMappings="xmlns:ns0='http://schemas.microsoft.com/office/2006/coverPageProps' " w:xpath="/ns0:CoverPageProperties[1]/ns0:PublishDate[1]" w:storeItemID="{55AF091B-3C7A-41E3-B477-F2FDAA23CFDA}"/>
+                            <w:date w:fullDate="2015-12-18T00:00:00Z">
+                              <w:dateFormat w:val="yyyy"/>
+                              <w:lid w:val="en-US"/>
+                              <w:storeMappedDataAs w:val="dateTime"/>
+                              <w:calendar w:val="gregorian"/>
+                            </w:date>
+                          </w:sdtPr>
+                          <w:sdtContent>
+                            <w:p>
+                              <w:pPr>
+                                <w:pStyle w:val="NoSpacing"/>
+                                <w:jc w:val="right"/>
+                                <w:rPr>
+                                  <w:color w:val="FFFFFF" w:themeColor="background1"/>
+                                  <w:sz w:val="24"/>
+                                  <w:szCs w:val="24"/>
+                                </w:rPr>
+                              </w:pPr>
+                              <w:r>
+                                <w:rPr>
+                                  <w:color w:val="FFFFFF" w:themeColor="background1"/>
+                                  <w:sz w:val="24"/>
+                                  <w:szCs w:val="24"/>
+                                  <w:lang w:val="en-US"/>
+                                </w:rPr>
+                                <w:t>2015</w:t>
+                              </w:r>
+                            </w:p>
+                          </w:sdtContent>
+                        </w:sdt>
+                      </w:txbxContent>
+                    </v:textbox>
+                    <w10:wrap anchorx="margin" anchory="page"/>
+                  </v:rect>
+                </w:pict>
+              </mc:Fallback>
+            </mc:AlternateContent>
+          </w:r>
+          <w:r>
+            <w:br w:type="page"/>
+          </w:r>
+        </w:p>
+      </w:sdtContent>
+    </w:sdt>
+    <w:sdt>
+      <w:sdtPr>
+        <w:id w:val="561845731"/>
+        <w:docPartObj>
+          <w:docPartGallery w:val="Table of Contents"/>
+          <w:docPartUnique/>
+        </w:docPartObj>
+      </w:sdtPr>
+      <w:sdtEndPr>
+        <w:rPr>
+          <w:rFonts w:asciiTheme="minorHAnsi" w:eastAsiaTheme="minorHAnsi" w:hAnsiTheme="minorHAnsi" w:cstheme="minorBidi"/>
+          <w:b/>
+          <w:bCs/>
+          <w:noProof/>
+          <w:color w:val="auto"/>
+          <w:sz w:val="22"/>
+          <w:szCs w:val="22"/>
+          <w:lang w:val="en-CA"/>
+        </w:rPr>
+      </w:sdtEndPr>
+      <w:sdtContent>
+        <w:p>
+          <w:pPr>
+            <w:pStyle w:val="TOCHeading"/>
+          </w:pPr>
+          <w:r>
+            <w:t>Contents</w:t>
+          </w:r>
+        </w:p>
+        <w:p>
+          <w:pPr>
+            <w:pStyle w:val="TOC1"/>
+            <w:tabs>
+              <w:tab w:val="right" w:leader="dot" w:pos="9350"/>
+            </w:tabs>
+            <w:rPr>
+              <w:rFonts w:eastAsiaTheme="minorEastAsia"/>
+              <w:noProof/>
+              <w:lang w:eastAsia="en-CA"/>
+            </w:rPr>
+          </w:pPr>
+          <w:r>
+            <w:fldChar w:fldCharType="begin"/>
+          </w:r>
+          <w:r>
+            <w:instrText xml:space="preserve"> TOC \o "1-3" \h \z \u </w:instrText>
+          </w:r>
+          <w:r>
+            <w:fldChar w:fldCharType="separate"/>
+          </w:r>
+          <w:hyperlink w:anchor="_Toc438196002" w:history="1">
+            <w:r>
+              <w:rPr>
+                <w:rStyle w:val="Hyperlink"/>
+                <w:noProof/>
+              </w:rPr>
+              <w:t>Tools needed:</w:t>
+            </w:r>
+            <w:r>
+              <w:rPr>
+                <w:noProof/>
+                <w:webHidden/>
+              </w:rPr>
+              <w:tab/>
+            </w:r>
+            <w:r>
+              <w:rPr>
+                <w:noProof/>
+                <w:webHidden/>
+              </w:rPr>
+              <w:fldChar w:fldCharType="begin"/>
+            </w:r>
+            <w:r>
+              <w:rPr>
+                <w:noProof/>
+                <w:webHidden/>
+              </w:rPr>
+              <w:instrText xml:space="preserve"> PAGEREF _Toc438196002 \h </w:instrText>
+            </w:r>
+            <w:r>
+              <w:rPr>
+                <w:noProof/>
+                <w:webHidden/>
+              </w:rPr>
+            </w:r>
+            <w:r>
+              <w:rPr>
+                <w:noProof/>
+                <w:webHidden/>
+              </w:rPr>
+              <w:fldChar w:fldCharType="separate"/>
+            </w:r>
+            <w:r>
+              <w:rPr>
+                <w:noProof/>
+                <w:webHidden/>
+              </w:rPr>
+              <w:t>2</w:t>
+            </w:r>
+            <w:r>
+              <w:rPr>
+                <w:noProof/>
+                <w:webHidden/>
+              </w:rPr>
+              <w:fldChar w:fldCharType="end"/>
+            </w:r>
+          </w:hyperlink>
+        </w:p>
+        <w:p>
+          <w:pPr>
+            <w:pStyle w:val="TOC1"/>
+            <w:tabs>
+              <w:tab w:val="right" w:leader="dot" w:pos="9350"/>
+            </w:tabs>
+            <w:rPr>
+              <w:rFonts w:eastAsiaTheme="minorEastAsia"/>
+              <w:noProof/>
+              <w:lang w:eastAsia="en-CA"/>
+            </w:rPr>
+          </w:pPr>
+          <w:hyperlink w:anchor="_Toc438196003" w:history="1">
+            <w:r>
+              <w:rPr>
+                <w:rStyle w:val="Hyperlink"/>
+                <w:noProof/>
+              </w:rPr>
+              <w:t>Installation steps:</w:t>
+            </w:r>
+            <w:r>
+              <w:rPr>
+                <w:noProof/>
+                <w:webHidden/>
+              </w:rPr>
+              <w:tab/>
+            </w:r>
+            <w:r>
+              <w:rPr>
+                <w:noProof/>
+                <w:webHidden/>
+              </w:rPr>
+              <w:fldChar w:fldCharType="begin"/>
+            </w:r>
+            <w:r>
+              <w:rPr>
+                <w:noProof/>
+                <w:webHidden/>
+              </w:rPr>
+              <w:instrText xml:space="preserve"> PAGEREF _Toc438196003 \h </w:instrText>
+            </w:r>
+            <w:r>
+              <w:rPr>
+                <w:noProof/>
+                <w:webHidden/>
+              </w:rPr>
+            </w:r>
+            <w:r>
+              <w:rPr>
+                <w:noProof/>
+                <w:webHidden/>
+              </w:rPr>
+              <w:fldChar w:fldCharType="separate"/>
+            </w:r>
+            <w:r>
+              <w:rPr>
+                <w:noProof/>
+                <w:webHidden/>
+              </w:rPr>
+              <w:t>3</w:t>
+            </w:r>
+            <w:r>
+              <w:rPr>
+                <w:noProof/>
+                <w:webHidden/>
+              </w:rPr>
+              <w:fldChar w:fldCharType="end"/>
+            </w:r>
+          </w:hyperlink>
+        </w:p>
+        <w:p>
+          <w:pPr>
+            <w:pStyle w:val="TOC2"/>
+            <w:tabs>
+              <w:tab w:val="right" w:leader="dot" w:pos="9350"/>
+            </w:tabs>
+            <w:rPr>
+              <w:rFonts w:eastAsiaTheme="minorEastAsia"/>
+              <w:noProof/>
+              <w:lang w:eastAsia="en-CA"/>
+            </w:rPr>
+          </w:pPr>
+          <w:hyperlink w:anchor="_Toc438196004" w:history="1">
+            <w:r>
+              <w:rPr>
+                <w:rStyle w:val="Hyperlink"/>
+                <w:noProof/>
+              </w:rPr>
+              <w:t>Installing Apache ANT</w:t>
+            </w:r>
+            <w:r>
+              <w:rPr>
+                <w:noProof/>
+                <w:webHidden/>
+              </w:rPr>
+              <w:tab/>
+            </w:r>
+            <w:r>
+              <w:rPr>
+                <w:noProof/>
+                <w:webHidden/>
+              </w:rPr>
+              <w:fldChar w:fldCharType="begin"/>
+            </w:r>
+            <w:r>
+              <w:rPr>
+                <w:noProof/>
+                <w:webHidden/>
+              </w:rPr>
+              <w:instrText xml:space="preserve"> PAGEREF _Toc438196004 \h </w:instrText>
+            </w:r>
+            <w:r>
+              <w:rPr>
+                <w:noProof/>
+                <w:webHidden/>
+              </w:rPr>
+            </w:r>
+            <w:r>
+              <w:rPr>
+                <w:noProof/>
+                <w:webHidden/>
+              </w:rPr>
+              <w:fldChar w:fldCharType="separate"/>
+            </w:r>
+            <w:r>
+              <w:rPr>
+                <w:noProof/>
+                <w:webHidden/>
+              </w:rPr>
+              <w:t>3</w:t>
+            </w:r>
+            <w:r>
+              <w:rPr>
+                <w:noProof/>
+                <w:webHidden/>
+              </w:rPr>
+              <w:fldChar w:fldCharType="end"/>
+            </w:r>
+          </w:hyperlink>
+        </w:p>
+        <w:p>
+          <w:pPr>
+            <w:pStyle w:val="TOC2"/>
+            <w:tabs>
+              <w:tab w:val="right" w:leader="dot" w:pos="9350"/>
+            </w:tabs>
+            <w:rPr>
+              <w:rFonts w:eastAsiaTheme="minorEastAsia"/>
+              <w:noProof/>
+              <w:lang w:eastAsia="en-CA"/>
+            </w:rPr>
+          </w:pPr>
+          <w:hyperlink w:anchor="_Toc438196005" w:history="1">
+            <w:r>
+              <w:rPr>
+                <w:rStyle w:val="Hyperlink"/>
+                <w:noProof/>
+              </w:rPr>
+              <w:t>Installing eclipse and its plugins.</w:t>
+            </w:r>
+            <w:r>
+              <w:rPr>
+                <w:noProof/>
+                <w:webHidden/>
+              </w:rPr>
+              <w:tab/>
+            </w:r>
+            <w:r>
+              <w:rPr>
+                <w:noProof/>
+                <w:webHidden/>
+              </w:rPr>
+              <w:fldChar w:fldCharType="begin"/>
+            </w:r>
+            <w:r>
+              <w:rPr>
+                <w:noProof/>
+                <w:webHidden/>
+              </w:rPr>
+              <w:instrText xml:space="preserve"> PAGEREF _Toc438196005 \h </w:instrText>
+            </w:r>
+            <w:r>
+              <w:rPr>
+                <w:noProof/>
+                <w:webHidden/>
+              </w:rPr>
+            </w:r>
+            <w:r>
+              <w:rPr>
+                <w:noProof/>
+                <w:webHidden/>
+              </w:rPr>
+              <w:fldChar w:fldCharType="separate"/>
+            </w:r>
+            <w:r>
+              <w:rPr>
+                <w:noProof/>
+                <w:webHidden/>
+              </w:rPr>
+              <w:t>4</w:t>
+            </w:r>
+            <w:r>
+              <w:rPr>
+                <w:noProof/>
+                <w:webHidden/>
+              </w:rPr>
+              <w:fldChar w:fldCharType="end"/>
+            </w:r>
+          </w:hyperlink>
+        </w:p>
+        <w:p>
+          <w:pPr>
+            <w:pStyle w:val="TOC3"/>
+            <w:tabs>
+              <w:tab w:val="right" w:leader="dot" w:pos="9350"/>
+            </w:tabs>
+            <w:rPr>
+              <w:rFonts w:eastAsiaTheme="minorEastAsia"/>
+              <w:noProof/>
+              <w:lang w:eastAsia="en-CA"/>
+            </w:rPr>
+          </w:pPr>
+          <w:hyperlink w:anchor="_Toc438196006" w:history="1">
+            <w:r>
+              <w:rPr>
+                <w:rStyle w:val="Hyperlink"/>
+                <w:noProof/>
+              </w:rPr>
+              <w:t>Installing TestNG on eclipse</w:t>
+            </w:r>
+            <w:r>
+              <w:rPr>
+                <w:noProof/>
+                <w:webHidden/>
+              </w:rPr>
+              <w:tab/>
+            </w:r>
+            <w:r>
+              <w:rPr>
+                <w:noProof/>
+                <w:webHidden/>
+              </w:rPr>
+              <w:fldChar w:fldCharType="begin"/>
+            </w:r>
+            <w:r>
+              <w:rPr>
+                <w:noProof/>
+                <w:webHidden/>
+              </w:rPr>
+              <w:instrText xml:space="preserve"> PAGEREF _Toc438196006 \h </w:instrText>
+            </w:r>
+            <w:r>
+              <w:rPr>
+                <w:noProof/>
+                <w:webHidden/>
+              </w:rPr>
+            </w:r>
+            <w:r>
+              <w:rPr>
+                <w:noProof/>
+                <w:webHidden/>
+              </w:rPr>
+              <w:fldChar w:fldCharType="separate"/>
+            </w:r>
+            <w:r>
+              <w:rPr>
+                <w:noProof/>
+                <w:webHidden/>
+              </w:rPr>
+              <w:t>4</w:t>
+            </w:r>
+            <w:r>
+              <w:rPr>
+                <w:noProof/>
+                <w:webHidden/>
+              </w:rPr>
+              <w:fldChar w:fldCharType="end"/>
+            </w:r>
+          </w:hyperlink>
+        </w:p>
+        <w:p>
+          <w:pPr>
+            <w:pStyle w:val="TOC3"/>
+            <w:tabs>
+              <w:tab w:val="right" w:leader="dot" w:pos="9350"/>
+            </w:tabs>
+            <w:rPr>
+              <w:rFonts w:eastAsiaTheme="minorEastAsia"/>
+              <w:noProof/>
+              <w:lang w:eastAsia="en-CA"/>
+            </w:rPr>
+          </w:pPr>
+          <w:hyperlink w:anchor="_Toc438196007" w:history="1">
+            <w:r>
+              <w:rPr>
+                <w:rStyle w:val="Hyperlink"/>
+                <w:noProof/>
+              </w:rPr>
+              <w:t>Installing Git on eclipse</w:t>
+            </w:r>
+            <w:r>
+              <w:rPr>
+                <w:noProof/>
+                <w:webHidden/>
+              </w:rPr>
+              <w:tab/>
+            </w:r>
+            <w:r>
+              <w:rPr>
+                <w:noProof/>
+                <w:webHidden/>
+              </w:rPr>
+              <w:fldChar w:fldCharType="begin"/>
+            </w:r>
+            <w:r>
+              <w:rPr>
+                <w:noProof/>
+                <w:webHidden/>
+              </w:rPr>
+              <w:instrText xml:space="preserve"> PAGEREF _Toc438196007 \h </w:instrText>
+            </w:r>
+            <w:r>
+              <w:rPr>
+                <w:noProof/>
+                <w:webHidden/>
+              </w:rPr>
+            </w:r>
+            <w:r>
+              <w:rPr>
+                <w:noProof/>
+                <w:webHidden/>
+              </w:rPr>
+              <w:fldChar w:fldCharType="separate"/>
+            </w:r>
+            <w:r>
+              <w:rPr>
+                <w:noProof/>
+                <w:webHidden/>
+              </w:rPr>
+              <w:t>4</w:t>
+            </w:r>
+            <w:r>
+              <w:rPr>
+                <w:noProof/>
+                <w:webHidden/>
+              </w:rPr>
+              <w:fldChar w:fldCharType="end"/>
+            </w:r>
+          </w:hyperlink>
+        </w:p>
+        <w:p>
+          <w:pPr>
+            <w:pStyle w:val="TOC3"/>
+            <w:tabs>
+              <w:tab w:val="right" w:leader="dot" w:pos="9350"/>
+            </w:tabs>
+            <w:rPr>
+              <w:rFonts w:eastAsiaTheme="minorEastAsia"/>
+              <w:noProof/>
+              <w:lang w:eastAsia="en-CA"/>
+            </w:rPr>
+          </w:pPr>
+          <w:hyperlink w:anchor="_Toc438196008" w:history="1">
+            <w:r>
+              <w:rPr>
+                <w:rStyle w:val="Hyperlink"/>
+                <w:noProof/>
+              </w:rPr>
+              <w:t>Getting eclipse project from Git</w:t>
+            </w:r>
+            <w:r>
+              <w:rPr>
+                <w:noProof/>
+                <w:webHidden/>
+              </w:rPr>
+              <w:tab/>
+            </w:r>
+            <w:r>
+              <w:rPr>
+                <w:noProof/>
+                <w:webHidden/>
+              </w:rPr>
+              <w:fldChar w:fldCharType="begin"/>
+            </w:r>
+            <w:r>
+              <w:rPr>
+                <w:noProof/>
+                <w:webHidden/>
+              </w:rPr>
+              <w:instrText xml:space="preserve"> PAGEREF _Toc438196008 \h </w:instrText>
+            </w:r>
+            <w:r>
+              <w:rPr>
+                <w:noProof/>
+                <w:webHidden/>
+              </w:rPr>
+            </w:r>
+            <w:r>
+              <w:rPr>
+                <w:noProof/>
+                <w:webHidden/>
+              </w:rPr>
+              <w:fldChar w:fldCharType="separate"/>
+            </w:r>
+            <w:r>
+              <w:rPr>
+                <w:noProof/>
+                <w:webHidden/>
+              </w:rPr>
+              <w:t>5</w:t>
+            </w:r>
+            <w:r>
+              <w:rPr>
+                <w:noProof/>
+                <w:webHidden/>
+              </w:rPr>
+              <w:fldChar w:fldCharType="end"/>
+            </w:r>
+          </w:hyperlink>
+        </w:p>
+        <w:p>
+          <w:pPr>
+            <w:pStyle w:val="TOC2"/>
+            <w:tabs>
+              <w:tab w:val="right" w:leader="dot" w:pos="9350"/>
+            </w:tabs>
+            <w:rPr>
+              <w:rFonts w:eastAsiaTheme="minorEastAsia"/>
+              <w:noProof/>
+              <w:lang w:eastAsia="en-CA"/>
+            </w:rPr>
+          </w:pPr>
+          <w:hyperlink w:anchor="_Toc438196009" w:history="1">
+            <w:r>
+              <w:rPr>
+                <w:rStyle w:val="Hyperlink"/>
+                <w:noProof/>
+              </w:rPr>
+              <w:t>Installing Selenium IDE on Firefox</w:t>
+            </w:r>
+            <w:r>
+              <w:rPr>
+                <w:noProof/>
+                <w:webHidden/>
+              </w:rPr>
+              <w:tab/>
+            </w:r>
+            <w:r>
+              <w:rPr>
+                <w:noProof/>
+                <w:webHidden/>
+              </w:rPr>
+              <w:fldChar w:fldCharType="begin"/>
+            </w:r>
+            <w:r>
+              <w:rPr>
+                <w:noProof/>
+                <w:webHidden/>
+              </w:rPr>
+              <w:instrText xml:space="preserve"> PAGEREF _Toc438196009 \h </w:instrText>
+            </w:r>
+            <w:r>
+              <w:rPr>
+                <w:noProof/>
+                <w:webHidden/>
+              </w:rPr>
+            </w:r>
+            <w:r>
+              <w:rPr>
+                <w:noProof/>
+                <w:webHidden/>
+              </w:rPr>
+              <w:fldChar w:fldCharType="separate"/>
+            </w:r>
+            <w:r>
+              <w:rPr>
+                <w:noProof/>
+                <w:webHidden/>
+              </w:rPr>
+              <w:t>5</w:t>
+            </w:r>
+            <w:r>
+              <w:rPr>
+                <w:noProof/>
+                <w:webHidden/>
+              </w:rPr>
+              <w:fldChar w:fldCharType="end"/>
+            </w:r>
+          </w:hyperlink>
+        </w:p>
+        <w:p>
+          <w:pPr>
+            <w:pStyle w:val="TOC2"/>
+            <w:tabs>
+              <w:tab w:val="right" w:leader="dot" w:pos="9350"/>
+            </w:tabs>
+            <w:rPr>
+              <w:rFonts w:eastAsiaTheme="minorEastAsia"/>
+              <w:noProof/>
+              <w:lang w:eastAsia="en-CA"/>
+            </w:rPr>
+          </w:pPr>
+          <w:hyperlink w:anchor="_Toc438196010" w:history="1">
+            <w:r>
+              <w:rPr>
+                <w:rStyle w:val="Hyperlink"/>
+                <w:noProof/>
+              </w:rPr>
+              <w:t>Installing AutoAuth on Firefox</w:t>
+            </w:r>
+            <w:r>
+              <w:rPr>
+                <w:noProof/>
+                <w:webHidden/>
+              </w:rPr>
+              <w:tab/>
+            </w:r>
+            <w:r>
+              <w:rPr>
+                <w:noProof/>
+                <w:webHidden/>
+              </w:rPr>
+              <w:fldChar w:fldCharType="begin"/>
+            </w:r>
+            <w:r>
+              <w:rPr>
+                <w:noProof/>
+                <w:webHidden/>
+              </w:rPr>
+              <w:instrText xml:space="preserve"> PAGEREF _Toc438196010 \h </w:instrText>
+            </w:r>
+            <w:r>
+              <w:rPr>
+                <w:noProof/>
+                <w:webHidden/>
+              </w:rPr>
+            </w:r>
+            <w:r>
+              <w:rPr>
+                <w:noProof/>
+                <w:webHidden/>
+              </w:rPr>
+              <w:fldChar w:fldCharType="separate"/>
+            </w:r>
+            <w:r>
+              <w:rPr>
+                <w:noProof/>
+                <w:webHidden/>
+              </w:rPr>
+              <w:t>5</w:t>
+            </w:r>
+            <w:r>
+              <w:rPr>
+                <w:noProof/>
+                <w:webHidden/>
+              </w:rPr>
+              <w:fldChar w:fldCharType="end"/>
+            </w:r>
+          </w:hyperlink>
+        </w:p>
+        <w:p>
+          <w:pPr>
+            <w:pStyle w:val="TOC2"/>
+            <w:tabs>
+              <w:tab w:val="right" w:leader="dot" w:pos="9350"/>
+            </w:tabs>
+            <w:rPr>
+              <w:rFonts w:eastAsiaTheme="minorEastAsia"/>
+              <w:noProof/>
+              <w:lang w:eastAsia="en-CA"/>
+            </w:rPr>
+          </w:pPr>
+          <w:hyperlink w:anchor="_Toc438196011" w:history="1">
+            <w:r>
+              <w:rPr>
+                <w:rStyle w:val="Hyperlink"/>
+                <w:noProof/>
+              </w:rPr>
+              <w:t>Installing Firebug on Firefox</w:t>
+            </w:r>
+            <w:r>
+              <w:rPr>
+                <w:noProof/>
+                <w:webHidden/>
+              </w:rPr>
+              <w:tab/>
+            </w:r>
+            <w:r>
+              <w:rPr>
+                <w:noProof/>
+                <w:webHidden/>
+              </w:rPr>
+              <w:fldChar w:fldCharType="begin"/>
+            </w:r>
+            <w:r>
+              <w:rPr>
+                <w:noProof/>
+                <w:webHidden/>
+              </w:rPr>
+              <w:instrText xml:space="preserve"> PAGEREF _Toc438196011 \h </w:instrText>
+            </w:r>
+            <w:r>
+              <w:rPr>
+                <w:noProof/>
+                <w:webHidden/>
+              </w:rPr>
+            </w:r>
+            <w:r>
+              <w:rPr>
+                <w:noProof/>
+                <w:webHidden/>
+              </w:rPr>
+              <w:fldChar w:fldCharType="separate"/>
+            </w:r>
+            <w:r>
+              <w:rPr>
+                <w:noProof/>
+                <w:webHidden/>
+              </w:rPr>
+              <w:t>5</w:t>
+            </w:r>
+            <w:r>
+              <w:rPr>
+                <w:noProof/>
+                <w:webHidden/>
+              </w:rPr>
+              <w:fldChar w:fldCharType="end"/>
+            </w:r>
+          </w:hyperlink>
+        </w:p>
+        <w:p>
+          <w:pPr>
+            <w:pStyle w:val="TOC2"/>
+            <w:tabs>
+              <w:tab w:val="right" w:leader="dot" w:pos="9350"/>
+            </w:tabs>
+            <w:rPr>
+              <w:rFonts w:eastAsiaTheme="minorEastAsia"/>
+              <w:noProof/>
+              <w:lang w:eastAsia="en-CA"/>
+            </w:rPr>
+          </w:pPr>
+          <w:hyperlink w:anchor="_Toc438196012" w:history="1">
+            <w:r>
+              <w:rPr>
+                <w:rStyle w:val="Hyperlink"/>
+                <w:noProof/>
+              </w:rPr>
+              <w:t>Installing ConEmu (Optional)</w:t>
+            </w:r>
+            <w:r>
+              <w:rPr>
+                <w:noProof/>
+                <w:webHidden/>
+              </w:rPr>
+              <w:tab/>
+            </w:r>
+            <w:r>
+              <w:rPr>
+                <w:noProof/>
+                <w:webHidden/>
+              </w:rPr>
+              <w:fldChar w:fldCharType="begin"/>
+            </w:r>
+            <w:r>
+              <w:rPr>
+                <w:noProof/>
+                <w:webHidden/>
+              </w:rPr>
+              <w:instrText xml:space="preserve"> PAGEREF _Toc438196012 \h </w:instrText>
+            </w:r>
+            <w:r>
+              <w:rPr>
+                <w:noProof/>
+                <w:webHidden/>
+              </w:rPr>
+            </w:r>
+            <w:r>
+              <w:rPr>
+                <w:noProof/>
+                <w:webHidden/>
+              </w:rPr>
+              <w:fldChar w:fldCharType="separate"/>
+            </w:r>
+            <w:r>
+              <w:rPr>
+                <w:noProof/>
+                <w:webHidden/>
+              </w:rPr>
+              <w:t>6</w:t>
+            </w:r>
+            <w:r>
+              <w:rPr>
+                <w:noProof/>
+                <w:webHidden/>
+              </w:rPr>
+              <w:fldChar w:fldCharType="end"/>
+            </w:r>
+          </w:hyperlink>
+        </w:p>
+        <w:p>
+          <w:r>
+            <w:rPr>
+              <w:b/>
+              <w:bCs/>
+              <w:noProof/>
+            </w:rPr>
+            <w:fldChar w:fldCharType="end"/>
+          </w:r>
+        </w:p>
+      </w:sdtContent>
+    </w:sdt>
+    <w:p>
+      <w:r>
+        <w:br w:type="page"/>
+      </w:r>
+    </w:p>
     <w:p>
       <w:pPr>
         <w:pStyle w:val="Heading1"/>
       </w:pPr>
-      <w:r>
-        <w:t xml:space="preserve">Tools needed: </w:t>
+      <w:bookmarkStart w:id="0" w:name="_Toc438196002"/>
+      <w:r>
+        <w:lastRenderedPageBreak/>
+        <w:t>Tools needed:</w:t>
+      </w:r>
+      <w:bookmarkEnd w:id="0"/>
+      <w:r>
+        <w:t xml:space="preserve"> </w:t>
       </w:r>
     </w:p>
     <w:p>
@@ -44,126 +1411,6 @@
         </w:numPr>
         <w:ind w:left="1134"/>
       </w:pPr>
-      <w:hyperlink r:id="rId5" w:history="1">
-        <w:r>
-          <w:rPr>
-            <w:rStyle w:val="Hyperlink"/>
-          </w:rPr>
-          <w:t>link</w:t>
-        </w:r>
-      </w:hyperlink>
-    </w:p>
-    <w:p>
-      <w:pPr>
-        <w:pStyle w:val="NoSpacing"/>
-        <w:numPr>
-          <w:ilvl w:val="0"/>
-          <w:numId w:val="1"/>
-        </w:numPr>
-      </w:pPr>
-      <w:r>
-        <w:t>Apache POI</w:t>
-      </w:r>
-    </w:p>
-    <w:p>
-      <w:pPr>
-        <w:pStyle w:val="NoSpacing"/>
-        <w:numPr>
-          <w:ilvl w:val="1"/>
-          <w:numId w:val="1"/>
-        </w:numPr>
-        <w:ind w:left="1134"/>
-      </w:pPr>
-      <w:r>
-        <w:t xml:space="preserve">Description: </w:t>
-      </w:r>
-      <w:r>
-        <w:t>Open source tool used to create, modify and display Microsoft Office files using Java. The eclipse project uses it for getting information from excel files.</w:t>
-      </w:r>
-    </w:p>
-    <w:p>
-      <w:pPr>
-        <w:pStyle w:val="NoSpacing"/>
-        <w:numPr>
-          <w:ilvl w:val="1"/>
-          <w:numId w:val="1"/>
-        </w:numPr>
-        <w:ind w:left="1134"/>
-      </w:pPr>
-      <w:hyperlink r:id="rId6" w:history="1">
-        <w:r>
-          <w:rPr>
-            <w:rStyle w:val="Hyperlink"/>
-          </w:rPr>
-          <w:t>Link</w:t>
-        </w:r>
-      </w:hyperlink>
-    </w:p>
-    <w:p>
-      <w:pPr>
-        <w:pStyle w:val="NoSpacing"/>
-        <w:numPr>
-          <w:ilvl w:val="1"/>
-          <w:numId w:val="1"/>
-        </w:numPr>
-        <w:ind w:left="1134"/>
-        <w:rPr>
-          <w:b/>
-        </w:rPr>
-      </w:pPr>
-      <w:r>
-        <w:t xml:space="preserve">Already included. Check: </w:t>
-      </w:r>
-      <w:r>
-        <w:rPr>
-          <w:b/>
-        </w:rPr>
-        <w:t>automationTest\lib\Apache_poi-3.13</w:t>
-      </w:r>
-    </w:p>
-    <w:p>
-      <w:pPr>
-        <w:pStyle w:val="NoSpacing"/>
-        <w:numPr>
-          <w:ilvl w:val="0"/>
-          <w:numId w:val="1"/>
-        </w:numPr>
-      </w:pPr>
-      <w:r>
-        <w:t>Eclipse: link</w:t>
-      </w:r>
-    </w:p>
-    <w:p>
-      <w:pPr>
-        <w:pStyle w:val="NoSpacing"/>
-        <w:numPr>
-          <w:ilvl w:val="1"/>
-          <w:numId w:val="1"/>
-        </w:numPr>
-        <w:ind w:left="1134"/>
-      </w:pPr>
-      <w:r>
-        <w:t xml:space="preserve">Git plugin: </w:t>
-      </w:r>
-      <w:r>
-        <w:t>link</w:t>
-      </w:r>
-    </w:p>
-    <w:p>
-      <w:pPr>
-        <w:pStyle w:val="NoSpacing"/>
-        <w:numPr>
-          <w:ilvl w:val="1"/>
-          <w:numId w:val="1"/>
-        </w:numPr>
-        <w:ind w:left="1134"/>
-      </w:pPr>
-      <w:r>
-        <w:t>TestNG plugin</w:t>
-      </w:r>
-      <w:r>
-        <w:t xml:space="preserve">: </w:t>
-      </w:r>
       <w:hyperlink r:id="rId7" w:history="1">
         <w:r>
           <w:rPr>
@@ -182,6 +1429,134 @@
         </w:numPr>
       </w:pPr>
       <w:r>
+        <w:t>Apache POI</w:t>
+      </w:r>
+    </w:p>
+    <w:p>
+      <w:pPr>
+        <w:pStyle w:val="NoSpacing"/>
+        <w:numPr>
+          <w:ilvl w:val="1"/>
+          <w:numId w:val="1"/>
+        </w:numPr>
+        <w:ind w:left="1134"/>
+      </w:pPr>
+      <w:r>
+        <w:t xml:space="preserve">Description: </w:t>
+      </w:r>
+      <w:r>
+        <w:t>Open source tool used to create, modify and display Microsoft Office files using Java. The eclipse project uses it for getting information from excel files.</w:t>
+      </w:r>
+    </w:p>
+    <w:p>
+      <w:pPr>
+        <w:pStyle w:val="NoSpacing"/>
+        <w:numPr>
+          <w:ilvl w:val="1"/>
+          <w:numId w:val="1"/>
+        </w:numPr>
+        <w:ind w:left="1134"/>
+      </w:pPr>
+      <w:hyperlink r:id="rId8" w:history="1">
+        <w:r>
+          <w:rPr>
+            <w:rStyle w:val="Hyperlink"/>
+          </w:rPr>
+          <w:t>Link</w:t>
+        </w:r>
+      </w:hyperlink>
+    </w:p>
+    <w:p>
+      <w:pPr>
+        <w:pStyle w:val="NoSpacing"/>
+        <w:numPr>
+          <w:ilvl w:val="1"/>
+          <w:numId w:val="1"/>
+        </w:numPr>
+        <w:ind w:left="1134"/>
+        <w:rPr>
+          <w:b/>
+        </w:rPr>
+      </w:pPr>
+      <w:r>
+        <w:t xml:space="preserve">Already included. Check: </w:t>
+      </w:r>
+      <w:proofErr w:type="spellStart"/>
+      <w:r>
+        <w:rPr>
+          <w:b/>
+        </w:rPr>
+        <w:t>automationTest</w:t>
+      </w:r>
+      <w:proofErr w:type="spellEnd"/>
+      <w:r>
+        <w:rPr>
+          <w:b/>
+        </w:rPr>
+        <w:t>\lib\Apache_poi-3.13</w:t>
+      </w:r>
+    </w:p>
+    <w:p>
+      <w:pPr>
+        <w:pStyle w:val="NoSpacing"/>
+        <w:numPr>
+          <w:ilvl w:val="0"/>
+          <w:numId w:val="1"/>
+        </w:numPr>
+      </w:pPr>
+      <w:r>
+        <w:t>Eclipse: link</w:t>
+      </w:r>
+    </w:p>
+    <w:p>
+      <w:pPr>
+        <w:pStyle w:val="NoSpacing"/>
+        <w:numPr>
+          <w:ilvl w:val="1"/>
+          <w:numId w:val="1"/>
+        </w:numPr>
+        <w:ind w:left="1134"/>
+      </w:pPr>
+      <w:r>
+        <w:t xml:space="preserve">Git plugin: </w:t>
+      </w:r>
+      <w:r>
+        <w:t>link</w:t>
+      </w:r>
+    </w:p>
+    <w:p>
+      <w:pPr>
+        <w:pStyle w:val="NoSpacing"/>
+        <w:numPr>
+          <w:ilvl w:val="1"/>
+          <w:numId w:val="1"/>
+        </w:numPr>
+        <w:ind w:left="1134"/>
+      </w:pPr>
+      <w:r>
+        <w:t>TestNG plugin</w:t>
+      </w:r>
+      <w:r>
+        <w:t xml:space="preserve">: </w:t>
+      </w:r>
+      <w:hyperlink r:id="rId9" w:history="1">
+        <w:r>
+          <w:rPr>
+            <w:rStyle w:val="Hyperlink"/>
+          </w:rPr>
+          <w:t>link</w:t>
+        </w:r>
+      </w:hyperlink>
+    </w:p>
+    <w:p>
+      <w:pPr>
+        <w:pStyle w:val="NoSpacing"/>
+        <w:numPr>
+          <w:ilvl w:val="0"/>
+          <w:numId w:val="1"/>
+        </w:numPr>
+      </w:pPr>
+      <w:r>
         <w:t xml:space="preserve">Selenium: </w:t>
       </w:r>
     </w:p>
@@ -194,7 +1569,7 @@
         </w:numPr>
         <w:ind w:left="1134"/>
       </w:pPr>
-      <w:hyperlink r:id="rId8" w:history="1">
+      <w:hyperlink r:id="rId10" w:history="1">
         <w:r>
           <w:rPr>
             <w:rStyle w:val="Hyperlink"/>
@@ -230,63 +1605,71 @@
       <w:r>
         <w:t xml:space="preserve"> </w:t>
       </w:r>
+      <w:proofErr w:type="spellStart"/>
       <w:r>
         <w:rPr>
           <w:b/>
         </w:rPr>
-        <w:t>automationTest\lib\selenium-2.48.2</w:t>
-      </w:r>
-    </w:p>
-    <w:p>
-      <w:pPr>
-        <w:pStyle w:val="NoSpacing"/>
-        <w:numPr>
-          <w:ilvl w:val="0"/>
-          <w:numId w:val="1"/>
-        </w:numPr>
+        <w:t>automationTest</w:t>
+      </w:r>
+      <w:proofErr w:type="spellEnd"/>
+      <w:r>
         <w:rPr>
           <w:b/>
         </w:rPr>
-      </w:pPr>
-      <w:r>
-        <w:t xml:space="preserve">Selenium IDE </w:t>
-      </w:r>
-      <w:r>
-        <w:t>Firefox</w:t>
-      </w:r>
-      <w:r>
-        <w:t xml:space="preserve"> plugin: </w:t>
-      </w:r>
-    </w:p>
-    <w:p>
-      <w:pPr>
-        <w:pStyle w:val="NoSpacing"/>
-        <w:numPr>
-          <w:ilvl w:val="1"/>
+        <w:t>\lib\selenium-2.48.2</w:t>
+      </w:r>
+    </w:p>
+    <w:p>
+      <w:pPr>
+        <w:pStyle w:val="NoSpacing"/>
+        <w:numPr>
+          <w:ilvl w:val="0"/>
           <w:numId w:val="1"/>
         </w:numPr>
-        <w:ind w:left="1134"/>
-      </w:pPr>
-      <w:r>
-        <w:t>Descripti</w:t>
-      </w:r>
-      <w:r>
-        <w:t>on: Used to record and playback user actions such as button clicks and keyboard presses. Also used to export recorded actions to Java.</w:t>
-      </w:r>
-    </w:p>
-    <w:p>
-      <w:pPr>
-        <w:pStyle w:val="NoSpacing"/>
-        <w:numPr>
-          <w:ilvl w:val="1"/>
-          <w:numId w:val="1"/>
-        </w:numPr>
-        <w:ind w:left="1134"/>
         <w:rPr>
           <w:b/>
         </w:rPr>
       </w:pPr>
-      <w:hyperlink r:id="rId9" w:history="1">
+      <w:r>
+        <w:t xml:space="preserve">Selenium IDE </w:t>
+      </w:r>
+      <w:r>
+        <w:t>Firefox</w:t>
+      </w:r>
+      <w:r>
+        <w:t xml:space="preserve"> plugin: </w:t>
+      </w:r>
+    </w:p>
+    <w:p>
+      <w:pPr>
+        <w:pStyle w:val="NoSpacing"/>
+        <w:numPr>
+          <w:ilvl w:val="1"/>
+          <w:numId w:val="1"/>
+        </w:numPr>
+        <w:ind w:left="1134"/>
+      </w:pPr>
+      <w:r>
+        <w:t>Descripti</w:t>
+      </w:r>
+      <w:r>
+        <w:t>on: Used to record and playback user actions such as button clicks and keyboard presses. Also used to export recorded actions to Java.</w:t>
+      </w:r>
+    </w:p>
+    <w:p>
+      <w:pPr>
+        <w:pStyle w:val="NoSpacing"/>
+        <w:numPr>
+          <w:ilvl w:val="1"/>
+          <w:numId w:val="1"/>
+        </w:numPr>
+        <w:ind w:left="1134"/>
+        <w:rPr>
+          <w:b/>
+        </w:rPr>
+      </w:pPr>
+      <w:hyperlink r:id="rId11" w:history="1">
         <w:r>
           <w:rPr>
             <w:rStyle w:val="Hyperlink"/>
@@ -366,179 +1749,6 @@
           <w:b/>
         </w:rPr>
       </w:pPr>
-      <w:hyperlink r:id="rId10" w:history="1">
-        <w:r>
-          <w:rPr>
-            <w:rStyle w:val="Hyperlink"/>
-          </w:rPr>
-          <w:t>Link</w:t>
-        </w:r>
-      </w:hyperlink>
-    </w:p>
-    <w:p>
-      <w:pPr>
-        <w:pStyle w:val="NoSpacing"/>
-        <w:numPr>
-          <w:ilvl w:val="1"/>
-          <w:numId w:val="1"/>
-        </w:numPr>
-        <w:ind w:left="1134"/>
-        <w:rPr>
-          <w:b/>
-        </w:rPr>
-      </w:pPr>
-      <w:r>
-        <w:t xml:space="preserve">Already included. Check: </w:t>
-      </w:r>
-      <w:r>
-        <w:rPr>
-          <w:b/>
-        </w:rPr>
-        <w:t>automationTest\lib\BrowserDrivers</w:t>
-      </w:r>
-    </w:p>
-    <w:p>
-      <w:pPr>
-        <w:pStyle w:val="NoSpacing"/>
-        <w:numPr>
-          <w:ilvl w:val="0"/>
-          <w:numId w:val="1"/>
-        </w:numPr>
-        <w:rPr>
-          <w:b/>
-        </w:rPr>
-      </w:pPr>
-      <w:r>
-        <w:t>Auto</w:t>
-      </w:r>
-      <w:r>
-        <w:t xml:space="preserve">Auth </w:t>
-      </w:r>
-      <w:r>
-        <w:t>Firefox plugin</w:t>
-      </w:r>
-    </w:p>
-    <w:p>
-      <w:pPr>
-        <w:pStyle w:val="NoSpacing"/>
-        <w:numPr>
-          <w:ilvl w:val="1"/>
-          <w:numId w:val="1"/>
-        </w:numPr>
-        <w:ind w:left="1134"/>
-        <w:rPr>
-          <w:b/>
-        </w:rPr>
-      </w:pPr>
-      <w:r>
-        <w:t xml:space="preserve">Description: </w:t>
-      </w:r>
-      <w:r>
-        <w:t>Submitting HTTP authentication dialogs when you’ve chosen to have the browser save your login information</w:t>
-      </w:r>
-    </w:p>
-    <w:p>
-      <w:pPr>
-        <w:pStyle w:val="NoSpacing"/>
-        <w:numPr>
-          <w:ilvl w:val="1"/>
-          <w:numId w:val="1"/>
-        </w:numPr>
-        <w:ind w:left="1134"/>
-        <w:rPr>
-          <w:b/>
-        </w:rPr>
-      </w:pPr>
-      <w:r>
-        <w:t>This is necessary in order to automatically fill in HTTP authentication and submit them.</w:t>
-      </w:r>
-    </w:p>
-    <w:p>
-      <w:pPr>
-        <w:pStyle w:val="NoSpacing"/>
-        <w:numPr>
-          <w:ilvl w:val="1"/>
-          <w:numId w:val="1"/>
-        </w:numPr>
-        <w:ind w:left="1134"/>
-        <w:rPr>
-          <w:b/>
-        </w:rPr>
-      </w:pPr>
-      <w:hyperlink r:id="rId11" w:history="1">
-        <w:r>
-          <w:rPr>
-            <w:rStyle w:val="Hyperlink"/>
-          </w:rPr>
-          <w:t>Link</w:t>
-        </w:r>
-      </w:hyperlink>
-    </w:p>
-    <w:p>
-      <w:pPr>
-        <w:pStyle w:val="NoSpacing"/>
-        <w:numPr>
-          <w:ilvl w:val="1"/>
-          <w:numId w:val="1"/>
-        </w:numPr>
-        <w:ind w:left="1134"/>
-        <w:rPr>
-          <w:b/>
-        </w:rPr>
-      </w:pPr>
-      <w:r>
-        <w:t xml:space="preserve">Already included. Check: </w:t>
-      </w:r>
-      <w:r>
-        <w:rPr>
-          <w:b/>
-        </w:rPr>
-        <w:t>automationTest\lib\BrowserDrivers\Firefox_plugin</w:t>
-      </w:r>
-    </w:p>
-    <w:p>
-      <w:pPr>
-        <w:pStyle w:val="NoSpacing"/>
-        <w:numPr>
-          <w:ilvl w:val="0"/>
-          <w:numId w:val="1"/>
-        </w:numPr>
-        <w:rPr>
-          <w:b/>
-        </w:rPr>
-      </w:pPr>
-      <w:r>
-        <w:t>Firebug Firefox plugin</w:t>
-      </w:r>
-    </w:p>
-    <w:p>
-      <w:pPr>
-        <w:pStyle w:val="NoSpacing"/>
-        <w:numPr>
-          <w:ilvl w:val="1"/>
-          <w:numId w:val="1"/>
-        </w:numPr>
-        <w:ind w:left="1134"/>
-        <w:rPr>
-          <w:b/>
-        </w:rPr>
-      </w:pPr>
-      <w:r>
-        <w:t>Description: It’s used to analyze the structure of the web page. In order to understand how graphs work.</w:t>
-      </w:r>
-    </w:p>
-    <w:p>
-      <w:pPr>
-        <w:pStyle w:val="NoSpacing"/>
-        <w:numPr>
-          <w:ilvl w:val="1"/>
-          <w:numId w:val="1"/>
-        </w:numPr>
-        <w:ind w:left="1134"/>
-        <w:rPr>
-          <w:b/>
-        </w:rPr>
-      </w:pPr>
       <w:hyperlink r:id="rId12" w:history="1">
         <w:r>
           <w:rPr>
@@ -552,37 +1762,99 @@
       <w:pPr>
         <w:pStyle w:val="NoSpacing"/>
         <w:numPr>
-          <w:ilvl w:val="0"/>
+          <w:ilvl w:val="1"/>
           <w:numId w:val="1"/>
         </w:numPr>
+        <w:ind w:left="1134"/>
         <w:rPr>
           <w:b/>
         </w:rPr>
       </w:pPr>
       <w:r>
-        <w:t>TestNG</w:t>
-      </w:r>
-    </w:p>
-    <w:p>
-      <w:pPr>
-        <w:pStyle w:val="NoSpacing"/>
-        <w:numPr>
-          <w:ilvl w:val="1"/>
-          <w:numId w:val="1"/>
-        </w:numPr>
-        <w:ind w:left="1134"/>
+        <w:t xml:space="preserve">Already included. Check: </w:t>
+      </w:r>
+      <w:proofErr w:type="spellStart"/>
+      <w:r>
         <w:rPr>
           <w:b/>
         </w:rPr>
-      </w:pPr>
-      <w:r>
-        <w:t xml:space="preserve">Description: testing framework. An </w:t>
-      </w:r>
-      <w:r>
-        <w:t>extension</w:t>
-      </w:r>
-      <w:r>
-        <w:t xml:space="preserve"> of JUnit</w:t>
+        <w:t>automationTest</w:t>
+      </w:r>
+      <w:proofErr w:type="spellEnd"/>
+      <w:r>
+        <w:rPr>
+          <w:b/>
+        </w:rPr>
+        <w:t>\lib\</w:t>
+      </w:r>
+      <w:proofErr w:type="spellStart"/>
+      <w:r>
+        <w:rPr>
+          <w:b/>
+        </w:rPr>
+        <w:t>BrowserDrivers</w:t>
+      </w:r>
+      <w:proofErr w:type="spellEnd"/>
+    </w:p>
+    <w:p>
+      <w:pPr>
+        <w:pStyle w:val="NoSpacing"/>
+        <w:numPr>
+          <w:ilvl w:val="0"/>
+          <w:numId w:val="1"/>
+        </w:numPr>
+        <w:rPr>
+          <w:b/>
+        </w:rPr>
+      </w:pPr>
+      <w:proofErr w:type="spellStart"/>
+      <w:r>
+        <w:t>Auto</w:t>
+      </w:r>
+      <w:r>
+        <w:t>Auth</w:t>
+      </w:r>
+      <w:proofErr w:type="spellEnd"/>
+      <w:r>
+        <w:t xml:space="preserve"> </w:t>
+      </w:r>
+      <w:r>
+        <w:t>Firefox plugin</w:t>
+      </w:r>
+    </w:p>
+    <w:p>
+      <w:pPr>
+        <w:pStyle w:val="NoSpacing"/>
+        <w:numPr>
+          <w:ilvl w:val="1"/>
+          <w:numId w:val="1"/>
+        </w:numPr>
+        <w:ind w:left="1134"/>
+        <w:rPr>
+          <w:b/>
+        </w:rPr>
+      </w:pPr>
+      <w:r>
+        <w:t xml:space="preserve">Description: </w:t>
+      </w:r>
+      <w:r>
+        <w:t>Submitting HTTP authentication dialogs when you’ve chosen to have the browser save your login information</w:t>
+      </w:r>
+    </w:p>
+    <w:p>
+      <w:pPr>
+        <w:pStyle w:val="NoSpacing"/>
+        <w:numPr>
+          <w:ilvl w:val="1"/>
+          <w:numId w:val="1"/>
+        </w:numPr>
+        <w:ind w:left="1134"/>
+        <w:rPr>
+          <w:b/>
+        </w:rPr>
+      </w:pPr>
+      <w:r>
+        <w:t>This is necessary in order to automatically fill in HTTP authentication and submit them.</w:t>
       </w:r>
     </w:p>
     <w:p>
@@ -621,76 +1893,131 @@
       <w:r>
         <w:t xml:space="preserve">Already included. Check: </w:t>
       </w:r>
+      <w:proofErr w:type="spellStart"/>
       <w:r>
         <w:rPr>
           <w:b/>
         </w:rPr>
-        <w:t>automationTest\lib\selenium-2.48.2</w:t>
-      </w:r>
+        <w:t>automationTest</w:t>
+      </w:r>
+      <w:proofErr w:type="spellEnd"/>
       <w:r>
         <w:rPr>
           <w:b/>
         </w:rPr>
-        <w:t>\libs</w:t>
-      </w:r>
-    </w:p>
-    <w:p>
-      <w:pPr>
-        <w:pStyle w:val="NoSpacing"/>
-        <w:numPr>
-          <w:ilvl w:val="0"/>
-          <w:numId w:val="1"/>
-        </w:numPr>
+        <w:t>\lib\</w:t>
+      </w:r>
+      <w:proofErr w:type="spellStart"/>
+      <w:r>
         <w:rPr>
           <w:b/>
         </w:rPr>
-      </w:pPr>
-      <w:r>
-        <w:t>ConEmu (Optional)</w:t>
-      </w:r>
-    </w:p>
-    <w:p>
-      <w:pPr>
-        <w:pStyle w:val="NoSpacing"/>
-        <w:numPr>
-          <w:ilvl w:val="1"/>
-          <w:numId w:val="1"/>
-        </w:numPr>
-        <w:ind w:left="1134"/>
+        <w:t>BrowserDrivers</w:t>
+      </w:r>
+      <w:proofErr w:type="spellEnd"/>
+      <w:r>
         <w:rPr>
           <w:b/>
         </w:rPr>
-      </w:pPr>
-      <w:r>
-        <w:t xml:space="preserve">Description: </w:t>
-      </w:r>
-      <w:r>
-        <w:t>Better version of command terminal</w:t>
-      </w:r>
-    </w:p>
-    <w:p>
-      <w:pPr>
-        <w:pStyle w:val="NoSpacing"/>
-        <w:numPr>
-          <w:ilvl w:val="1"/>
-          <w:numId w:val="1"/>
-        </w:numPr>
-        <w:ind w:left="1134"/>
+        <w:t>\</w:t>
+      </w:r>
+      <w:proofErr w:type="spellStart"/>
+      <w:r>
         <w:rPr>
           <w:b/>
         </w:rPr>
-      </w:pPr>
-      <w:r>
-        <w:t xml:space="preserve">Keyboard shortcuts: </w:t>
-      </w:r>
+        <w:t>Firefox_plugin</w:t>
+      </w:r>
+      <w:proofErr w:type="spellEnd"/>
+    </w:p>
+    <w:p>
+      <w:pPr>
+        <w:pStyle w:val="NoSpacing"/>
+        <w:numPr>
+          <w:ilvl w:val="0"/>
+          <w:numId w:val="1"/>
+        </w:numPr>
+        <w:rPr>
+          <w:b/>
+        </w:rPr>
+      </w:pPr>
+      <w:r>
+        <w:t>Firebug Firefox plugin</w:t>
+      </w:r>
+    </w:p>
+    <w:p>
+      <w:pPr>
+        <w:pStyle w:val="NoSpacing"/>
+        <w:numPr>
+          <w:ilvl w:val="1"/>
+          <w:numId w:val="1"/>
+        </w:numPr>
+        <w:ind w:left="1134"/>
+        <w:rPr>
+          <w:b/>
+        </w:rPr>
+      </w:pPr>
+      <w:r>
+        <w:t>Description: It’s used to analyze the structure of the web page. In order to understand how graphs work.</w:t>
+      </w:r>
+    </w:p>
+    <w:p>
+      <w:pPr>
+        <w:pStyle w:val="NoSpacing"/>
+        <w:numPr>
+          <w:ilvl w:val="1"/>
+          <w:numId w:val="1"/>
+        </w:numPr>
+        <w:ind w:left="1134"/>
+        <w:rPr>
+          <w:b/>
+        </w:rPr>
+      </w:pPr>
       <w:hyperlink r:id="rId14" w:history="1">
         <w:r>
           <w:rPr>
             <w:rStyle w:val="Hyperlink"/>
           </w:rPr>
-          <w:t>link</w:t>
+          <w:t>Link</w:t>
         </w:r>
       </w:hyperlink>
+    </w:p>
+    <w:p>
+      <w:pPr>
+        <w:pStyle w:val="NoSpacing"/>
+        <w:numPr>
+          <w:ilvl w:val="0"/>
+          <w:numId w:val="1"/>
+        </w:numPr>
+        <w:rPr>
+          <w:b/>
+        </w:rPr>
+      </w:pPr>
+      <w:r>
+        <w:t>TestNG</w:t>
+      </w:r>
+    </w:p>
+    <w:p>
+      <w:pPr>
+        <w:pStyle w:val="NoSpacing"/>
+        <w:numPr>
+          <w:ilvl w:val="1"/>
+          <w:numId w:val="1"/>
+        </w:numPr>
+        <w:ind w:left="1134"/>
+        <w:rPr>
+          <w:b/>
+        </w:rPr>
+      </w:pPr>
+      <w:r>
+        <w:t xml:space="preserve">Description: testing framework. An </w:t>
+      </w:r>
+      <w:r>
+        <w:t>extension</w:t>
+      </w:r>
+      <w:r>
+        <w:t xml:space="preserve"> of JUnit</w:t>
+      </w:r>
     </w:p>
     <w:p>
       <w:pPr>
@@ -716,24 +2043,151 @@
     <w:p>
       <w:pPr>
         <w:pStyle w:val="NoSpacing"/>
+        <w:numPr>
+          <w:ilvl w:val="1"/>
+          <w:numId w:val="1"/>
+        </w:numPr>
+        <w:ind w:left="1134"/>
+        <w:rPr>
+          <w:b/>
+        </w:rPr>
+      </w:pPr>
+      <w:r>
+        <w:t xml:space="preserve">Already included. Check: </w:t>
+      </w:r>
+      <w:proofErr w:type="spellStart"/>
+      <w:r>
+        <w:rPr>
+          <w:b/>
+        </w:rPr>
+        <w:t>automationTest</w:t>
+      </w:r>
+      <w:proofErr w:type="spellEnd"/>
+      <w:r>
+        <w:rPr>
+          <w:b/>
+        </w:rPr>
+        <w:t>\lib\selenium-2.48.2</w:t>
+      </w:r>
+      <w:r>
+        <w:rPr>
+          <w:b/>
+        </w:rPr>
+        <w:t>\libs</w:t>
+      </w:r>
+    </w:p>
+    <w:p>
+      <w:pPr>
+        <w:pStyle w:val="NoSpacing"/>
+        <w:numPr>
+          <w:ilvl w:val="0"/>
+          <w:numId w:val="1"/>
+        </w:numPr>
+        <w:rPr>
+          <w:b/>
+        </w:rPr>
+      </w:pPr>
+      <w:proofErr w:type="spellStart"/>
+      <w:r>
+        <w:t>ConEmu</w:t>
+      </w:r>
+      <w:proofErr w:type="spellEnd"/>
+      <w:r>
+        <w:t xml:space="preserve"> (Optional)</w:t>
+      </w:r>
+    </w:p>
+    <w:p>
+      <w:pPr>
+        <w:pStyle w:val="NoSpacing"/>
+        <w:numPr>
+          <w:ilvl w:val="1"/>
+          <w:numId w:val="1"/>
+        </w:numPr>
+        <w:ind w:left="1134"/>
+        <w:rPr>
+          <w:b/>
+        </w:rPr>
+      </w:pPr>
+      <w:r>
+        <w:t xml:space="preserve">Description: </w:t>
+      </w:r>
+      <w:r>
+        <w:t>Better version of command terminal</w:t>
+      </w:r>
+    </w:p>
+    <w:p>
+      <w:pPr>
+        <w:pStyle w:val="NoSpacing"/>
+        <w:numPr>
+          <w:ilvl w:val="1"/>
+          <w:numId w:val="1"/>
+        </w:numPr>
+        <w:ind w:left="1134"/>
+        <w:rPr>
+          <w:b/>
+        </w:rPr>
+      </w:pPr>
+      <w:r>
+        <w:t xml:space="preserve">Keyboard shortcuts: </w:t>
+      </w:r>
+      <w:hyperlink r:id="rId16" w:history="1">
+        <w:r>
+          <w:rPr>
+            <w:rStyle w:val="Hyperlink"/>
+          </w:rPr>
+          <w:t>link</w:t>
+        </w:r>
+      </w:hyperlink>
+    </w:p>
+    <w:p>
+      <w:pPr>
+        <w:pStyle w:val="NoSpacing"/>
+        <w:numPr>
+          <w:ilvl w:val="1"/>
+          <w:numId w:val="1"/>
+        </w:numPr>
+        <w:ind w:left="1134"/>
+        <w:rPr>
+          <w:b/>
+        </w:rPr>
+      </w:pPr>
+      <w:hyperlink r:id="rId17" w:history="1">
+        <w:r>
+          <w:rPr>
+            <w:rStyle w:val="Hyperlink"/>
+          </w:rPr>
+          <w:t>Link</w:t>
+        </w:r>
+      </w:hyperlink>
+    </w:p>
+    <w:p>
+      <w:pPr>
+        <w:pStyle w:val="NoSpacing"/>
       </w:pPr>
     </w:p>
     <w:p>
       <w:pPr>
         <w:pStyle w:val="Heading1"/>
       </w:pPr>
+      <w:bookmarkStart w:id="1" w:name="_Toc438196003"/>
       <w:r>
         <w:lastRenderedPageBreak/>
-        <w:t xml:space="preserve">Installation steps: </w:t>
+        <w:t>Installation steps:</w:t>
+      </w:r>
+      <w:bookmarkEnd w:id="1"/>
+      <w:r>
+        <w:t xml:space="preserve"> </w:t>
       </w:r>
     </w:p>
     <w:p>
       <w:pPr>
         <w:pStyle w:val="Heading2"/>
       </w:pPr>
+      <w:bookmarkStart w:id="2" w:name="_Toc438196004"/>
       <w:r>
         <w:t>Installing Apache ANT</w:t>
       </w:r>
+      <w:bookmarkEnd w:id="2"/>
     </w:p>
     <w:p>
       <w:pPr>
@@ -1445,7 +2899,7 @@
         </w:numPr>
         <w:ind w:left="1560"/>
       </w:pPr>
-      <w:hyperlink r:id="rId16" w:anchor="installing" w:history="1">
+      <w:hyperlink r:id="rId18" w:anchor="installing" w:history="1">
         <w:r>
           <w:rPr>
             <w:rStyle w:val="Hyperlink"/>
@@ -1472,7 +2926,7 @@
       <w:r>
         <w:t xml:space="preserve"> </w:t>
       </w:r>
-      <w:hyperlink r:id="rId17" w:history="1">
+      <w:hyperlink r:id="rId19" w:history="1">
         <w:r>
           <w:rPr>
             <w:rStyle w:val="Hyperlink"/>
@@ -1491,6 +2945,7 @@
       <w:pPr>
         <w:pStyle w:val="Heading2"/>
       </w:pPr>
+      <w:bookmarkStart w:id="3" w:name="_Toc438196005"/>
       <w:r>
         <w:t xml:space="preserve">Installing eclipse and </w:t>
       </w:r>
@@ -1500,6 +2955,7 @@
       <w:r>
         <w:t xml:space="preserve"> plugins.</w:t>
       </w:r>
+      <w:bookmarkEnd w:id="3"/>
     </w:p>
     <w:p>
       <w:pPr>
@@ -1524,7 +2980,7 @@
       <w:r>
         <w:t xml:space="preserve">Go to </w:t>
       </w:r>
-      <w:hyperlink r:id="rId18" w:history="1">
+      <w:hyperlink r:id="rId20" w:history="1">
         <w:r>
           <w:rPr>
             <w:rStyle w:val="Hyperlink"/>
@@ -1615,9 +3071,11 @@
       <w:pPr>
         <w:pStyle w:val="Heading3"/>
       </w:pPr>
+      <w:bookmarkStart w:id="4" w:name="_Toc438196006"/>
       <w:r>
         <w:t>Installing TestNG on eclipse</w:t>
       </w:r>
+      <w:bookmarkEnd w:id="4"/>
     </w:p>
     <w:p>
       <w:pPr>
@@ -1656,7 +3114,7 @@
       <w:r>
         <w:t xml:space="preserve">Go to </w:t>
       </w:r>
-      <w:hyperlink r:id="rId19" w:history="1">
+      <w:hyperlink r:id="rId21" w:history="1">
         <w:r>
           <w:rPr>
             <w:rStyle w:val="Hyperlink"/>
@@ -1779,7 +3237,7 @@
       <w:r>
         <w:t xml:space="preserve">Location: </w:t>
       </w:r>
-      <w:hyperlink r:id="rId20" w:history="1">
+      <w:hyperlink r:id="rId22" w:history="1">
         <w:r>
           <w:rPr>
             <w:rStyle w:val="Hyperlink"/>
@@ -1852,9 +3310,11 @@
       <w:pPr>
         <w:pStyle w:val="Heading3"/>
       </w:pPr>
+      <w:bookmarkStart w:id="5" w:name="_Toc438196007"/>
       <w:r>
         <w:t>Installing Git on eclipse</w:t>
       </w:r>
+      <w:bookmarkEnd w:id="5"/>
     </w:p>
     <w:p>
       <w:pPr>
@@ -1902,8 +3362,13 @@
         <w:ind w:left="1134"/>
       </w:pPr>
       <w:r>
-        <w:t>Name: Egit</w:t>
-      </w:r>
+        <w:t xml:space="preserve">Name: </w:t>
+      </w:r>
+      <w:proofErr w:type="spellStart"/>
+      <w:r>
+        <w:t>Egit</w:t>
+      </w:r>
+      <w:proofErr w:type="spellEnd"/>
     </w:p>
     <w:p>
       <w:pPr>
@@ -1917,7 +3382,7 @@
       <w:r>
         <w:t xml:space="preserve">Location: </w:t>
       </w:r>
-      <w:hyperlink r:id="rId21" w:history="1">
+      <w:hyperlink r:id="rId23" w:history="1">
         <w:r>
           <w:rPr>
             <w:rStyle w:val="Hyperlink"/>
@@ -1935,8 +3400,13 @@
         </w:numPr>
       </w:pPr>
       <w:r>
-        <w:t>Make sure the drop down for work with is selected to Egit</w:t>
-      </w:r>
+        <w:t xml:space="preserve">Make sure the drop down for work with is selected to </w:t>
+      </w:r>
+      <w:proofErr w:type="spellStart"/>
+      <w:r>
+        <w:t>Egit</w:t>
+      </w:r>
+      <w:proofErr w:type="spellEnd"/>
     </w:p>
     <w:p>
       <w:pPr>
@@ -1959,8 +3429,13 @@
         </w:numPr>
       </w:pPr>
       <w:r>
-        <w:t>Install EGit</w:t>
-      </w:r>
+        <w:t xml:space="preserve">Install </w:t>
+      </w:r>
+      <w:proofErr w:type="spellStart"/>
+      <w:r>
+        <w:t>EGit</w:t>
+      </w:r>
+      <w:proofErr w:type="spellEnd"/>
     </w:p>
     <w:p>
       <w:pPr>
@@ -1983,9 +3458,11 @@
       <w:pPr>
         <w:pStyle w:val="Heading3"/>
       </w:pPr>
+      <w:bookmarkStart w:id="6" w:name="_Toc438196008"/>
       <w:r>
         <w:t>Getting eclipse project from Git</w:t>
       </w:r>
+      <w:bookmarkEnd w:id="6"/>
     </w:p>
     <w:p>
       <w:pPr>
@@ -1998,7 +3475,7 @@
       <w:r>
         <w:t xml:space="preserve">Install </w:t>
       </w:r>
-      <w:hyperlink r:id="rId22" w:history="1">
+      <w:hyperlink r:id="rId24" w:history="1">
         <w:r>
           <w:rPr>
             <w:rStyle w:val="Hyperlink"/>
@@ -2047,8 +3524,16 @@
         <w:rPr>
           <w:b/>
         </w:rPr>
-        <w:t>git init</w:t>
-      </w:r>
+        <w:t xml:space="preserve">git </w:t>
+      </w:r>
+      <w:proofErr w:type="spellStart"/>
+      <w:r>
+        <w:rPr>
+          <w:b/>
+        </w:rPr>
+        <w:t>init</w:t>
+      </w:r>
+      <w:proofErr w:type="spellEnd"/>
     </w:p>
     <w:p>
       <w:pPr>
@@ -2095,7 +3580,15 @@
         </w:numPr>
       </w:pPr>
       <w:r>
-        <w:t>Paste the URI. Get it from github repository online.</w:t>
+        <w:t xml:space="preserve">Paste the URI. Get it from </w:t>
+      </w:r>
+      <w:proofErr w:type="spellStart"/>
+      <w:r>
+        <w:t>github</w:t>
+      </w:r>
+      <w:proofErr w:type="spellEnd"/>
+      <w:r>
+        <w:t xml:space="preserve"> repository online.</w:t>
       </w:r>
     </w:p>
     <w:p>
@@ -2131,7 +3624,15 @@
         </w:numPr>
       </w:pPr>
       <w:r>
-        <w:t>If user authentication pops up, provide github username and password</w:t>
+        <w:t xml:space="preserve">If user authentication pops up, provide </w:t>
+      </w:r>
+      <w:proofErr w:type="spellStart"/>
+      <w:r>
+        <w:t>github</w:t>
+      </w:r>
+      <w:proofErr w:type="spellEnd"/>
+      <w:r>
+        <w:t xml:space="preserve"> username and password</w:t>
       </w:r>
     </w:p>
     <w:p>
@@ -2145,8 +3646,6 @@
       <w:r>
         <w:t>Finish</w:t>
       </w:r>
-      <w:bookmarkStart w:id="0" w:name="_GoBack"/>
-      <w:bookmarkEnd w:id="0"/>
     </w:p>
     <w:p>
       <w:pPr>
@@ -2159,7 +3658,7 @@
       <w:r>
         <w:t xml:space="preserve">Extra help: </w:t>
       </w:r>
-      <w:hyperlink r:id="rId23" w:history="1">
+      <w:hyperlink r:id="rId25" w:history="1">
         <w:r>
           <w:rPr>
             <w:rStyle w:val="Hyperlink"/>
@@ -2175,9 +3674,11 @@
       <w:pPr>
         <w:pStyle w:val="Heading2"/>
       </w:pPr>
+      <w:bookmarkStart w:id="7" w:name="_Toc438196009"/>
       <w:r>
         <w:t>Installing Selenium IDE on Firefox</w:t>
       </w:r>
+      <w:bookmarkEnd w:id="7"/>
     </w:p>
     <w:p>
       <w:pPr>
@@ -2202,7 +3703,7 @@
       <w:r>
         <w:t xml:space="preserve">Go to </w:t>
       </w:r>
-      <w:hyperlink r:id="rId24" w:history="1">
+      <w:hyperlink r:id="rId26" w:history="1">
         <w:r>
           <w:rPr>
             <w:rStyle w:val="Hyperlink"/>
@@ -2252,15 +3753,25 @@
       <w:pPr>
         <w:pStyle w:val="Heading2"/>
       </w:pPr>
-      <w:r>
-        <w:t>Installing Auto</w:t>
+      <w:bookmarkStart w:id="8" w:name="_Toc438196010"/>
+      <w:r>
+        <w:t xml:space="preserve">Installing </w:t>
+      </w:r>
+      <w:proofErr w:type="spellStart"/>
+      <w:r>
+        <w:t>Auto</w:t>
       </w:r>
       <w:r>
         <w:t>A</w:t>
       </w:r>
       <w:r>
-        <w:t>uth on Firefox</w:t>
-      </w:r>
+        <w:t>uth</w:t>
+      </w:r>
+      <w:proofErr w:type="spellEnd"/>
+      <w:r>
+        <w:t xml:space="preserve"> on Firefox</w:t>
+      </w:r>
+      <w:bookmarkEnd w:id="8"/>
     </w:p>
     <w:p>
       <w:pPr>
@@ -2285,7 +3796,8 @@
       <w:r>
         <w:t xml:space="preserve">Go to </w:t>
       </w:r>
-      <w:hyperlink r:id="rId25" w:history="1">
+      <w:hyperlink r:id="rId27" w:history="1">
+        <w:proofErr w:type="spellStart"/>
         <w:r>
           <w:rPr>
             <w:rStyle w:val="Hyperlink"/>
@@ -2296,7 +3808,14 @@
           <w:rPr>
             <w:rStyle w:val="Hyperlink"/>
           </w:rPr>
-          <w:t>Auth on Firefox</w:t>
+          <w:t>Auth</w:t>
+        </w:r>
+        <w:proofErr w:type="spellEnd"/>
+        <w:r>
+          <w:rPr>
+            <w:rStyle w:val="Hyperlink"/>
+          </w:rPr>
+          <w:t xml:space="preserve"> on Firefox</w:t>
         </w:r>
       </w:hyperlink>
     </w:p>
@@ -2360,7 +3879,15 @@
         <w:ind w:left="1134"/>
       </w:pPr>
       <w:r>
-        <w:t xml:space="preserve">Go to esi.activity and enter the credentials. </w:t>
+        <w:t xml:space="preserve">Go to </w:t>
+      </w:r>
+      <w:proofErr w:type="spellStart"/>
+      <w:r>
+        <w:t>esi.activity</w:t>
+      </w:r>
+      <w:proofErr w:type="spellEnd"/>
+      <w:r>
+        <w:t xml:space="preserve"> and enter the credentials. </w:t>
       </w:r>
     </w:p>
     <w:p>
@@ -2412,8 +3939,13 @@
         <w:ind w:left="1134"/>
       </w:pPr>
       <w:r>
-        <w:t>Go to esi.activity</w:t>
-      </w:r>
+        <w:t xml:space="preserve">Go to </w:t>
+      </w:r>
+      <w:proofErr w:type="spellStart"/>
+      <w:r>
+        <w:t>esi.activity</w:t>
+      </w:r>
+      <w:proofErr w:type="spellEnd"/>
     </w:p>
     <w:p>
       <w:pPr>
@@ -2437,9 +3969,11 @@
       <w:pPr>
         <w:pStyle w:val="Heading2"/>
       </w:pPr>
+      <w:bookmarkStart w:id="9" w:name="_Toc438196011"/>
       <w:r>
         <w:t>Installing Firebug on Firefox</w:t>
       </w:r>
+      <w:bookmarkEnd w:id="9"/>
     </w:p>
     <w:p>
       <w:pPr>
@@ -2571,9 +4105,19 @@
       <w:pPr>
         <w:pStyle w:val="Heading2"/>
       </w:pPr>
-      <w:r>
-        <w:t>Installing ConEmu (Optional)</w:t>
-      </w:r>
+      <w:bookmarkStart w:id="10" w:name="_Toc438196012"/>
+      <w:r>
+        <w:t xml:space="preserve">Installing </w:t>
+      </w:r>
+      <w:proofErr w:type="spellStart"/>
+      <w:r>
+        <w:t>ConEmu</w:t>
+      </w:r>
+      <w:proofErr w:type="spellEnd"/>
+      <w:r>
+        <w:t xml:space="preserve"> (Optional)</w:t>
+      </w:r>
+      <w:bookmarkEnd w:id="10"/>
     </w:p>
     <w:p>
       <w:pPr>
@@ -2586,7 +4130,7 @@
       <w:r>
         <w:t xml:space="preserve">Go to </w:t>
       </w:r>
-      <w:hyperlink r:id="rId26" w:history="1">
+      <w:hyperlink r:id="rId28" w:history="1">
         <w:r>
           <w:rPr>
             <w:rStyle w:val="Hyperlink"/>
@@ -2605,7 +4149,15 @@
       </w:pPr>
       <w:r>
         <w:lastRenderedPageBreak/>
-        <w:t>Download ConEmu (Preview installer 32 bit, 64 bit)</w:t>
+        <w:t xml:space="preserve">Download </w:t>
+      </w:r>
+      <w:proofErr w:type="spellStart"/>
+      <w:r>
+        <w:t>ConEmu</w:t>
+      </w:r>
+      <w:proofErr w:type="spellEnd"/>
+      <w:r>
+        <w:t xml:space="preserve"> (Preview installer 32 bit, 64 bit)</w:t>
       </w:r>
     </w:p>
     <w:p>
@@ -2619,9 +4171,11 @@
       <w:r>
         <w:t xml:space="preserve">Install </w:t>
       </w:r>
+      <w:proofErr w:type="spellStart"/>
       <w:r>
         <w:t>ConEmu</w:t>
       </w:r>
+      <w:proofErr w:type="spellEnd"/>
     </w:p>
     <w:p>
       <w:pPr>
@@ -2644,7 +4198,9 @@
     <w:sectPr>
       <w:pgSz w:w="12240" w:h="15840"/>
       <w:pgMar w:top="1440" w:right="1440" w:bottom="1440" w:left="1440" w:header="708" w:footer="708" w:gutter="0"/>
+      <w:pgNumType w:start="0"/>
       <w:cols w:space="708"/>
+      <w:titlePg/>
       <w:docGrid w:linePitch="360"/>
     </w:sectPr>
   </w:body>
@@ -4420,6 +5976,7 @@
   </w:style>
   <w:style w:type="paragraph" w:styleId="NoSpacing">
     <w:name w:val="No Spacing"/>
+    <w:link w:val="NoSpacingChar"/>
     <w:uiPriority w:val="1"/>
     <w:qFormat/>
     <w:rsid w:val="00121548"/>
@@ -4499,6 +6056,66 @@
       <w:sz w:val="24"/>
       <w:szCs w:val="24"/>
     </w:rPr>
+  </w:style>
+  <w:style w:type="paragraph" w:styleId="TOCHeading">
+    <w:name w:val="TOC Heading"/>
+    <w:basedOn w:val="Heading1"/>
+    <w:next w:val="Normal"/>
+    <w:uiPriority w:val="39"/>
+    <w:unhideWhenUsed/>
+    <w:qFormat/>
+    <w:rsid w:val="0074676A"/>
+    <w:pPr>
+      <w:outlineLvl w:val="9"/>
+    </w:pPr>
+    <w:rPr>
+      <w:lang w:val="en-US"/>
+    </w:rPr>
+  </w:style>
+  <w:style w:type="paragraph" w:styleId="TOC1">
+    <w:name w:val="toc 1"/>
+    <w:basedOn w:val="Normal"/>
+    <w:next w:val="Normal"/>
+    <w:autoRedefine/>
+    <w:uiPriority w:val="39"/>
+    <w:unhideWhenUsed/>
+    <w:rsid w:val="0074676A"/>
+    <w:pPr>
+      <w:spacing w:after="100"/>
+    </w:pPr>
+  </w:style>
+  <w:style w:type="paragraph" w:styleId="TOC2">
+    <w:name w:val="toc 2"/>
+    <w:basedOn w:val="Normal"/>
+    <w:next w:val="Normal"/>
+    <w:autoRedefine/>
+    <w:uiPriority w:val="39"/>
+    <w:unhideWhenUsed/>
+    <w:rsid w:val="0074676A"/>
+    <w:pPr>
+      <w:spacing w:after="100"/>
+      <w:ind w:left="220"/>
+    </w:pPr>
+  </w:style>
+  <w:style w:type="paragraph" w:styleId="TOC3">
+    <w:name w:val="toc 3"/>
+    <w:basedOn w:val="Normal"/>
+    <w:next w:val="Normal"/>
+    <w:autoRedefine/>
+    <w:uiPriority w:val="39"/>
+    <w:unhideWhenUsed/>
+    <w:rsid w:val="0074676A"/>
+    <w:pPr>
+      <w:spacing w:after="100"/>
+      <w:ind w:left="440"/>
+    </w:pPr>
+  </w:style>
+  <w:style w:type="character" w:customStyle="1" w:styleId="NoSpacingChar">
+    <w:name w:val="No Spacing Char"/>
+    <w:basedOn w:val="DefaultParagraphFont"/>
+    <w:link w:val="NoSpacing"/>
+    <w:uiPriority w:val="1"/>
+    <w:rsid w:val="0074676A"/>
   </w:style>
 </w:styles>
 </file>
@@ -4762,4 +6379,35 @@
     </a:ext>
   </a:extLst>
 </a:theme>
+</file>
+
+<file path=customXml/item1.xml><?xml version="1.0" encoding="utf-8"?>
+<CoverPageProperties xmlns="http://schemas.microsoft.com/office/2006/coverPageProps">
+  <PublishDate>2015-12-18T00:00:00</PublishDate>
+  <Abstract/>
+  <CompanyAddress/>
+  <CompanyPhone/>
+  <CompanyFax/>
+  <CompanyEmail/>
+</CoverPageProperties>
+</file>
+
+<file path=customXml/item2.xml><?xml version="1.0" encoding="utf-8"?>
+<b:Sources xmlns:b="http://schemas.openxmlformats.org/officeDocument/2006/bibliography" xmlns="http://schemas.openxmlformats.org/officeDocument/2006/bibliography" SelectedStyle="\APASixthEditionOfficeOnline.xsl" StyleName="APA" Version="6"/>
+</file>
+
+<file path=customXml/itemProps1.xml><?xml version="1.0" encoding="utf-8"?>
+<ds:datastoreItem xmlns:ds="http://schemas.openxmlformats.org/officeDocument/2006/customXml" ds:itemID="{55AF091B-3C7A-41E3-B477-F2FDAA23CFDA}">
+  <ds:schemaRefs>
+    <ds:schemaRef ds:uri="http://schemas.microsoft.com/office/2006/coverPageProps"/>
+  </ds:schemaRefs>
+</ds:datastoreItem>
+</file>
+
+<file path=customXml/itemProps2.xml><?xml version="1.0" encoding="utf-8"?>
+<ds:datastoreItem xmlns:ds="http://schemas.openxmlformats.org/officeDocument/2006/customXml" ds:itemID="{0F971279-B70F-4CCE-935A-5ABFDAD1EC84}">
+  <ds:schemaRefs>
+    <ds:schemaRef ds:uri="http://schemas.openxmlformats.org/officeDocument/2006/bibliography"/>
+  </ds:schemaRefs>
+</ds:datastoreItem>
 </file>
</xml_diff>